<commit_message>
grafana loki documentaion changes.
</commit_message>
<xml_diff>
--- a/architecture/weather_architucture.docx
+++ b/architecture/weather_architucture.docx
@@ -3961,24 +3961,36 @@
         <w:rPr>
           <w:rFonts w:ascii="Arial" w:hAnsi="Arial"/>
         </w:rPr>
-        <w:t>The Weather Forecast System (WFS) at its highest level of abstraction will be represented by Figure 3-1. At this level the WFS has three major components the WFS itself, the user, and the identity service provider. In order for the end users to use the WFS they need to authenticate with the identity service provider and request an access token. The identity service provider is considered as an external dependency and its implementation details are outside the scope of this document.</w:t>
-      </w:r>
-    </w:p>
-    <w:p>
-      <w:pPr>
-        <w:pStyle w:val="TextBody"/>
-        <w:bidi w:val="0"/>
-        <w:jc w:val="left"/>
-        <w:rPr>
-          <w:rFonts w:ascii="Arial" w:hAnsi="Arial"/>
-        </w:rPr>
-      </w:pPr>
-      <w:r>
-        <w:rPr>
-          <w:rFonts w:ascii="Arial" w:hAnsi="Arial"/>
-        </w:rPr>
+        <w:t>The Weather Forecast System (WFS) at its highest level of abstraction will be represented by Figure 3-1. At this level the WFS has five major components the WFS itself, the user, the identity service provider, analytics application (Grafana), and log aggregation system (Grafana Loki). In order for the end users to use the WFS they need to authenticate with the identity service provider and request an access token. The identity service provider, analytics application, and log aggregation are considered as an external dependencies and their implementation details are outside the scope of this document.</w:t>
+      </w:r>
+    </w:p>
+    <w:p>
+      <w:pPr>
+        <w:pStyle w:val="TextBody"/>
+        <w:bidi w:val="0"/>
+        <w:jc w:val="left"/>
+        <w:rPr>
+          <w:rFonts w:ascii="Arial" w:hAnsi="Arial"/>
+        </w:rPr>
+      </w:pPr>
+      <w:r>
+        <w:rPr>
+          <w:rFonts w:ascii="Arial" w:hAnsi="Arial"/>
+        </w:rPr>
+      </w:r>
+    </w:p>
+    <w:p>
+      <w:pPr>
+        <w:pStyle w:val="TextBody"/>
+        <w:bidi w:val="0"/>
+        <w:jc w:val="center"/>
+        <w:rPr>
+          <w:rFonts w:ascii="Arial" w:hAnsi="Arial"/>
+        </w:rPr>
+      </w:pPr>
+      <w:r>
         <w:drawing>
-          <wp:anchor behindDoc="0" distT="0" distB="0" distL="0" distR="0" simplePos="0" locked="0" layoutInCell="0" allowOverlap="1" relativeHeight="14">
+          <wp:anchor behindDoc="0" distT="0" distB="0" distL="0" distR="0" simplePos="0" locked="0" layoutInCell="0" allowOverlap="1" relativeHeight="11">
             <wp:simplePos x="0" y="0"/>
             <wp:positionH relativeFrom="column">
               <wp:align>center</wp:align>
@@ -3986,7 +3998,7 @@
             <wp:positionV relativeFrom="paragraph">
               <wp:posOffset>635</wp:posOffset>
             </wp:positionV>
-            <wp:extent cx="5305425" cy="3486150"/>
+            <wp:extent cx="6536690" cy="4324985"/>
             <wp:effectExtent l="0" t="0" r="0" b="0"/>
             <wp:wrapSquare wrapText="largest"/>
             <wp:docPr id="1" name="Image1" descr=""/>
@@ -4011,7 +4023,7 @@
                   <pic:spPr bwMode="auto">
                     <a:xfrm>
                       <a:off x="0" y="0"/>
-                      <a:ext cx="5305425" cy="3486150"/>
+                      <a:ext cx="6536690" cy="4324985"/>
                     </a:xfrm>
                     <a:prstGeom prst="rect">
                       <a:avLst/>
@@ -4023,185 +4035,11 @@
           </wp:anchor>
         </w:drawing>
       </w:r>
-    </w:p>
-    <w:p>
-      <w:pPr>
-        <w:pStyle w:val="TextBody"/>
-        <w:bidi w:val="0"/>
-        <w:jc w:val="left"/>
-        <w:rPr>
-          <w:rFonts w:ascii="Arial" w:hAnsi="Arial"/>
-        </w:rPr>
-      </w:pPr>
-      <w:r>
-        <w:rPr>
-          <w:rFonts w:ascii="Arial" w:hAnsi="Arial"/>
-        </w:rPr>
-      </w:r>
-    </w:p>
-    <w:p>
-      <w:pPr>
-        <w:pStyle w:val="TextBody"/>
-        <w:bidi w:val="0"/>
-        <w:jc w:val="left"/>
-        <w:rPr>
-          <w:rFonts w:ascii="Arial" w:hAnsi="Arial"/>
-        </w:rPr>
-      </w:pPr>
-      <w:r>
-        <w:rPr>
-          <w:rFonts w:ascii="Arial" w:hAnsi="Arial"/>
-        </w:rPr>
-      </w:r>
-    </w:p>
-    <w:p>
-      <w:pPr>
-        <w:pStyle w:val="TextBody"/>
-        <w:bidi w:val="0"/>
-        <w:jc w:val="left"/>
-        <w:rPr>
-          <w:rFonts w:ascii="Arial" w:hAnsi="Arial"/>
-        </w:rPr>
-      </w:pPr>
-      <w:r>
-        <w:rPr>
-          <w:rFonts w:ascii="Arial" w:hAnsi="Arial"/>
-        </w:rPr>
-      </w:r>
-    </w:p>
-    <w:p>
-      <w:pPr>
-        <w:pStyle w:val="TextBody"/>
-        <w:bidi w:val="0"/>
-        <w:jc w:val="left"/>
-        <w:rPr>
-          <w:rFonts w:ascii="Arial" w:hAnsi="Arial"/>
-        </w:rPr>
-      </w:pPr>
-      <w:r>
-        <w:rPr>
-          <w:rFonts w:ascii="Arial" w:hAnsi="Arial"/>
-        </w:rPr>
-      </w:r>
-    </w:p>
-    <w:p>
-      <w:pPr>
-        <w:pStyle w:val="TextBody"/>
-        <w:bidi w:val="0"/>
-        <w:jc w:val="left"/>
-        <w:rPr>
-          <w:rFonts w:ascii="Arial" w:hAnsi="Arial"/>
-        </w:rPr>
-      </w:pPr>
-      <w:r>
-        <w:rPr>
-          <w:rFonts w:ascii="Arial" w:hAnsi="Arial"/>
-        </w:rPr>
-      </w:r>
-    </w:p>
-    <w:p>
-      <w:pPr>
-        <w:pStyle w:val="TextBody"/>
-        <w:bidi w:val="0"/>
-        <w:jc w:val="left"/>
-        <w:rPr>
-          <w:rFonts w:ascii="Arial" w:hAnsi="Arial"/>
-        </w:rPr>
-      </w:pPr>
-      <w:r>
-        <w:rPr>
-          <w:rFonts w:ascii="Arial" w:hAnsi="Arial"/>
-        </w:rPr>
-      </w:r>
-    </w:p>
-    <w:p>
-      <w:pPr>
-        <w:pStyle w:val="TextBody"/>
-        <w:bidi w:val="0"/>
-        <w:jc w:val="left"/>
-        <w:rPr>
-          <w:rFonts w:ascii="Arial" w:hAnsi="Arial"/>
-        </w:rPr>
-      </w:pPr>
-      <w:r>
-        <w:rPr>
-          <w:rFonts w:ascii="Arial" w:hAnsi="Arial"/>
-        </w:rPr>
-      </w:r>
-    </w:p>
-    <w:p>
-      <w:pPr>
-        <w:pStyle w:val="TextBody"/>
-        <w:bidi w:val="0"/>
-        <w:jc w:val="left"/>
-        <w:rPr>
-          <w:rFonts w:ascii="Arial" w:hAnsi="Arial"/>
-        </w:rPr>
-      </w:pPr>
-      <w:r>
-        <w:rPr>
-          <w:rFonts w:ascii="Arial" w:hAnsi="Arial"/>
-        </w:rPr>
-      </w:r>
-    </w:p>
-    <w:p>
-      <w:pPr>
-        <w:pStyle w:val="TextBody"/>
-        <w:bidi w:val="0"/>
-        <w:jc w:val="left"/>
-        <w:rPr>
-          <w:rFonts w:ascii="Arial" w:hAnsi="Arial"/>
-        </w:rPr>
-      </w:pPr>
-      <w:r>
-        <w:rPr>
-          <w:rFonts w:ascii="Arial" w:hAnsi="Arial"/>
-        </w:rPr>
-      </w:r>
-    </w:p>
-    <w:p>
-      <w:pPr>
-        <w:pStyle w:val="TextBody"/>
-        <w:bidi w:val="0"/>
-        <w:jc w:val="left"/>
-        <w:rPr>
-          <w:rFonts w:ascii="Arial" w:hAnsi="Arial"/>
-        </w:rPr>
-      </w:pPr>
-      <w:r>
-        <w:rPr>
-          <w:rFonts w:ascii="Arial" w:hAnsi="Arial"/>
-        </w:rPr>
-      </w:r>
-    </w:p>
-    <w:p>
-      <w:pPr>
-        <w:pStyle w:val="TextBody"/>
-        <w:bidi w:val="0"/>
-        <w:jc w:val="left"/>
-        <w:rPr>
-          <w:rFonts w:ascii="Arial" w:hAnsi="Arial"/>
-        </w:rPr>
-      </w:pPr>
-      <w:r>
-        <w:rPr>
-          <w:rFonts w:ascii="Arial" w:hAnsi="Arial"/>
-        </w:rPr>
-      </w:r>
-    </w:p>
-    <w:p>
-      <w:pPr>
-        <w:pStyle w:val="TextBody"/>
-        <w:bidi w:val="0"/>
-        <w:jc w:val="left"/>
-        <w:rPr>
-          <w:rFonts w:ascii="Arial" w:hAnsi="Arial"/>
-        </w:rPr>
-      </w:pPr>
-      <w:r>
-        <w:rPr>
-          <w:rFonts w:ascii="Arial" w:hAnsi="Arial"/>
-        </w:rPr>
+      <w:r>
+        <w:rPr>
+          <w:rFonts w:ascii="Arial" w:hAnsi="Arial"/>
+        </w:rPr>
+        <w:t>Figure 3-1 System Context</w:t>
       </w:r>
     </w:p>
     <w:p>
@@ -4217,7 +4055,21 @@
         <w:rPr>
           <w:rFonts w:ascii="Arial" w:hAnsi="Arial"/>
         </w:rPr>
-        <w:t>Figure 3-1 System Context</w:t>
+      </w:r>
+    </w:p>
+    <w:p>
+      <w:pPr>
+        <w:pStyle w:val="TextBody"/>
+        <w:bidi w:val="0"/>
+        <w:jc w:val="center"/>
+        <w:rPr>
+          <w:rFonts w:ascii="Arial" w:hAnsi="Arial"/>
+        </w:rPr>
+      </w:pPr>
+      <w:r>
+        <w:rPr>
+          <w:rFonts w:ascii="Arial" w:hAnsi="Arial"/>
+        </w:rPr>
       </w:r>
     </w:p>
     <w:p>
@@ -4283,21 +4135,6 @@
           <w:rFonts w:ascii="Arial" w:hAnsi="Arial"/>
         </w:rPr>
         <w:t>Each authorized user will have a set of permissions that determine what the user can perform once successfully authenticated by the system.</w:t>
-      </w:r>
-    </w:p>
-    <w:p>
-      <w:pPr>
-        <w:pStyle w:val="TextBody"/>
-        <w:bidi w:val="0"/>
-        <w:jc w:val="left"/>
-        <w:rPr>
-          <w:rFonts w:ascii="Arial" w:hAnsi="Arial"/>
-        </w:rPr>
-      </w:pPr>
-      <w:r>
-        <w:rPr>
-          <w:rFonts w:ascii="Arial" w:hAnsi="Arial"/>
-        </w:rPr>
       </w:r>
     </w:p>
     <w:p>
@@ -4595,6 +4432,267 @@
           <w:rFonts w:ascii="Arial" w:hAnsi="Arial"/>
         </w:rPr>
       </w:r>
+    </w:p>
+    <w:p>
+      <w:pPr>
+        <w:pStyle w:val="Heading2"/>
+        <w:bidi w:val="0"/>
+        <w:jc w:val="left"/>
+        <w:rPr>
+          <w:rFonts w:ascii="Arial" w:hAnsi="Arial"/>
+        </w:rPr>
+      </w:pPr>
+      <w:bookmarkStart w:id="12" w:name="__RefHeading___Toc5542_19141214341"/>
+      <w:bookmarkEnd w:id="12"/>
+      <w:r>
+        <w:rPr>
+          <w:rFonts w:ascii="Arial" w:hAnsi="Arial"/>
+        </w:rPr>
+        <w:t>Grafana Loki</w:t>
+      </w:r>
+    </w:p>
+    <w:p>
+      <w:pPr>
+        <w:pStyle w:val="TextBody"/>
+        <w:bidi w:val="0"/>
+        <w:jc w:val="left"/>
+        <w:rPr>
+          <w:rFonts w:ascii="Arial" w:hAnsi="Arial"/>
+        </w:rPr>
+      </w:pPr>
+      <w:r>
+        <w:rPr>
+          <w:rFonts w:ascii="Arial" w:hAnsi="Arial"/>
+        </w:rPr>
+        <w:t>The WFS will use Grafana Loki to centralize all logging storage and retrieval requirements. Grafana Loki is a log aggregation system, it is used within the WFS context to provide a centralized way to store and query logs generated by different parts of the system.</w:t>
+      </w:r>
+    </w:p>
+    <w:p>
+      <w:pPr>
+        <w:pStyle w:val="TextBody"/>
+        <w:bidi w:val="0"/>
+        <w:jc w:val="left"/>
+        <w:rPr>
+          <w:rFonts w:ascii="Arial" w:hAnsi="Arial"/>
+        </w:rPr>
+      </w:pPr>
+      <w:r>
+        <w:rPr>
+          <w:rFonts w:ascii="Arial" w:hAnsi="Arial"/>
+        </w:rPr>
+        <w:t>Grafana Loki was chosen as the log aggregator because of its very small resource footprint and ease of operation. Grafana Loki provides an easy to setup solution for local environments with the ability to scale horizontally to reflect a more distributed solution.</w:t>
+      </w:r>
+    </w:p>
+    <w:p>
+      <w:pPr>
+        <w:pStyle w:val="TextBody"/>
+        <w:bidi w:val="0"/>
+        <w:jc w:val="left"/>
+        <w:rPr>
+          <w:rFonts w:ascii="Arial" w:hAnsi="Arial"/>
+        </w:rPr>
+      </w:pPr>
+      <w:r>
+        <w:rPr>
+          <w:rFonts w:ascii="Arial" w:hAnsi="Arial"/>
+        </w:rPr>
+      </w:r>
+    </w:p>
+    <w:p>
+      <w:pPr>
+        <w:pStyle w:val="TextBody"/>
+        <w:bidi w:val="0"/>
+        <w:jc w:val="left"/>
+        <w:rPr>
+          <w:rFonts w:ascii="Arial" w:hAnsi="Arial"/>
+        </w:rPr>
+      </w:pPr>
+      <w:r>
+        <w:rPr>
+          <w:rFonts w:ascii="Arial" w:hAnsi="Arial"/>
+        </w:rPr>
+      </w:r>
+    </w:p>
+    <w:p>
+      <w:pPr>
+        <w:pStyle w:val="TextBody"/>
+        <w:bidi w:val="0"/>
+        <w:jc w:val="left"/>
+        <w:rPr>
+          <w:rFonts w:ascii="Arial" w:hAnsi="Arial"/>
+        </w:rPr>
+      </w:pPr>
+      <w:r>
+        <w:rPr>
+          <w:rFonts w:ascii="Arial" w:hAnsi="Arial"/>
+        </w:rPr>
+        <w:t>Alternative solutions that provide the same functionality:</w:t>
+      </w:r>
+    </w:p>
+    <w:p>
+      <w:pPr>
+        <w:pStyle w:val="TextBody"/>
+        <w:numPr>
+          <w:ilvl w:val="0"/>
+          <w:numId w:val="23"/>
+        </w:numPr>
+        <w:bidi w:val="0"/>
+        <w:jc w:val="left"/>
+        <w:rPr>
+          <w:rFonts w:ascii="Arial" w:hAnsi="Arial"/>
+        </w:rPr>
+      </w:pPr>
+      <w:r>
+        <w:rPr>
+          <w:rFonts w:ascii="Arial" w:hAnsi="Arial"/>
+        </w:rPr>
+        <w:t>Elasticsearch</w:t>
+      </w:r>
+    </w:p>
+    <w:p>
+      <w:pPr>
+        <w:pStyle w:val="TextBody"/>
+        <w:numPr>
+          <w:ilvl w:val="0"/>
+          <w:numId w:val="23"/>
+        </w:numPr>
+        <w:bidi w:val="0"/>
+        <w:jc w:val="left"/>
+        <w:rPr>
+          <w:rFonts w:ascii="Arial" w:hAnsi="Arial"/>
+        </w:rPr>
+      </w:pPr>
+      <w:r>
+        <w:rPr>
+          <w:rFonts w:ascii="Arial" w:hAnsi="Arial"/>
+        </w:rPr>
+        <w:t>Seq</w:t>
+      </w:r>
+    </w:p>
+    <w:p>
+      <w:pPr>
+        <w:pStyle w:val="TextBody"/>
+        <w:numPr>
+          <w:ilvl w:val="0"/>
+          <w:numId w:val="23"/>
+        </w:numPr>
+        <w:bidi w:val="0"/>
+        <w:jc w:val="left"/>
+        <w:rPr>
+          <w:rFonts w:ascii="Arial" w:hAnsi="Arial"/>
+        </w:rPr>
+      </w:pPr>
+      <w:r>
+        <w:rPr>
+          <w:rFonts w:ascii="Arial" w:hAnsi="Arial"/>
+        </w:rPr>
+        <w:t>Azure Application Insight</w:t>
+      </w:r>
+    </w:p>
+    <w:p>
+      <w:pPr>
+        <w:pStyle w:val="TextBody"/>
+        <w:bidi w:val="0"/>
+        <w:jc w:val="left"/>
+        <w:rPr>
+          <w:rFonts w:ascii="Arial" w:hAnsi="Arial"/>
+        </w:rPr>
+      </w:pPr>
+      <w:r>
+        <w:rPr>
+          <w:rFonts w:ascii="Arial" w:hAnsi="Arial"/>
+        </w:rPr>
+      </w:r>
+    </w:p>
+    <w:p>
+      <w:pPr>
+        <w:pStyle w:val="Heading2"/>
+        <w:bidi w:val="0"/>
+        <w:jc w:val="left"/>
+        <w:rPr>
+          <w:rFonts w:ascii="Arial" w:hAnsi="Arial"/>
+        </w:rPr>
+      </w:pPr>
+      <w:bookmarkStart w:id="13" w:name="__RefHeading___Toc5542_191412143411"/>
+      <w:bookmarkEnd w:id="13"/>
+      <w:r>
+        <w:rPr>
+          <w:rFonts w:ascii="Arial" w:hAnsi="Arial"/>
+        </w:rPr>
+        <w:t>Grafana</w:t>
+      </w:r>
+    </w:p>
+    <w:p>
+      <w:pPr>
+        <w:pStyle w:val="TextBody"/>
+        <w:bidi w:val="0"/>
+        <w:jc w:val="left"/>
+        <w:rPr>
+          <w:rFonts w:ascii="Arial" w:hAnsi="Arial"/>
+        </w:rPr>
+      </w:pPr>
+      <w:r>
+        <w:rPr>
+          <w:rFonts w:ascii="Arial" w:hAnsi="Arial"/>
+        </w:rPr>
+        <w:t>The WFS will use Grafana as a data analytics and visualization tool. Grafana will provide the WFS with the ability to query, visualize, and explore data stored in multiple data sources like logs from Grafana Loki and performance data from Promethues.</w:t>
+      </w:r>
+    </w:p>
+    <w:p>
+      <w:pPr>
+        <w:pStyle w:val="TextBody"/>
+        <w:bidi w:val="0"/>
+        <w:jc w:val="left"/>
+        <w:rPr>
+          <w:rFonts w:ascii="Arial" w:hAnsi="Arial"/>
+        </w:rPr>
+      </w:pPr>
+      <w:r>
+        <w:rPr>
+          <w:rFonts w:ascii="Arial" w:hAnsi="Arial"/>
+        </w:rPr>
+        <w:t>Alternative solutions that provide the same functionality:</w:t>
+      </w:r>
+    </w:p>
+    <w:p>
+      <w:pPr>
+        <w:pStyle w:val="TextBody"/>
+        <w:numPr>
+          <w:ilvl w:val="0"/>
+          <w:numId w:val="23"/>
+        </w:numPr>
+        <w:bidi w:val="0"/>
+        <w:jc w:val="left"/>
+        <w:rPr>
+          <w:rFonts w:ascii="Arial" w:hAnsi="Arial"/>
+        </w:rPr>
+      </w:pPr>
+      <w:r>
+        <w:rPr>
+          <w:rFonts w:ascii="Arial" w:hAnsi="Arial"/>
+        </w:rPr>
+        <w:t>Kibana</w:t>
+      </w:r>
+    </w:p>
+    <w:p>
+      <w:pPr>
+        <w:pStyle w:val="TextBody"/>
+        <w:numPr>
+          <w:ilvl w:val="0"/>
+          <w:numId w:val="23"/>
+        </w:numPr>
+        <w:bidi w:val="0"/>
+        <w:jc w:val="left"/>
+        <w:rPr>
+          <w:rFonts w:ascii="Arial" w:hAnsi="Arial"/>
+        </w:rPr>
+      </w:pPr>
+      <w:r>
+        <w:rPr>
+          <w:rFonts w:ascii="Arial" w:hAnsi="Arial"/>
+        </w:rPr>
+        <w:t>Azure Application Insight</w:t>
+      </w:r>
       <w:r>
         <w:br w:type="page"/>
       </w:r>
@@ -4608,8 +4706,8 @@
           <w:rFonts w:ascii="Arial" w:hAnsi="Arial"/>
         </w:rPr>
       </w:pPr>
-      <w:bookmarkStart w:id="12" w:name="__RefHeading___Toc5518_550796824"/>
-      <w:bookmarkEnd w:id="12"/>
+      <w:bookmarkStart w:id="14" w:name="__RefHeading___Toc5518_550796824"/>
+      <w:bookmarkEnd w:id="14"/>
       <w:r>
         <w:rPr>
           <w:rFonts w:ascii="Arial" w:hAnsi="Arial"/>
@@ -4652,14 +4750,17 @@
       <w:pPr>
         <w:pStyle w:val="TextBody"/>
         <w:bidi w:val="0"/>
-        <w:jc w:val="center"/>
-        <w:rPr>
-          <w:rFonts w:ascii="Arial" w:hAnsi="Arial"/>
-        </w:rPr>
-      </w:pPr>
-      <w:r>
+        <w:jc w:val="left"/>
+        <w:rPr>
+          <w:rFonts w:ascii="Arial" w:hAnsi="Arial"/>
+        </w:rPr>
+      </w:pPr>
+      <w:r>
+        <w:rPr>
+          <w:rFonts w:ascii="Arial" w:hAnsi="Arial"/>
+        </w:rPr>
         <w:drawing>
-          <wp:anchor behindDoc="0" distT="0" distB="0" distL="0" distR="0" simplePos="0" locked="0" layoutInCell="0" allowOverlap="1" relativeHeight="2">
+          <wp:anchor behindDoc="0" distT="0" distB="0" distL="0" distR="0" simplePos="0" locked="0" layoutInCell="0" allowOverlap="1" relativeHeight="12">
             <wp:simplePos x="0" y="0"/>
             <wp:positionH relativeFrom="column">
               <wp:align>center</wp:align>
@@ -4667,7 +4768,7 @@
             <wp:positionV relativeFrom="paragraph">
               <wp:posOffset>635</wp:posOffset>
             </wp:positionV>
-            <wp:extent cx="6120130" cy="4490720"/>
+            <wp:extent cx="6536690" cy="5208905"/>
             <wp:effectExtent l="0" t="0" r="0" b="0"/>
             <wp:wrapSquare wrapText="largest"/>
             <wp:docPr id="2" name="Image2" descr=""/>
@@ -4692,7 +4793,7 @@
                   <pic:spPr bwMode="auto">
                     <a:xfrm>
                       <a:off x="0" y="0"/>
-                      <a:ext cx="6120130" cy="4490720"/>
+                      <a:ext cx="6536690" cy="5208905"/>
                     </a:xfrm>
                     <a:prstGeom prst="rect">
                       <a:avLst/>
@@ -4704,6 +4805,16 @@
           </wp:anchor>
         </w:drawing>
       </w:r>
+    </w:p>
+    <w:p>
+      <w:pPr>
+        <w:pStyle w:val="TextBody"/>
+        <w:bidi w:val="0"/>
+        <w:jc w:val="center"/>
+        <w:rPr>
+          <w:rFonts w:ascii="Arial" w:hAnsi="Arial"/>
+        </w:rPr>
+      </w:pPr>
       <w:r>
         <w:rPr>
           <w:rFonts w:ascii="Arial" w:hAnsi="Arial"/>
@@ -4758,51 +4869,6 @@
     </w:p>
     <w:p>
       <w:pPr>
-        <w:pStyle w:val="TextBody"/>
-        <w:bidi w:val="0"/>
-        <w:jc w:val="left"/>
-        <w:rPr>
-          <w:rFonts w:ascii="Arial" w:hAnsi="Arial"/>
-        </w:rPr>
-      </w:pPr>
-      <w:r>
-        <w:rPr>
-          <w:rFonts w:ascii="Arial" w:hAnsi="Arial"/>
-        </w:rPr>
-      </w:r>
-    </w:p>
-    <w:p>
-      <w:pPr>
-        <w:pStyle w:val="TextBody"/>
-        <w:bidi w:val="0"/>
-        <w:jc w:val="left"/>
-        <w:rPr>
-          <w:rFonts w:ascii="Arial" w:hAnsi="Arial"/>
-        </w:rPr>
-      </w:pPr>
-      <w:r>
-        <w:rPr>
-          <w:rFonts w:ascii="Arial" w:hAnsi="Arial"/>
-        </w:rPr>
-      </w:r>
-    </w:p>
-    <w:p>
-      <w:pPr>
-        <w:pStyle w:val="TextBody"/>
-        <w:bidi w:val="0"/>
-        <w:jc w:val="left"/>
-        <w:rPr>
-          <w:rFonts w:ascii="Arial" w:hAnsi="Arial"/>
-        </w:rPr>
-      </w:pPr>
-      <w:r>
-        <w:rPr>
-          <w:rFonts w:ascii="Arial" w:hAnsi="Arial"/>
-        </w:rPr>
-      </w:r>
-    </w:p>
-    <w:p>
-      <w:pPr>
         <w:pStyle w:val="Heading2"/>
         <w:bidi w:val="0"/>
         <w:jc w:val="left"/>
@@ -4810,8 +4876,8 @@
           <w:rFonts w:ascii="Arial" w:hAnsi="Arial"/>
         </w:rPr>
       </w:pPr>
-      <w:bookmarkStart w:id="13" w:name="__RefHeading___Toc10706_1914121434"/>
-      <w:bookmarkEnd w:id="13"/>
+      <w:bookmarkStart w:id="15" w:name="__RefHeading___Toc10706_1914121434"/>
+      <w:bookmarkEnd w:id="15"/>
       <w:r>
         <w:rPr>
           <w:rFonts w:ascii="Arial" w:hAnsi="Arial"/>
@@ -5071,8 +5137,8 @@
           <w:rFonts w:ascii="Arial" w:hAnsi="Arial"/>
         </w:rPr>
       </w:pPr>
-      <w:bookmarkStart w:id="14" w:name="__RefHeading___Toc10708_1914121434"/>
-      <w:bookmarkEnd w:id="14"/>
+      <w:bookmarkStart w:id="16" w:name="__RefHeading___Toc10708_1914121434"/>
+      <w:bookmarkEnd w:id="16"/>
       <w:r>
         <w:rPr>
           <w:rFonts w:ascii="Arial" w:hAnsi="Arial"/>
@@ -5252,8 +5318,8 @@
           <w:rFonts w:ascii="Arial" w:hAnsi="Arial"/>
         </w:rPr>
       </w:pPr>
-      <w:bookmarkStart w:id="15" w:name="__RefHeading___Toc10710_1914121434"/>
-      <w:bookmarkEnd w:id="15"/>
+      <w:bookmarkStart w:id="17" w:name="__RefHeading___Toc10710_1914121434"/>
+      <w:bookmarkEnd w:id="17"/>
       <w:r>
         <w:rPr>
           <w:rFonts w:ascii="Arial" w:hAnsi="Arial"/>
@@ -5453,8 +5519,8 @@
           <w:rFonts w:ascii="Arial" w:hAnsi="Arial"/>
         </w:rPr>
       </w:pPr>
-      <w:bookmarkStart w:id="16" w:name="__RefHeading___Toc10712_1914121434"/>
-      <w:bookmarkEnd w:id="16"/>
+      <w:bookmarkStart w:id="18" w:name="__RefHeading___Toc10712_1914121434"/>
+      <w:bookmarkEnd w:id="18"/>
       <w:r>
         <w:rPr>
           <w:rFonts w:ascii="Arial" w:hAnsi="Arial"/>
@@ -5662,8 +5728,8 @@
           <w:rFonts w:ascii="Arial" w:hAnsi="Arial"/>
         </w:rPr>
       </w:pPr>
-      <w:bookmarkStart w:id="17" w:name="__RefHeading___Toc5520_550796824"/>
-      <w:bookmarkEnd w:id="17"/>
+      <w:bookmarkStart w:id="19" w:name="__RefHeading___Toc5520_550796824"/>
+      <w:bookmarkEnd w:id="19"/>
       <w:r>
         <w:rPr>
           <w:rFonts w:ascii="Arial" w:hAnsi="Arial"/>
@@ -5695,8 +5761,8 @@
           <w:rFonts w:ascii="Arial" w:hAnsi="Arial"/>
         </w:rPr>
       </w:pPr>
-      <w:bookmarkStart w:id="18" w:name="__RefHeading___Toc5546_194149222212"/>
-      <w:bookmarkEnd w:id="18"/>
+      <w:bookmarkStart w:id="20" w:name="__RefHeading___Toc5546_194149222212"/>
+      <w:bookmarkEnd w:id="20"/>
       <w:r>
         <w:rPr>
           <w:rFonts w:ascii="Arial" w:hAnsi="Arial"/>
@@ -5804,8 +5870,8 @@
           <w:rFonts w:ascii="Arial" w:hAnsi="Arial"/>
         </w:rPr>
       </w:pPr>
-      <w:bookmarkStart w:id="19" w:name="__RefHeading___Toc5546_19414922221"/>
-      <w:bookmarkEnd w:id="19"/>
+      <w:bookmarkStart w:id="21" w:name="__RefHeading___Toc5546_19414922221"/>
+      <w:bookmarkEnd w:id="21"/>
       <w:r>
         <w:rPr>
           <w:rFonts w:ascii="Arial" w:hAnsi="Arial"/>
@@ -5851,8 +5917,8 @@
           <w:rFonts w:ascii="Arial" w:hAnsi="Arial"/>
         </w:rPr>
       </w:pPr>
-      <w:bookmarkStart w:id="20" w:name="__RefHeading___Toc5546_194149222211"/>
-      <w:bookmarkEnd w:id="20"/>
+      <w:bookmarkStart w:id="22" w:name="__RefHeading___Toc5546_194149222211"/>
+      <w:bookmarkEnd w:id="22"/>
       <w:r>
         <w:rPr>
           <w:rFonts w:ascii="Arial" w:hAnsi="Arial"/>
@@ -5885,7 +5951,7 @@
         <w:rPr>
           <w:rFonts w:ascii="Arial" w:hAnsi="Arial"/>
         </w:rPr>
-        <w:t>The configuration implemented in this component will extend the log events with any required properties. Additionally, any excluded paths that should not be logged outside of debug or trace level should be identified in this component.</w:t>
+        <w:t>The configuration implemented in this component will extend the log events with any required properties. Additionally, any excluded paths that should not be logged outside of debug or trace level should be identified in this component. The Logging Middleware will also be responsible of configuring any Serilog sinks needed by the system like Grafana Loki sink.</w:t>
       </w:r>
     </w:p>
     <w:p>
@@ -5934,8 +6000,8 @@
           <w:rFonts w:ascii="Arial" w:hAnsi="Arial"/>
         </w:rPr>
       </w:pPr>
-      <w:bookmarkStart w:id="21" w:name="__RefHeading___Toc5546_1941492222111"/>
-      <w:bookmarkEnd w:id="21"/>
+      <w:bookmarkStart w:id="23" w:name="__RefHeading___Toc5546_1941492222111"/>
+      <w:bookmarkEnd w:id="23"/>
       <w:r>
         <w:rPr>
           <w:rFonts w:ascii="Arial" w:hAnsi="Arial"/>
@@ -5991,8 +6057,8 @@
           <w:rFonts w:ascii="Arial" w:hAnsi="Arial"/>
         </w:rPr>
       </w:pPr>
-      <w:bookmarkStart w:id="22" w:name="__RefHeading___Toc5546_19414922221112"/>
-      <w:bookmarkEnd w:id="22"/>
+      <w:bookmarkStart w:id="24" w:name="__RefHeading___Toc5546_19414922221112"/>
+      <w:bookmarkEnd w:id="24"/>
       <w:r>
         <w:rPr>
           <w:rFonts w:ascii="Arial" w:hAnsi="Arial"/>
@@ -6039,8 +6105,8 @@
           <w:rFonts w:ascii="Arial" w:hAnsi="Arial"/>
         </w:rPr>
       </w:pPr>
-      <w:bookmarkStart w:id="23" w:name="__RefHeading___Toc5546_1941492222"/>
-      <w:bookmarkEnd w:id="23"/>
+      <w:bookmarkStart w:id="25" w:name="__RefHeading___Toc5546_1941492222"/>
+      <w:bookmarkEnd w:id="25"/>
       <w:r>
         <w:rPr>
           <w:rFonts w:ascii="Arial" w:hAnsi="Arial"/>
@@ -6117,8 +6183,8 @@
           <w:rFonts w:ascii="Arial" w:hAnsi="Arial"/>
         </w:rPr>
       </w:pPr>
-      <w:bookmarkStart w:id="24" w:name="__RefHeading___Toc5546_19414922221111"/>
-      <w:bookmarkEnd w:id="24"/>
+      <w:bookmarkStart w:id="26" w:name="__RefHeading___Toc5546_19414922221111"/>
+      <w:bookmarkEnd w:id="26"/>
       <w:r>
         <w:rPr>
           <w:rFonts w:eastAsia="Microsoft YaHei" w:cs="Arial" w:ascii="Arial" w:hAnsi="Arial"/>
@@ -6185,8 +6251,8 @@
           <w:rFonts w:ascii="Arial" w:hAnsi="Arial"/>
         </w:rPr>
       </w:pPr>
-      <w:bookmarkStart w:id="25" w:name="__RefHeading___Toc5546_194149222211111"/>
-      <w:bookmarkEnd w:id="25"/>
+      <w:bookmarkStart w:id="27" w:name="__RefHeading___Toc5546_194149222211111"/>
+      <w:bookmarkEnd w:id="27"/>
       <w:r>
         <w:rPr>
           <w:rFonts w:ascii="Arial" w:hAnsi="Arial"/>
@@ -6617,7 +6683,7 @@
       </w:r>
       <w:r>
         <w:drawing>
-          <wp:anchor behindDoc="0" distT="0" distB="0" distL="0" distR="0" simplePos="0" locked="0" layoutInCell="0" allowOverlap="1" relativeHeight="4">
+          <wp:anchor behindDoc="0" distT="0" distB="0" distL="0" distR="0" simplePos="0" locked="0" layoutInCell="0" allowOverlap="1" relativeHeight="2">
             <wp:simplePos x="0" y="0"/>
             <wp:positionH relativeFrom="column">
               <wp:align>center</wp:align>
@@ -6739,8 +6805,8 @@
           <w:rFonts w:ascii="Arial" w:hAnsi="Arial"/>
         </w:rPr>
       </w:pPr>
-      <w:bookmarkStart w:id="26" w:name="__RefHeading___Toc5546_194149222211112"/>
-      <w:bookmarkEnd w:id="26"/>
+      <w:bookmarkStart w:id="28" w:name="__RefHeading___Toc5546_194149222211112"/>
+      <w:bookmarkEnd w:id="28"/>
       <w:r>
         <w:rPr>
           <w:rFonts w:ascii="Arial" w:hAnsi="Arial"/>
@@ -6804,8 +6870,8 @@
           <w:rFonts w:ascii="Arial" w:hAnsi="Arial"/>
         </w:rPr>
       </w:pPr>
-      <w:bookmarkStart w:id="27" w:name="__RefHeading___Toc5546_194149222211113"/>
-      <w:bookmarkEnd w:id="27"/>
+      <w:bookmarkStart w:id="29" w:name="__RefHeading___Toc5546_194149222211113"/>
+      <w:bookmarkEnd w:id="29"/>
       <w:r>
         <w:rPr>
           <w:rFonts w:ascii="Arial" w:hAnsi="Arial"/>
@@ -6853,8 +6919,8 @@
           <w:rFonts w:ascii="Arial" w:hAnsi="Arial"/>
         </w:rPr>
       </w:pPr>
-      <w:bookmarkStart w:id="28" w:name="__RefHeading___Toc5546_194149222211114"/>
-      <w:bookmarkEnd w:id="28"/>
+      <w:bookmarkStart w:id="30" w:name="__RefHeading___Toc5546_194149222211114"/>
+      <w:bookmarkEnd w:id="30"/>
       <w:r>
         <w:rPr>
           <w:rFonts w:ascii="Arial" w:hAnsi="Arial"/>
@@ -6905,8 +6971,8 @@
           <w:rFonts w:ascii="Arial" w:hAnsi="Arial"/>
         </w:rPr>
       </w:pPr>
-      <w:bookmarkStart w:id="29" w:name="__RefHeading___Toc5548_1941492222"/>
-      <w:bookmarkEnd w:id="29"/>
+      <w:bookmarkStart w:id="31" w:name="__RefHeading___Toc5548_1941492222"/>
+      <w:bookmarkEnd w:id="31"/>
       <w:r>
         <w:rPr>
           <w:rFonts w:ascii="Arial" w:hAnsi="Arial"/>
@@ -6956,8 +7022,9 @@
         </w:rPr>
       </w:pPr>
       <w:r>
+        <w:rPr/>
         <w:drawing>
-          <wp:anchor behindDoc="0" distT="0" distB="0" distL="0" distR="0" simplePos="0" locked="0" layoutInCell="0" allowOverlap="1" relativeHeight="7">
+          <wp:anchor behindDoc="0" distT="0" distB="0" distL="0" distR="0" simplePos="0" locked="0" layoutInCell="0" allowOverlap="1" relativeHeight="13">
             <wp:simplePos x="0" y="0"/>
             <wp:positionH relativeFrom="column">
               <wp:align>center</wp:align>
@@ -6965,7 +7032,7 @@
             <wp:positionV relativeFrom="paragraph">
               <wp:posOffset>635</wp:posOffset>
             </wp:positionV>
-            <wp:extent cx="6120130" cy="5932805"/>
+            <wp:extent cx="6536690" cy="5511165"/>
             <wp:effectExtent l="0" t="0" r="0" b="0"/>
             <wp:wrapSquare wrapText="largest"/>
             <wp:docPr id="4" name="Image4" descr=""/>
@@ -6990,7 +7057,7 @@
                   <pic:spPr bwMode="auto">
                     <a:xfrm>
                       <a:off x="0" y="0"/>
-                      <a:ext cx="6120130" cy="5932805"/>
+                      <a:ext cx="6536690" cy="5511165"/>
                     </a:xfrm>
                     <a:prstGeom prst="rect">
                       <a:avLst/>
@@ -7002,6 +7069,16 @@
           </wp:anchor>
         </w:drawing>
       </w:r>
+    </w:p>
+    <w:p>
+      <w:pPr>
+        <w:pStyle w:val="TextBody"/>
+        <w:bidi w:val="0"/>
+        <w:jc w:val="center"/>
+        <w:rPr>
+          <w:rFonts w:ascii="Arial" w:hAnsi="Arial"/>
+        </w:rPr>
+      </w:pPr>
       <w:r>
         <w:rPr>
           <w:rFonts w:ascii="Arial" w:hAnsi="Arial"/>
@@ -7018,8 +7095,8 @@
           <w:rFonts w:ascii="Arial" w:hAnsi="Arial"/>
         </w:rPr>
       </w:pPr>
-      <w:bookmarkStart w:id="30" w:name="__RefHeading___Toc5546_19414922221111411"/>
-      <w:bookmarkEnd w:id="30"/>
+      <w:bookmarkStart w:id="32" w:name="__RefHeading___Toc5546_19414922221111411"/>
+      <w:bookmarkEnd w:id="32"/>
       <w:r>
         <w:rPr>
           <w:rFonts w:ascii="Arial" w:hAnsi="Arial"/>
@@ -7067,8 +7144,8 @@
           <w:rFonts w:ascii="Arial" w:hAnsi="Arial"/>
         </w:rPr>
       </w:pPr>
-      <w:bookmarkStart w:id="31" w:name="__RefHeading___Toc5577_1442015345"/>
-      <w:bookmarkEnd w:id="31"/>
+      <w:bookmarkStart w:id="33" w:name="__RefHeading___Toc5577_1442015345"/>
+      <w:bookmarkEnd w:id="33"/>
       <w:r>
         <w:rPr>
           <w:rFonts w:ascii="Arial" w:hAnsi="Arial"/>
@@ -7476,8 +7553,8 @@
           <w:rFonts w:ascii="Arial" w:hAnsi="Arial"/>
         </w:rPr>
       </w:pPr>
-      <w:bookmarkStart w:id="32" w:name="__RefHeading___Toc5579_1442015345"/>
-      <w:bookmarkEnd w:id="32"/>
+      <w:bookmarkStart w:id="34" w:name="__RefHeading___Toc5579_1442015345"/>
+      <w:bookmarkEnd w:id="34"/>
       <w:r>
         <w:rPr>
           <w:rFonts w:ascii="Arial" w:hAnsi="Arial"/>
@@ -7525,8 +7602,8 @@
           <w:rFonts w:ascii="Arial" w:hAnsi="Arial"/>
         </w:rPr>
       </w:pPr>
-      <w:bookmarkStart w:id="33" w:name="__RefHeading___Toc5581_1442015345"/>
-      <w:bookmarkEnd w:id="33"/>
+      <w:bookmarkStart w:id="35" w:name="__RefHeading___Toc5581_1442015345"/>
+      <w:bookmarkEnd w:id="35"/>
       <w:r>
         <w:rPr>
           <w:rFonts w:ascii="Arial" w:hAnsi="Arial"/>
@@ -7589,8 +7666,8 @@
           <w:rFonts w:ascii="Arial" w:hAnsi="Arial"/>
         </w:rPr>
       </w:pPr>
-      <w:bookmarkStart w:id="34" w:name="__RefHeading___Toc5546_1941492222111141"/>
-      <w:bookmarkEnd w:id="34"/>
+      <w:bookmarkStart w:id="36" w:name="__RefHeading___Toc5546_1941492222111141"/>
+      <w:bookmarkEnd w:id="36"/>
       <w:r>
         <w:rPr>
           <w:rFonts w:ascii="Arial" w:hAnsi="Arial"/>
@@ -7628,6 +7705,9 @@
           <w:rFonts w:ascii="Arial" w:hAnsi="Arial"/>
         </w:rPr>
       </w:r>
+      <w:r>
+        <w:br w:type="page"/>
+      </w:r>
     </w:p>
     <w:p>
       <w:pPr>
@@ -7638,8 +7718,8 @@
           <w:rFonts w:ascii="Arial" w:hAnsi="Arial"/>
         </w:rPr>
       </w:pPr>
-      <w:bookmarkStart w:id="35" w:name="__RefHeading___Toc5550_1941492222"/>
-      <w:bookmarkEnd w:id="35"/>
+      <w:bookmarkStart w:id="37" w:name="__RefHeading___Toc5550_1941492222"/>
+      <w:bookmarkEnd w:id="37"/>
       <w:r>
         <w:rPr>
           <w:rFonts w:ascii="Arial" w:hAnsi="Arial"/>
@@ -7703,8 +7783,8 @@
           <w:rFonts w:ascii="Arial" w:hAnsi="Arial"/>
         </w:rPr>
       </w:pPr>
-      <w:bookmarkStart w:id="36" w:name="__RefHeading___Toc5546_19414922221111411"/>
-      <w:bookmarkEnd w:id="36"/>
+      <w:bookmarkStart w:id="38" w:name="__RefHeading___Toc5546_19414922221111411"/>
+      <w:bookmarkEnd w:id="38"/>
       <w:r>
         <w:rPr>
           <w:rFonts w:ascii="Arial" w:hAnsi="Arial"/>
@@ -7752,8 +7832,8 @@
           <w:rFonts w:ascii="Arial" w:hAnsi="Arial"/>
         </w:rPr>
       </w:pPr>
-      <w:bookmarkStart w:id="37" w:name="__RefHeading___Toc5577_14420153451"/>
-      <w:bookmarkEnd w:id="37"/>
+      <w:bookmarkStart w:id="39" w:name="__RefHeading___Toc5577_14420153451"/>
+      <w:bookmarkEnd w:id="39"/>
       <w:r>
         <w:rPr>
           <w:rFonts w:ascii="Arial" w:hAnsi="Arial"/>
@@ -7801,8 +7881,8 @@
           <w:rFonts w:ascii="Arial" w:hAnsi="Arial"/>
         </w:rPr>
       </w:pPr>
-      <w:bookmarkStart w:id="38" w:name="__RefHeading___Toc5546_19414922221111412"/>
-      <w:bookmarkEnd w:id="38"/>
+      <w:bookmarkStart w:id="40" w:name="__RefHeading___Toc5546_19414922221111412"/>
+      <w:bookmarkEnd w:id="40"/>
       <w:r>
         <w:rPr>
           <w:rFonts w:ascii="Arial" w:hAnsi="Arial"/>
@@ -7866,8 +7946,22 @@
         </w:rPr>
       </w:pPr>
       <w:r>
+        <w:rPr/>
+      </w:r>
+    </w:p>
+    <w:p>
+      <w:pPr>
+        <w:pStyle w:val="TextBody"/>
+        <w:bidi w:val="0"/>
+        <w:jc w:val="center"/>
+        <w:rPr>
+          <w:rFonts w:ascii="Arial" w:hAnsi="Arial"/>
+        </w:rPr>
+      </w:pPr>
+      <w:r>
+        <w:rPr/>
         <w:drawing>
-          <wp:anchor behindDoc="0" distT="0" distB="0" distL="0" distR="0" simplePos="0" locked="0" layoutInCell="0" allowOverlap="1" relativeHeight="3">
+          <wp:anchor behindDoc="0" distT="0" distB="0" distL="0" distR="0" simplePos="0" locked="0" layoutInCell="0" allowOverlap="1" relativeHeight="14">
             <wp:simplePos x="0" y="0"/>
             <wp:positionH relativeFrom="column">
               <wp:align>center</wp:align>
@@ -7875,7 +7969,7 @@
             <wp:positionV relativeFrom="paragraph">
               <wp:posOffset>635</wp:posOffset>
             </wp:positionV>
-            <wp:extent cx="5972175" cy="6477000"/>
+            <wp:extent cx="6536690" cy="5810250"/>
             <wp:effectExtent l="0" t="0" r="0" b="0"/>
             <wp:wrapSquare wrapText="largest"/>
             <wp:docPr id="5" name="Image5" descr=""/>
@@ -7900,7 +7994,7 @@
                   <pic:spPr bwMode="auto">
                     <a:xfrm>
                       <a:off x="0" y="0"/>
-                      <a:ext cx="5972175" cy="6477000"/>
+                      <a:ext cx="6536690" cy="5810250"/>
                     </a:xfrm>
                     <a:prstGeom prst="rect">
                       <a:avLst/>
@@ -7912,6 +8006,16 @@
           </wp:anchor>
         </w:drawing>
       </w:r>
+    </w:p>
+    <w:p>
+      <w:pPr>
+        <w:pStyle w:val="TextBody"/>
+        <w:bidi w:val="0"/>
+        <w:jc w:val="center"/>
+        <w:rPr>
+          <w:rFonts w:ascii="Arial" w:hAnsi="Arial"/>
+        </w:rPr>
+      </w:pPr>
       <w:r>
         <w:rPr>
           <w:rFonts w:ascii="Arial" w:hAnsi="Arial"/>
@@ -7959,8 +8063,8 @@
           <w:rFonts w:ascii="Arial" w:hAnsi="Arial"/>
         </w:rPr>
       </w:pPr>
-      <w:bookmarkStart w:id="39" w:name="__RefHeading___Toc5637_1442015345"/>
-      <w:bookmarkEnd w:id="39"/>
+      <w:bookmarkStart w:id="41" w:name="__RefHeading___Toc5637_1442015345"/>
+      <w:bookmarkEnd w:id="41"/>
       <w:r>
         <w:rPr>
           <w:rFonts w:ascii="Arial" w:hAnsi="Arial"/>
@@ -7994,8 +8098,8 @@
           <w:rFonts w:ascii="Arial" w:hAnsi="Arial"/>
         </w:rPr>
       </w:pPr>
-      <w:bookmarkStart w:id="40" w:name="__RefHeading___Toc5522_550796824"/>
-      <w:bookmarkEnd w:id="40"/>
+      <w:bookmarkStart w:id="42" w:name="__RefHeading___Toc5522_550796824"/>
+      <w:bookmarkEnd w:id="42"/>
       <w:r>
         <w:rPr>
           <w:rFonts w:ascii="Arial" w:hAnsi="Arial"/>
@@ -8043,8 +8147,8 @@
           <w:rFonts w:ascii="Arial" w:hAnsi="Arial"/>
         </w:rPr>
       </w:pPr>
-      <w:bookmarkStart w:id="41" w:name="__RefHeading___Toc5639_1442015345"/>
-      <w:bookmarkEnd w:id="41"/>
+      <w:bookmarkStart w:id="43" w:name="__RefHeading___Toc5639_1442015345"/>
+      <w:bookmarkEnd w:id="43"/>
       <w:r>
         <w:rPr>
           <w:rFonts w:ascii="Arial" w:hAnsi="Arial"/>
@@ -8076,8 +8180,8 @@
           <w:rFonts w:ascii="Arial" w:hAnsi="Arial"/>
         </w:rPr>
       </w:pPr>
-      <w:bookmarkStart w:id="42" w:name="__RefHeading___Toc5577_144201534512"/>
-      <w:bookmarkEnd w:id="42"/>
+      <w:bookmarkStart w:id="44" w:name="__RefHeading___Toc5577_144201534512"/>
+      <w:bookmarkEnd w:id="44"/>
       <w:r>
         <w:rPr>
           <w:rFonts w:ascii="Arial" w:hAnsi="Arial"/>
@@ -8096,7 +8200,7 @@
       </w:pPr>
       <w:r>
         <w:drawing>
-          <wp:anchor behindDoc="0" distT="0" distB="0" distL="0" distR="0" simplePos="0" locked="0" layoutInCell="0" allowOverlap="1" relativeHeight="8">
+          <wp:anchor behindDoc="0" distT="0" distB="0" distL="0" distR="0" simplePos="0" locked="0" layoutInCell="0" allowOverlap="1" relativeHeight="5">
             <wp:simplePos x="0" y="0"/>
             <wp:positionH relativeFrom="column">
               <wp:align>center</wp:align>
@@ -8178,15 +8282,15 @@
         </w:tblCellMar>
       </w:tblPr>
       <w:tblGrid>
-        <w:gridCol w:w="3141"/>
-        <w:gridCol w:w="1809"/>
+        <w:gridCol w:w="3139"/>
+        <w:gridCol w:w="1811"/>
         <w:gridCol w:w="5310"/>
       </w:tblGrid>
       <w:tr>
         <w:trPr/>
         <w:tc>
           <w:tcPr>
-            <w:tcW w:w="3141" w:type="dxa"/>
+            <w:tcW w:w="3139" w:type="dxa"/>
             <w:tcBorders>
               <w:top w:val="single" w:sz="2" w:space="0" w:color="000000"/>
               <w:left w:val="single" w:sz="2" w:space="0" w:color="000000"/>
@@ -8212,7 +8316,7 @@
         </w:tc>
         <w:tc>
           <w:tcPr>
-            <w:tcW w:w="1809" w:type="dxa"/>
+            <w:tcW w:w="1811" w:type="dxa"/>
             <w:tcBorders>
               <w:top w:val="single" w:sz="2" w:space="0" w:color="000000"/>
               <w:left w:val="single" w:sz="2" w:space="0" w:color="000000"/>
@@ -8268,7 +8372,7 @@
         <w:trPr/>
         <w:tc>
           <w:tcPr>
-            <w:tcW w:w="3141" w:type="dxa"/>
+            <w:tcW w:w="3139" w:type="dxa"/>
             <w:tcBorders>
               <w:left w:val="single" w:sz="2" w:space="0" w:color="000000"/>
               <w:bottom w:val="single" w:sz="2" w:space="0" w:color="000000"/>
@@ -8299,7 +8403,7 @@
         </w:tc>
         <w:tc>
           <w:tcPr>
-            <w:tcW w:w="1809" w:type="dxa"/>
+            <w:tcW w:w="1811" w:type="dxa"/>
             <w:tcBorders>
               <w:left w:val="single" w:sz="2" w:space="0" w:color="000000"/>
               <w:bottom w:val="single" w:sz="2" w:space="0" w:color="000000"/>
@@ -8365,7 +8469,7 @@
         <w:trPr/>
         <w:tc>
           <w:tcPr>
-            <w:tcW w:w="3141" w:type="dxa"/>
+            <w:tcW w:w="3139" w:type="dxa"/>
             <w:tcBorders>
               <w:left w:val="single" w:sz="2" w:space="0" w:color="000000"/>
               <w:bottom w:val="single" w:sz="2" w:space="0" w:color="000000"/>
@@ -8396,7 +8500,7 @@
         </w:tc>
         <w:tc>
           <w:tcPr>
-            <w:tcW w:w="1809" w:type="dxa"/>
+            <w:tcW w:w="1811" w:type="dxa"/>
             <w:tcBorders>
               <w:left w:val="single" w:sz="2" w:space="0" w:color="000000"/>
               <w:bottom w:val="single" w:sz="2" w:space="0" w:color="000000"/>
@@ -8462,7 +8566,7 @@
         <w:trPr/>
         <w:tc>
           <w:tcPr>
-            <w:tcW w:w="3141" w:type="dxa"/>
+            <w:tcW w:w="3139" w:type="dxa"/>
             <w:tcBorders>
               <w:left w:val="single" w:sz="2" w:space="0" w:color="000000"/>
               <w:bottom w:val="single" w:sz="2" w:space="0" w:color="000000"/>
@@ -8493,7 +8597,7 @@
         </w:tc>
         <w:tc>
           <w:tcPr>
-            <w:tcW w:w="1809" w:type="dxa"/>
+            <w:tcW w:w="1811" w:type="dxa"/>
             <w:tcBorders>
               <w:left w:val="single" w:sz="2" w:space="0" w:color="000000"/>
               <w:bottom w:val="single" w:sz="2" w:space="0" w:color="000000"/>
@@ -8559,7 +8663,7 @@
         <w:trPr/>
         <w:tc>
           <w:tcPr>
-            <w:tcW w:w="3141" w:type="dxa"/>
+            <w:tcW w:w="3139" w:type="dxa"/>
             <w:tcBorders>
               <w:left w:val="single" w:sz="2" w:space="0" w:color="000000"/>
               <w:bottom w:val="single" w:sz="2" w:space="0" w:color="000000"/>
@@ -8590,7 +8694,7 @@
         </w:tc>
         <w:tc>
           <w:tcPr>
-            <w:tcW w:w="1809" w:type="dxa"/>
+            <w:tcW w:w="1811" w:type="dxa"/>
             <w:tcBorders>
               <w:left w:val="single" w:sz="2" w:space="0" w:color="000000"/>
               <w:bottom w:val="single" w:sz="2" w:space="0" w:color="000000"/>
@@ -8656,7 +8760,7 @@
         <w:trPr/>
         <w:tc>
           <w:tcPr>
-            <w:tcW w:w="3141" w:type="dxa"/>
+            <w:tcW w:w="3139" w:type="dxa"/>
             <w:tcBorders>
               <w:left w:val="single" w:sz="2" w:space="0" w:color="000000"/>
               <w:bottom w:val="single" w:sz="2" w:space="0" w:color="000000"/>
@@ -8687,7 +8791,7 @@
         </w:tc>
         <w:tc>
           <w:tcPr>
-            <w:tcW w:w="1809" w:type="dxa"/>
+            <w:tcW w:w="1811" w:type="dxa"/>
             <w:tcBorders>
               <w:left w:val="single" w:sz="2" w:space="0" w:color="000000"/>
               <w:bottom w:val="single" w:sz="2" w:space="0" w:color="000000"/>
@@ -8753,7 +8857,7 @@
         <w:trPr/>
         <w:tc>
           <w:tcPr>
-            <w:tcW w:w="3141" w:type="dxa"/>
+            <w:tcW w:w="3139" w:type="dxa"/>
             <w:tcBorders>
               <w:left w:val="single" w:sz="2" w:space="0" w:color="000000"/>
               <w:bottom w:val="single" w:sz="2" w:space="0" w:color="000000"/>
@@ -8784,7 +8888,7 @@
         </w:tc>
         <w:tc>
           <w:tcPr>
-            <w:tcW w:w="1809" w:type="dxa"/>
+            <w:tcW w:w="1811" w:type="dxa"/>
             <w:tcBorders>
               <w:left w:val="single" w:sz="2" w:space="0" w:color="000000"/>
               <w:bottom w:val="single" w:sz="2" w:space="0" w:color="000000"/>
@@ -8850,7 +8954,7 @@
         <w:trPr/>
         <w:tc>
           <w:tcPr>
-            <w:tcW w:w="3141" w:type="dxa"/>
+            <w:tcW w:w="3139" w:type="dxa"/>
             <w:tcBorders>
               <w:left w:val="single" w:sz="2" w:space="0" w:color="000000"/>
               <w:bottom w:val="single" w:sz="2" w:space="0" w:color="000000"/>
@@ -8881,7 +8985,7 @@
         </w:tc>
         <w:tc>
           <w:tcPr>
-            <w:tcW w:w="1809" w:type="dxa"/>
+            <w:tcW w:w="1811" w:type="dxa"/>
             <w:tcBorders>
               <w:left w:val="single" w:sz="2" w:space="0" w:color="000000"/>
               <w:bottom w:val="single" w:sz="2" w:space="0" w:color="000000"/>
@@ -8947,7 +9051,7 @@
         <w:trPr/>
         <w:tc>
           <w:tcPr>
-            <w:tcW w:w="3141" w:type="dxa"/>
+            <w:tcW w:w="3139" w:type="dxa"/>
             <w:tcBorders>
               <w:left w:val="single" w:sz="2" w:space="0" w:color="000000"/>
               <w:bottom w:val="single" w:sz="2" w:space="0" w:color="000000"/>
@@ -8978,7 +9082,7 @@
         </w:tc>
         <w:tc>
           <w:tcPr>
-            <w:tcW w:w="1809" w:type="dxa"/>
+            <w:tcW w:w="1811" w:type="dxa"/>
             <w:tcBorders>
               <w:left w:val="single" w:sz="2" w:space="0" w:color="000000"/>
               <w:bottom w:val="single" w:sz="2" w:space="0" w:color="000000"/>
@@ -9044,7 +9148,7 @@
         <w:trPr/>
         <w:tc>
           <w:tcPr>
-            <w:tcW w:w="3141" w:type="dxa"/>
+            <w:tcW w:w="3139" w:type="dxa"/>
             <w:tcBorders>
               <w:left w:val="single" w:sz="2" w:space="0" w:color="000000"/>
               <w:bottom w:val="single" w:sz="2" w:space="0" w:color="000000"/>
@@ -9075,7 +9179,7 @@
         </w:tc>
         <w:tc>
           <w:tcPr>
-            <w:tcW w:w="1809" w:type="dxa"/>
+            <w:tcW w:w="1811" w:type="dxa"/>
             <w:tcBorders>
               <w:left w:val="single" w:sz="2" w:space="0" w:color="000000"/>
               <w:bottom w:val="single" w:sz="2" w:space="0" w:color="000000"/>
@@ -9141,7 +9245,7 @@
         <w:trPr/>
         <w:tc>
           <w:tcPr>
-            <w:tcW w:w="3141" w:type="dxa"/>
+            <w:tcW w:w="3139" w:type="dxa"/>
             <w:tcBorders>
               <w:left w:val="single" w:sz="2" w:space="0" w:color="000000"/>
               <w:bottom w:val="single" w:sz="2" w:space="0" w:color="000000"/>
@@ -9172,7 +9276,7 @@
         </w:tc>
         <w:tc>
           <w:tcPr>
-            <w:tcW w:w="1809" w:type="dxa"/>
+            <w:tcW w:w="1811" w:type="dxa"/>
             <w:tcBorders>
               <w:left w:val="single" w:sz="2" w:space="0" w:color="000000"/>
               <w:bottom w:val="single" w:sz="2" w:space="0" w:color="000000"/>
@@ -9238,7 +9342,7 @@
         <w:trPr/>
         <w:tc>
           <w:tcPr>
-            <w:tcW w:w="3141" w:type="dxa"/>
+            <w:tcW w:w="3139" w:type="dxa"/>
             <w:tcBorders>
               <w:left w:val="single" w:sz="2" w:space="0" w:color="000000"/>
               <w:bottom w:val="single" w:sz="2" w:space="0" w:color="000000"/>
@@ -9269,7 +9373,7 @@
         </w:tc>
         <w:tc>
           <w:tcPr>
-            <w:tcW w:w="1809" w:type="dxa"/>
+            <w:tcW w:w="1811" w:type="dxa"/>
             <w:tcBorders>
               <w:left w:val="single" w:sz="2" w:space="0" w:color="000000"/>
               <w:bottom w:val="single" w:sz="2" w:space="0" w:color="000000"/>
@@ -9335,7 +9439,7 @@
         <w:trPr/>
         <w:tc>
           <w:tcPr>
-            <w:tcW w:w="3141" w:type="dxa"/>
+            <w:tcW w:w="3139" w:type="dxa"/>
             <w:tcBorders>
               <w:left w:val="single" w:sz="2" w:space="0" w:color="000000"/>
               <w:bottom w:val="single" w:sz="2" w:space="0" w:color="000000"/>
@@ -9366,7 +9470,7 @@
         </w:tc>
         <w:tc>
           <w:tcPr>
-            <w:tcW w:w="1809" w:type="dxa"/>
+            <w:tcW w:w="1811" w:type="dxa"/>
             <w:tcBorders>
               <w:left w:val="single" w:sz="2" w:space="0" w:color="000000"/>
               <w:bottom w:val="single" w:sz="2" w:space="0" w:color="000000"/>
@@ -9432,7 +9536,7 @@
         <w:trPr/>
         <w:tc>
           <w:tcPr>
-            <w:tcW w:w="3141" w:type="dxa"/>
+            <w:tcW w:w="3139" w:type="dxa"/>
             <w:tcBorders>
               <w:left w:val="single" w:sz="2" w:space="0" w:color="000000"/>
               <w:bottom w:val="single" w:sz="2" w:space="0" w:color="000000"/>
@@ -9463,7 +9567,7 @@
         </w:tc>
         <w:tc>
           <w:tcPr>
-            <w:tcW w:w="1809" w:type="dxa"/>
+            <w:tcW w:w="1811" w:type="dxa"/>
             <w:tcBorders>
               <w:left w:val="single" w:sz="2" w:space="0" w:color="000000"/>
               <w:bottom w:val="single" w:sz="2" w:space="0" w:color="000000"/>
@@ -9529,7 +9633,7 @@
         <w:trPr/>
         <w:tc>
           <w:tcPr>
-            <w:tcW w:w="3141" w:type="dxa"/>
+            <w:tcW w:w="3139" w:type="dxa"/>
             <w:tcBorders>
               <w:left w:val="single" w:sz="2" w:space="0" w:color="000000"/>
               <w:bottom w:val="single" w:sz="2" w:space="0" w:color="000000"/>
@@ -9560,7 +9664,7 @@
         </w:tc>
         <w:tc>
           <w:tcPr>
-            <w:tcW w:w="1809" w:type="dxa"/>
+            <w:tcW w:w="1811" w:type="dxa"/>
             <w:tcBorders>
               <w:left w:val="single" w:sz="2" w:space="0" w:color="000000"/>
               <w:bottom w:val="single" w:sz="2" w:space="0" w:color="000000"/>
@@ -9626,7 +9730,7 @@
         <w:trPr/>
         <w:tc>
           <w:tcPr>
-            <w:tcW w:w="3141" w:type="dxa"/>
+            <w:tcW w:w="3139" w:type="dxa"/>
             <w:tcBorders>
               <w:left w:val="single" w:sz="2" w:space="0" w:color="000000"/>
               <w:bottom w:val="single" w:sz="2" w:space="0" w:color="000000"/>
@@ -9657,7 +9761,7 @@
         </w:tc>
         <w:tc>
           <w:tcPr>
-            <w:tcW w:w="1809" w:type="dxa"/>
+            <w:tcW w:w="1811" w:type="dxa"/>
             <w:tcBorders>
               <w:left w:val="single" w:sz="2" w:space="0" w:color="000000"/>
               <w:bottom w:val="single" w:sz="2" w:space="0" w:color="000000"/>
@@ -9723,7 +9827,7 @@
         <w:trPr/>
         <w:tc>
           <w:tcPr>
-            <w:tcW w:w="3141" w:type="dxa"/>
+            <w:tcW w:w="3139" w:type="dxa"/>
             <w:tcBorders>
               <w:left w:val="single" w:sz="2" w:space="0" w:color="000000"/>
               <w:bottom w:val="single" w:sz="2" w:space="0" w:color="000000"/>
@@ -9754,7 +9858,7 @@
         </w:tc>
         <w:tc>
           <w:tcPr>
-            <w:tcW w:w="1809" w:type="dxa"/>
+            <w:tcW w:w="1811" w:type="dxa"/>
             <w:tcBorders>
               <w:left w:val="single" w:sz="2" w:space="0" w:color="000000"/>
               <w:bottom w:val="single" w:sz="2" w:space="0" w:color="000000"/>
@@ -9856,8 +9960,8 @@
           <w:rFonts w:ascii="Arial" w:hAnsi="Arial"/>
         </w:rPr>
       </w:pPr>
-      <w:bookmarkStart w:id="43" w:name="__RefHeading___Toc5577_1442015345122"/>
-      <w:bookmarkEnd w:id="43"/>
+      <w:bookmarkStart w:id="45" w:name="__RefHeading___Toc5577_1442015345122"/>
+      <w:bookmarkEnd w:id="45"/>
       <w:r>
         <w:rPr>
           <w:rFonts w:ascii="Arial" w:hAnsi="Arial"/>
@@ -9876,7 +9980,7 @@
       </w:pPr>
       <w:r>
         <w:drawing>
-          <wp:anchor behindDoc="0" distT="0" distB="0" distL="0" distR="0" simplePos="0" locked="0" layoutInCell="0" allowOverlap="1" relativeHeight="9">
+          <wp:anchor behindDoc="0" distT="0" distB="0" distL="0" distR="0" simplePos="0" locked="0" layoutInCell="0" allowOverlap="1" relativeHeight="6">
             <wp:simplePos x="0" y="0"/>
             <wp:positionH relativeFrom="column">
               <wp:align>center</wp:align>
@@ -9970,8 +10074,8 @@
       </w:tblPr>
       <w:tblGrid>
         <w:gridCol w:w="3058"/>
-        <w:gridCol w:w="2334"/>
-        <w:gridCol w:w="4868"/>
+        <w:gridCol w:w="2332"/>
+        <w:gridCol w:w="4870"/>
       </w:tblGrid>
       <w:tr>
         <w:trPr/>
@@ -10003,7 +10107,7 @@
         </w:tc>
         <w:tc>
           <w:tcPr>
-            <w:tcW w:w="2334" w:type="dxa"/>
+            <w:tcW w:w="2332" w:type="dxa"/>
             <w:tcBorders>
               <w:top w:val="single" w:sz="2" w:space="0" w:color="000000"/>
               <w:left w:val="single" w:sz="2" w:space="0" w:color="000000"/>
@@ -10029,7 +10133,7 @@
         </w:tc>
         <w:tc>
           <w:tcPr>
-            <w:tcW w:w="4868" w:type="dxa"/>
+            <w:tcW w:w="4870" w:type="dxa"/>
             <w:tcBorders>
               <w:top w:val="single" w:sz="2" w:space="0" w:color="000000"/>
               <w:left w:val="single" w:sz="2" w:space="0" w:color="000000"/>
@@ -10090,7 +10194,7 @@
         </w:tc>
         <w:tc>
           <w:tcPr>
-            <w:tcW w:w="2334" w:type="dxa"/>
+            <w:tcW w:w="2332" w:type="dxa"/>
             <w:tcBorders>
               <w:left w:val="single" w:sz="2" w:space="0" w:color="000000"/>
               <w:bottom w:val="single" w:sz="2" w:space="0" w:color="000000"/>
@@ -10121,7 +10225,7 @@
         </w:tc>
         <w:tc>
           <w:tcPr>
-            <w:tcW w:w="4868" w:type="dxa"/>
+            <w:tcW w:w="4870" w:type="dxa"/>
             <w:tcBorders>
               <w:left w:val="single" w:sz="2" w:space="0" w:color="000000"/>
               <w:bottom w:val="single" w:sz="2" w:space="0" w:color="000000"/>
@@ -10187,7 +10291,7 @@
         </w:tc>
         <w:tc>
           <w:tcPr>
-            <w:tcW w:w="2334" w:type="dxa"/>
+            <w:tcW w:w="2332" w:type="dxa"/>
             <w:tcBorders>
               <w:left w:val="single" w:sz="2" w:space="0" w:color="000000"/>
               <w:bottom w:val="single" w:sz="2" w:space="0" w:color="000000"/>
@@ -10218,7 +10322,7 @@
         </w:tc>
         <w:tc>
           <w:tcPr>
-            <w:tcW w:w="4868" w:type="dxa"/>
+            <w:tcW w:w="4870" w:type="dxa"/>
             <w:tcBorders>
               <w:left w:val="single" w:sz="2" w:space="0" w:color="000000"/>
               <w:bottom w:val="single" w:sz="2" w:space="0" w:color="000000"/>
@@ -10284,7 +10388,7 @@
         </w:tc>
         <w:tc>
           <w:tcPr>
-            <w:tcW w:w="2334" w:type="dxa"/>
+            <w:tcW w:w="2332" w:type="dxa"/>
             <w:tcBorders>
               <w:left w:val="single" w:sz="2" w:space="0" w:color="000000"/>
               <w:bottom w:val="single" w:sz="2" w:space="0" w:color="000000"/>
@@ -10315,7 +10419,7 @@
         </w:tc>
         <w:tc>
           <w:tcPr>
-            <w:tcW w:w="4868" w:type="dxa"/>
+            <w:tcW w:w="4870" w:type="dxa"/>
             <w:tcBorders>
               <w:left w:val="single" w:sz="2" w:space="0" w:color="000000"/>
               <w:bottom w:val="single" w:sz="2" w:space="0" w:color="000000"/>
@@ -10381,7 +10485,7 @@
         </w:tc>
         <w:tc>
           <w:tcPr>
-            <w:tcW w:w="2334" w:type="dxa"/>
+            <w:tcW w:w="2332" w:type="dxa"/>
             <w:tcBorders>
               <w:left w:val="single" w:sz="2" w:space="0" w:color="000000"/>
               <w:bottom w:val="single" w:sz="2" w:space="0" w:color="000000"/>
@@ -10412,7 +10516,7 @@
         </w:tc>
         <w:tc>
           <w:tcPr>
-            <w:tcW w:w="4868" w:type="dxa"/>
+            <w:tcW w:w="4870" w:type="dxa"/>
             <w:tcBorders>
               <w:left w:val="single" w:sz="2" w:space="0" w:color="000000"/>
               <w:bottom w:val="single" w:sz="2" w:space="0" w:color="000000"/>
@@ -10478,7 +10582,7 @@
         </w:tc>
         <w:tc>
           <w:tcPr>
-            <w:tcW w:w="2334" w:type="dxa"/>
+            <w:tcW w:w="2332" w:type="dxa"/>
             <w:tcBorders>
               <w:left w:val="single" w:sz="2" w:space="0" w:color="000000"/>
               <w:bottom w:val="single" w:sz="2" w:space="0" w:color="000000"/>
@@ -10509,7 +10613,7 @@
         </w:tc>
         <w:tc>
           <w:tcPr>
-            <w:tcW w:w="4868" w:type="dxa"/>
+            <w:tcW w:w="4870" w:type="dxa"/>
             <w:tcBorders>
               <w:left w:val="single" w:sz="2" w:space="0" w:color="000000"/>
               <w:bottom w:val="single" w:sz="2" w:space="0" w:color="000000"/>
@@ -10575,7 +10679,7 @@
         </w:tc>
         <w:tc>
           <w:tcPr>
-            <w:tcW w:w="2334" w:type="dxa"/>
+            <w:tcW w:w="2332" w:type="dxa"/>
             <w:tcBorders>
               <w:left w:val="single" w:sz="2" w:space="0" w:color="000000"/>
               <w:bottom w:val="single" w:sz="2" w:space="0" w:color="000000"/>
@@ -10606,7 +10710,7 @@
         </w:tc>
         <w:tc>
           <w:tcPr>
-            <w:tcW w:w="4868" w:type="dxa"/>
+            <w:tcW w:w="4870" w:type="dxa"/>
             <w:tcBorders>
               <w:left w:val="single" w:sz="2" w:space="0" w:color="000000"/>
               <w:bottom w:val="single" w:sz="2" w:space="0" w:color="000000"/>
@@ -10672,7 +10776,7 @@
         </w:tc>
         <w:tc>
           <w:tcPr>
-            <w:tcW w:w="2334" w:type="dxa"/>
+            <w:tcW w:w="2332" w:type="dxa"/>
             <w:tcBorders>
               <w:left w:val="single" w:sz="2" w:space="0" w:color="000000"/>
               <w:bottom w:val="single" w:sz="2" w:space="0" w:color="000000"/>
@@ -10703,7 +10807,7 @@
         </w:tc>
         <w:tc>
           <w:tcPr>
-            <w:tcW w:w="4868" w:type="dxa"/>
+            <w:tcW w:w="4870" w:type="dxa"/>
             <w:tcBorders>
               <w:left w:val="single" w:sz="2" w:space="0" w:color="000000"/>
               <w:bottom w:val="single" w:sz="2" w:space="0" w:color="000000"/>
@@ -10769,7 +10873,7 @@
         </w:tc>
         <w:tc>
           <w:tcPr>
-            <w:tcW w:w="2334" w:type="dxa"/>
+            <w:tcW w:w="2332" w:type="dxa"/>
             <w:tcBorders>
               <w:left w:val="single" w:sz="2" w:space="0" w:color="000000"/>
               <w:bottom w:val="single" w:sz="2" w:space="0" w:color="000000"/>
@@ -10800,7 +10904,7 @@
         </w:tc>
         <w:tc>
           <w:tcPr>
-            <w:tcW w:w="4868" w:type="dxa"/>
+            <w:tcW w:w="4870" w:type="dxa"/>
             <w:tcBorders>
               <w:left w:val="single" w:sz="2" w:space="0" w:color="000000"/>
               <w:bottom w:val="single" w:sz="2" w:space="0" w:color="000000"/>
@@ -10866,7 +10970,7 @@
         </w:tc>
         <w:tc>
           <w:tcPr>
-            <w:tcW w:w="2334" w:type="dxa"/>
+            <w:tcW w:w="2332" w:type="dxa"/>
             <w:tcBorders>
               <w:left w:val="single" w:sz="2" w:space="0" w:color="000000"/>
               <w:bottom w:val="single" w:sz="2" w:space="0" w:color="000000"/>
@@ -10897,7 +11001,7 @@
         </w:tc>
         <w:tc>
           <w:tcPr>
-            <w:tcW w:w="4868" w:type="dxa"/>
+            <w:tcW w:w="4870" w:type="dxa"/>
             <w:tcBorders>
               <w:left w:val="single" w:sz="2" w:space="0" w:color="000000"/>
               <w:bottom w:val="single" w:sz="2" w:space="0" w:color="000000"/>
@@ -10963,7 +11067,7 @@
         </w:tc>
         <w:tc>
           <w:tcPr>
-            <w:tcW w:w="2334" w:type="dxa"/>
+            <w:tcW w:w="2332" w:type="dxa"/>
             <w:tcBorders>
               <w:left w:val="single" w:sz="2" w:space="0" w:color="000000"/>
               <w:bottom w:val="single" w:sz="2" w:space="0" w:color="000000"/>
@@ -10994,7 +11098,7 @@
         </w:tc>
         <w:tc>
           <w:tcPr>
-            <w:tcW w:w="4868" w:type="dxa"/>
+            <w:tcW w:w="4870" w:type="dxa"/>
             <w:tcBorders>
               <w:left w:val="single" w:sz="2" w:space="0" w:color="000000"/>
               <w:bottom w:val="single" w:sz="2" w:space="0" w:color="000000"/>
@@ -11101,7 +11205,7 @@
         </w:tc>
         <w:tc>
           <w:tcPr>
-            <w:tcW w:w="2334" w:type="dxa"/>
+            <w:tcW w:w="2332" w:type="dxa"/>
             <w:tcBorders>
               <w:left w:val="single" w:sz="2" w:space="0" w:color="000000"/>
               <w:bottom w:val="single" w:sz="2" w:space="0" w:color="000000"/>
@@ -11132,7 +11236,7 @@
         </w:tc>
         <w:tc>
           <w:tcPr>
-            <w:tcW w:w="4868" w:type="dxa"/>
+            <w:tcW w:w="4870" w:type="dxa"/>
             <w:tcBorders>
               <w:left w:val="single" w:sz="2" w:space="0" w:color="000000"/>
               <w:bottom w:val="single" w:sz="2" w:space="0" w:color="000000"/>
@@ -11201,7 +11305,7 @@
         </w:tc>
         <w:tc>
           <w:tcPr>
-            <w:tcW w:w="2334" w:type="dxa"/>
+            <w:tcW w:w="2332" w:type="dxa"/>
             <w:tcBorders>
               <w:left w:val="single" w:sz="2" w:space="0" w:color="000000"/>
               <w:bottom w:val="single" w:sz="2" w:space="0" w:color="000000"/>
@@ -11232,7 +11336,7 @@
         </w:tc>
         <w:tc>
           <w:tcPr>
-            <w:tcW w:w="4868" w:type="dxa"/>
+            <w:tcW w:w="4870" w:type="dxa"/>
             <w:tcBorders>
               <w:left w:val="single" w:sz="2" w:space="0" w:color="000000"/>
               <w:bottom w:val="single" w:sz="2" w:space="0" w:color="000000"/>
@@ -11274,8 +11378,8 @@
           <w:rFonts w:ascii="Arial" w:hAnsi="Arial"/>
         </w:rPr>
       </w:pPr>
-      <w:bookmarkStart w:id="44" w:name="__RefHeading___Toc5641_1442015345"/>
-      <w:bookmarkEnd w:id="44"/>
+      <w:bookmarkStart w:id="46" w:name="__RefHeading___Toc5641_1442015345"/>
+      <w:bookmarkEnd w:id="46"/>
       <w:r>
         <w:rPr>
           <w:rFonts w:ascii="Arial" w:hAnsi="Arial"/>
@@ -11305,8 +11409,8 @@
           <w:rFonts w:ascii="Arial" w:hAnsi="Arial"/>
         </w:rPr>
       </w:pPr>
-      <w:bookmarkStart w:id="45" w:name="__RefHeading___Toc5643_1442015345"/>
-      <w:bookmarkEnd w:id="45"/>
+      <w:bookmarkStart w:id="47" w:name="__RefHeading___Toc5643_1442015345"/>
+      <w:bookmarkEnd w:id="47"/>
       <w:r>
         <w:rPr>
           <w:rFonts w:ascii="Arial" w:hAnsi="Arial"/>
@@ -11325,7 +11429,7 @@
       </w:pPr>
       <w:r>
         <w:drawing>
-          <wp:anchor behindDoc="0" distT="0" distB="0" distL="0" distR="0" simplePos="0" locked="0" layoutInCell="0" allowOverlap="1" relativeHeight="10">
+          <wp:anchor behindDoc="0" distT="0" distB="0" distL="0" distR="0" simplePos="0" locked="0" layoutInCell="0" allowOverlap="1" relativeHeight="7">
             <wp:simplePos x="0" y="0"/>
             <wp:positionH relativeFrom="column">
               <wp:align>center</wp:align>
@@ -11497,15 +11601,15 @@
         </w:tblCellMar>
       </w:tblPr>
       <w:tblGrid>
-        <w:gridCol w:w="3771"/>
-        <w:gridCol w:w="1809"/>
+        <w:gridCol w:w="3769"/>
+        <w:gridCol w:w="1811"/>
         <w:gridCol w:w="4680"/>
       </w:tblGrid>
       <w:tr>
         <w:trPr/>
         <w:tc>
           <w:tcPr>
-            <w:tcW w:w="3771" w:type="dxa"/>
+            <w:tcW w:w="3769" w:type="dxa"/>
             <w:tcBorders>
               <w:top w:val="single" w:sz="2" w:space="0" w:color="000000"/>
               <w:left w:val="single" w:sz="2" w:space="0" w:color="000000"/>
@@ -11531,7 +11635,7 @@
         </w:tc>
         <w:tc>
           <w:tcPr>
-            <w:tcW w:w="1809" w:type="dxa"/>
+            <w:tcW w:w="1811" w:type="dxa"/>
             <w:tcBorders>
               <w:top w:val="single" w:sz="2" w:space="0" w:color="000000"/>
               <w:left w:val="single" w:sz="2" w:space="0" w:color="000000"/>
@@ -11587,7 +11691,7 @@
         <w:trPr/>
         <w:tc>
           <w:tcPr>
-            <w:tcW w:w="3771" w:type="dxa"/>
+            <w:tcW w:w="3769" w:type="dxa"/>
             <w:tcBorders>
               <w:left w:val="single" w:sz="2" w:space="0" w:color="000000"/>
               <w:bottom w:val="single" w:sz="2" w:space="0" w:color="000000"/>
@@ -11618,7 +11722,7 @@
         </w:tc>
         <w:tc>
           <w:tcPr>
-            <w:tcW w:w="1809" w:type="dxa"/>
+            <w:tcW w:w="1811" w:type="dxa"/>
             <w:tcBorders>
               <w:left w:val="single" w:sz="2" w:space="0" w:color="000000"/>
               <w:bottom w:val="single" w:sz="2" w:space="0" w:color="000000"/>
@@ -11684,7 +11788,7 @@
         <w:trPr/>
         <w:tc>
           <w:tcPr>
-            <w:tcW w:w="3771" w:type="dxa"/>
+            <w:tcW w:w="3769" w:type="dxa"/>
             <w:tcBorders>
               <w:left w:val="single" w:sz="2" w:space="0" w:color="000000"/>
               <w:bottom w:val="single" w:sz="2" w:space="0" w:color="000000"/>
@@ -11715,7 +11819,7 @@
         </w:tc>
         <w:tc>
           <w:tcPr>
-            <w:tcW w:w="1809" w:type="dxa"/>
+            <w:tcW w:w="1811" w:type="dxa"/>
             <w:tcBorders>
               <w:left w:val="single" w:sz="2" w:space="0" w:color="000000"/>
               <w:bottom w:val="single" w:sz="2" w:space="0" w:color="000000"/>
@@ -11781,7 +11885,7 @@
         <w:trPr/>
         <w:tc>
           <w:tcPr>
-            <w:tcW w:w="3771" w:type="dxa"/>
+            <w:tcW w:w="3769" w:type="dxa"/>
             <w:tcBorders>
               <w:left w:val="single" w:sz="2" w:space="0" w:color="000000"/>
               <w:bottom w:val="single" w:sz="2" w:space="0" w:color="000000"/>
@@ -11812,7 +11916,7 @@
         </w:tc>
         <w:tc>
           <w:tcPr>
-            <w:tcW w:w="1809" w:type="dxa"/>
+            <w:tcW w:w="1811" w:type="dxa"/>
             <w:tcBorders>
               <w:left w:val="single" w:sz="2" w:space="0" w:color="000000"/>
               <w:bottom w:val="single" w:sz="2" w:space="0" w:color="000000"/>
@@ -11878,7 +11982,7 @@
         <w:trPr/>
         <w:tc>
           <w:tcPr>
-            <w:tcW w:w="3771" w:type="dxa"/>
+            <w:tcW w:w="3769" w:type="dxa"/>
             <w:tcBorders>
               <w:left w:val="single" w:sz="2" w:space="0" w:color="000000"/>
               <w:bottom w:val="single" w:sz="2" w:space="0" w:color="000000"/>
@@ -11909,7 +12013,7 @@
         </w:tc>
         <w:tc>
           <w:tcPr>
-            <w:tcW w:w="1809" w:type="dxa"/>
+            <w:tcW w:w="1811" w:type="dxa"/>
             <w:tcBorders>
               <w:left w:val="single" w:sz="2" w:space="0" w:color="000000"/>
               <w:bottom w:val="single" w:sz="2" w:space="0" w:color="000000"/>
@@ -11975,7 +12079,7 @@
         <w:trPr/>
         <w:tc>
           <w:tcPr>
-            <w:tcW w:w="3771" w:type="dxa"/>
+            <w:tcW w:w="3769" w:type="dxa"/>
             <w:tcBorders>
               <w:left w:val="single" w:sz="2" w:space="0" w:color="000000"/>
               <w:bottom w:val="single" w:sz="2" w:space="0" w:color="000000"/>
@@ -12006,7 +12110,7 @@
         </w:tc>
         <w:tc>
           <w:tcPr>
-            <w:tcW w:w="1809" w:type="dxa"/>
+            <w:tcW w:w="1811" w:type="dxa"/>
             <w:tcBorders>
               <w:left w:val="single" w:sz="2" w:space="0" w:color="000000"/>
               <w:bottom w:val="single" w:sz="2" w:space="0" w:color="000000"/>
@@ -12072,7 +12176,7 @@
         <w:trPr/>
         <w:tc>
           <w:tcPr>
-            <w:tcW w:w="3771" w:type="dxa"/>
+            <w:tcW w:w="3769" w:type="dxa"/>
             <w:tcBorders>
               <w:left w:val="single" w:sz="2" w:space="0" w:color="000000"/>
               <w:bottom w:val="single" w:sz="2" w:space="0" w:color="000000"/>
@@ -12103,7 +12207,7 @@
         </w:tc>
         <w:tc>
           <w:tcPr>
-            <w:tcW w:w="1809" w:type="dxa"/>
+            <w:tcW w:w="1811" w:type="dxa"/>
             <w:tcBorders>
               <w:left w:val="single" w:sz="2" w:space="0" w:color="000000"/>
               <w:bottom w:val="single" w:sz="2" w:space="0" w:color="000000"/>
@@ -12169,7 +12273,7 @@
         <w:trPr/>
         <w:tc>
           <w:tcPr>
-            <w:tcW w:w="3771" w:type="dxa"/>
+            <w:tcW w:w="3769" w:type="dxa"/>
             <w:tcBorders>
               <w:left w:val="single" w:sz="2" w:space="0" w:color="000000"/>
               <w:bottom w:val="single" w:sz="2" w:space="0" w:color="000000"/>
@@ -12200,7 +12304,7 @@
         </w:tc>
         <w:tc>
           <w:tcPr>
-            <w:tcW w:w="1809" w:type="dxa"/>
+            <w:tcW w:w="1811" w:type="dxa"/>
             <w:tcBorders>
               <w:left w:val="single" w:sz="2" w:space="0" w:color="000000"/>
               <w:bottom w:val="single" w:sz="2" w:space="0" w:color="000000"/>
@@ -12277,7 +12381,7 @@
         <w:trPr/>
         <w:tc>
           <w:tcPr>
-            <w:tcW w:w="3771" w:type="dxa"/>
+            <w:tcW w:w="3769" w:type="dxa"/>
             <w:tcBorders>
               <w:left w:val="single" w:sz="2" w:space="0" w:color="000000"/>
               <w:bottom w:val="single" w:sz="2" w:space="0" w:color="000000"/>
@@ -12308,7 +12412,7 @@
         </w:tc>
         <w:tc>
           <w:tcPr>
-            <w:tcW w:w="1809" w:type="dxa"/>
+            <w:tcW w:w="1811" w:type="dxa"/>
             <w:tcBorders>
               <w:left w:val="single" w:sz="2" w:space="0" w:color="000000"/>
               <w:bottom w:val="single" w:sz="2" w:space="0" w:color="000000"/>
@@ -12374,7 +12478,7 @@
         <w:trPr/>
         <w:tc>
           <w:tcPr>
-            <w:tcW w:w="3771" w:type="dxa"/>
+            <w:tcW w:w="3769" w:type="dxa"/>
             <w:tcBorders>
               <w:left w:val="single" w:sz="2" w:space="0" w:color="000000"/>
               <w:bottom w:val="single" w:sz="2" w:space="0" w:color="000000"/>
@@ -12405,7 +12509,7 @@
         </w:tc>
         <w:tc>
           <w:tcPr>
-            <w:tcW w:w="1809" w:type="dxa"/>
+            <w:tcW w:w="1811" w:type="dxa"/>
             <w:tcBorders>
               <w:left w:val="single" w:sz="2" w:space="0" w:color="000000"/>
               <w:bottom w:val="single" w:sz="2" w:space="0" w:color="000000"/>
@@ -12471,7 +12575,7 @@
         <w:trPr/>
         <w:tc>
           <w:tcPr>
-            <w:tcW w:w="3771" w:type="dxa"/>
+            <w:tcW w:w="3769" w:type="dxa"/>
             <w:tcBorders>
               <w:left w:val="single" w:sz="2" w:space="0" w:color="000000"/>
               <w:bottom w:val="single" w:sz="2" w:space="0" w:color="000000"/>
@@ -12502,7 +12606,7 @@
         </w:tc>
         <w:tc>
           <w:tcPr>
-            <w:tcW w:w="1809" w:type="dxa"/>
+            <w:tcW w:w="1811" w:type="dxa"/>
             <w:tcBorders>
               <w:left w:val="single" w:sz="2" w:space="0" w:color="000000"/>
               <w:bottom w:val="single" w:sz="2" w:space="0" w:color="000000"/>
@@ -12568,7 +12672,7 @@
         <w:trPr/>
         <w:tc>
           <w:tcPr>
-            <w:tcW w:w="3771" w:type="dxa"/>
+            <w:tcW w:w="3769" w:type="dxa"/>
             <w:tcBorders>
               <w:left w:val="single" w:sz="2" w:space="0" w:color="000000"/>
               <w:bottom w:val="single" w:sz="2" w:space="0" w:color="000000"/>
@@ -12599,7 +12703,7 @@
         </w:tc>
         <w:tc>
           <w:tcPr>
-            <w:tcW w:w="1809" w:type="dxa"/>
+            <w:tcW w:w="1811" w:type="dxa"/>
             <w:tcBorders>
               <w:left w:val="single" w:sz="2" w:space="0" w:color="000000"/>
               <w:bottom w:val="single" w:sz="2" w:space="0" w:color="000000"/>
@@ -12665,7 +12769,7 @@
         <w:trPr/>
         <w:tc>
           <w:tcPr>
-            <w:tcW w:w="3771" w:type="dxa"/>
+            <w:tcW w:w="3769" w:type="dxa"/>
             <w:tcBorders>
               <w:left w:val="single" w:sz="2" w:space="0" w:color="000000"/>
               <w:bottom w:val="single" w:sz="2" w:space="0" w:color="000000"/>
@@ -12696,7 +12800,7 @@
         </w:tc>
         <w:tc>
           <w:tcPr>
-            <w:tcW w:w="1809" w:type="dxa"/>
+            <w:tcW w:w="1811" w:type="dxa"/>
             <w:tcBorders>
               <w:left w:val="single" w:sz="2" w:space="0" w:color="000000"/>
               <w:bottom w:val="single" w:sz="2" w:space="0" w:color="000000"/>
@@ -12803,8 +12907,8 @@
           <w:rFonts w:ascii="Arial" w:hAnsi="Arial"/>
         </w:rPr>
       </w:pPr>
-      <w:bookmarkStart w:id="46" w:name="__RefHeading___Toc5645_1442015345"/>
-      <w:bookmarkEnd w:id="46"/>
+      <w:bookmarkStart w:id="48" w:name="__RefHeading___Toc5645_1442015345"/>
+      <w:bookmarkEnd w:id="48"/>
       <w:r>
         <w:rPr>
           <w:rFonts w:ascii="Arial" w:hAnsi="Arial"/>
@@ -12826,7 +12930,7 @@
           <w:rFonts w:ascii="Arial" w:hAnsi="Arial"/>
         </w:rPr>
         <w:drawing>
-          <wp:anchor behindDoc="0" distT="0" distB="0" distL="0" distR="0" simplePos="0" locked="0" layoutInCell="0" allowOverlap="1" relativeHeight="11">
+          <wp:anchor behindDoc="0" distT="0" distB="0" distL="0" distR="0" simplePos="0" locked="0" layoutInCell="0" allowOverlap="1" relativeHeight="8">
             <wp:simplePos x="0" y="0"/>
             <wp:positionH relativeFrom="column">
               <wp:align>center</wp:align>
@@ -12933,15 +13037,15 @@
         </w:tblCellMar>
       </w:tblPr>
       <w:tblGrid>
-        <w:gridCol w:w="3771"/>
-        <w:gridCol w:w="1809"/>
+        <w:gridCol w:w="3769"/>
+        <w:gridCol w:w="1811"/>
         <w:gridCol w:w="4680"/>
       </w:tblGrid>
       <w:tr>
         <w:trPr/>
         <w:tc>
           <w:tcPr>
-            <w:tcW w:w="3771" w:type="dxa"/>
+            <w:tcW w:w="3769" w:type="dxa"/>
             <w:tcBorders>
               <w:top w:val="single" w:sz="2" w:space="0" w:color="000000"/>
               <w:left w:val="single" w:sz="2" w:space="0" w:color="000000"/>
@@ -12967,7 +13071,7 @@
         </w:tc>
         <w:tc>
           <w:tcPr>
-            <w:tcW w:w="1809" w:type="dxa"/>
+            <w:tcW w:w="1811" w:type="dxa"/>
             <w:tcBorders>
               <w:top w:val="single" w:sz="2" w:space="0" w:color="000000"/>
               <w:left w:val="single" w:sz="2" w:space="0" w:color="000000"/>
@@ -13023,7 +13127,7 @@
         <w:trPr/>
         <w:tc>
           <w:tcPr>
-            <w:tcW w:w="3771" w:type="dxa"/>
+            <w:tcW w:w="3769" w:type="dxa"/>
             <w:tcBorders>
               <w:left w:val="single" w:sz="2" w:space="0" w:color="000000"/>
               <w:bottom w:val="single" w:sz="2" w:space="0" w:color="000000"/>
@@ -13054,7 +13158,7 @@
         </w:tc>
         <w:tc>
           <w:tcPr>
-            <w:tcW w:w="1809" w:type="dxa"/>
+            <w:tcW w:w="1811" w:type="dxa"/>
             <w:tcBorders>
               <w:left w:val="single" w:sz="2" w:space="0" w:color="000000"/>
               <w:bottom w:val="single" w:sz="2" w:space="0" w:color="000000"/>
@@ -13122,7 +13226,7 @@
         </w:trPr>
         <w:tc>
           <w:tcPr>
-            <w:tcW w:w="3771" w:type="dxa"/>
+            <w:tcW w:w="3769" w:type="dxa"/>
             <w:tcBorders>
               <w:left w:val="single" w:sz="2" w:space="0" w:color="000000"/>
               <w:bottom w:val="single" w:sz="2" w:space="0" w:color="000000"/>
@@ -13153,7 +13257,7 @@
         </w:tc>
         <w:tc>
           <w:tcPr>
-            <w:tcW w:w="1809" w:type="dxa"/>
+            <w:tcW w:w="1811" w:type="dxa"/>
             <w:tcBorders>
               <w:left w:val="single" w:sz="2" w:space="0" w:color="000000"/>
               <w:bottom w:val="single" w:sz="2" w:space="0" w:color="000000"/>
@@ -13219,7 +13323,7 @@
         <w:trPr/>
         <w:tc>
           <w:tcPr>
-            <w:tcW w:w="3771" w:type="dxa"/>
+            <w:tcW w:w="3769" w:type="dxa"/>
             <w:tcBorders>
               <w:left w:val="single" w:sz="2" w:space="0" w:color="000000"/>
               <w:bottom w:val="single" w:sz="2" w:space="0" w:color="000000"/>
@@ -13250,7 +13354,7 @@
         </w:tc>
         <w:tc>
           <w:tcPr>
-            <w:tcW w:w="1809" w:type="dxa"/>
+            <w:tcW w:w="1811" w:type="dxa"/>
             <w:tcBorders>
               <w:left w:val="single" w:sz="2" w:space="0" w:color="000000"/>
               <w:bottom w:val="single" w:sz="2" w:space="0" w:color="000000"/>
@@ -13316,7 +13420,7 @@
         <w:trPr/>
         <w:tc>
           <w:tcPr>
-            <w:tcW w:w="3771" w:type="dxa"/>
+            <w:tcW w:w="3769" w:type="dxa"/>
             <w:tcBorders>
               <w:left w:val="single" w:sz="2" w:space="0" w:color="000000"/>
               <w:bottom w:val="single" w:sz="2" w:space="0" w:color="000000"/>
@@ -13347,7 +13451,7 @@
         </w:tc>
         <w:tc>
           <w:tcPr>
-            <w:tcW w:w="1809" w:type="dxa"/>
+            <w:tcW w:w="1811" w:type="dxa"/>
             <w:tcBorders>
               <w:left w:val="single" w:sz="2" w:space="0" w:color="000000"/>
               <w:bottom w:val="single" w:sz="2" w:space="0" w:color="000000"/>
@@ -13460,8 +13564,8 @@
           <w:rFonts w:ascii="Arial" w:hAnsi="Arial"/>
         </w:rPr>
       </w:pPr>
-      <w:bookmarkStart w:id="47" w:name="__RefHeading___Toc5577_144201534513"/>
-      <w:bookmarkEnd w:id="47"/>
+      <w:bookmarkStart w:id="49" w:name="__RefHeading___Toc5577_144201534513"/>
+      <w:bookmarkEnd w:id="49"/>
       <w:r>
         <w:rPr>
           <w:rFonts w:ascii="Arial" w:hAnsi="Arial"/>
@@ -13483,7 +13587,7 @@
           <w:rFonts w:ascii="Arial" w:hAnsi="Arial"/>
         </w:rPr>
         <w:drawing>
-          <wp:anchor behindDoc="0" distT="0" distB="0" distL="0" distR="0" simplePos="0" locked="0" layoutInCell="0" allowOverlap="1" relativeHeight="12">
+          <wp:anchor behindDoc="0" distT="0" distB="0" distL="0" distR="0" simplePos="0" locked="0" layoutInCell="0" allowOverlap="1" relativeHeight="9">
             <wp:simplePos x="0" y="0"/>
             <wp:positionH relativeFrom="column">
               <wp:align>center</wp:align>
@@ -13657,15 +13761,15 @@
         </w:tblCellMar>
       </w:tblPr>
       <w:tblGrid>
-        <w:gridCol w:w="3771"/>
-        <w:gridCol w:w="1809"/>
+        <w:gridCol w:w="3769"/>
+        <w:gridCol w:w="1811"/>
         <w:gridCol w:w="4680"/>
       </w:tblGrid>
       <w:tr>
         <w:trPr/>
         <w:tc>
           <w:tcPr>
-            <w:tcW w:w="3771" w:type="dxa"/>
+            <w:tcW w:w="3769" w:type="dxa"/>
             <w:tcBorders>
               <w:top w:val="single" w:sz="2" w:space="0" w:color="000000"/>
               <w:left w:val="single" w:sz="2" w:space="0" w:color="000000"/>
@@ -13691,7 +13795,7 @@
         </w:tc>
         <w:tc>
           <w:tcPr>
-            <w:tcW w:w="1809" w:type="dxa"/>
+            <w:tcW w:w="1811" w:type="dxa"/>
             <w:tcBorders>
               <w:top w:val="single" w:sz="2" w:space="0" w:color="000000"/>
               <w:left w:val="single" w:sz="2" w:space="0" w:color="000000"/>
@@ -13747,7 +13851,7 @@
         <w:trPr/>
         <w:tc>
           <w:tcPr>
-            <w:tcW w:w="3771" w:type="dxa"/>
+            <w:tcW w:w="3769" w:type="dxa"/>
             <w:tcBorders>
               <w:left w:val="single" w:sz="2" w:space="0" w:color="000000"/>
               <w:bottom w:val="single" w:sz="2" w:space="0" w:color="000000"/>
@@ -13778,7 +13882,7 @@
         </w:tc>
         <w:tc>
           <w:tcPr>
-            <w:tcW w:w="1809" w:type="dxa"/>
+            <w:tcW w:w="1811" w:type="dxa"/>
             <w:tcBorders>
               <w:left w:val="single" w:sz="2" w:space="0" w:color="000000"/>
               <w:bottom w:val="single" w:sz="2" w:space="0" w:color="000000"/>
@@ -13844,7 +13948,7 @@
         <w:trPr/>
         <w:tc>
           <w:tcPr>
-            <w:tcW w:w="3771" w:type="dxa"/>
+            <w:tcW w:w="3769" w:type="dxa"/>
             <w:tcBorders>
               <w:left w:val="single" w:sz="2" w:space="0" w:color="000000"/>
               <w:bottom w:val="single" w:sz="2" w:space="0" w:color="000000"/>
@@ -13875,7 +13979,7 @@
         </w:tc>
         <w:tc>
           <w:tcPr>
-            <w:tcW w:w="1809" w:type="dxa"/>
+            <w:tcW w:w="1811" w:type="dxa"/>
             <w:tcBorders>
               <w:left w:val="single" w:sz="2" w:space="0" w:color="000000"/>
               <w:bottom w:val="single" w:sz="2" w:space="0" w:color="000000"/>
@@ -13941,7 +14045,7 @@
         <w:trPr/>
         <w:tc>
           <w:tcPr>
-            <w:tcW w:w="3771" w:type="dxa"/>
+            <w:tcW w:w="3769" w:type="dxa"/>
             <w:tcBorders>
               <w:left w:val="single" w:sz="2" w:space="0" w:color="000000"/>
               <w:bottom w:val="single" w:sz="2" w:space="0" w:color="000000"/>
@@ -13974,7 +14078,7 @@
         </w:tc>
         <w:tc>
           <w:tcPr>
-            <w:tcW w:w="1809" w:type="dxa"/>
+            <w:tcW w:w="1811" w:type="dxa"/>
             <w:tcBorders>
               <w:left w:val="single" w:sz="2" w:space="0" w:color="000000"/>
               <w:bottom w:val="single" w:sz="2" w:space="0" w:color="000000"/>
@@ -14042,7 +14146,7 @@
         <w:trPr/>
         <w:tc>
           <w:tcPr>
-            <w:tcW w:w="3771" w:type="dxa"/>
+            <w:tcW w:w="3769" w:type="dxa"/>
             <w:tcBorders>
               <w:left w:val="single" w:sz="2" w:space="0" w:color="000000"/>
               <w:bottom w:val="single" w:sz="2" w:space="0" w:color="000000"/>
@@ -14075,7 +14179,7 @@
         </w:tc>
         <w:tc>
           <w:tcPr>
-            <w:tcW w:w="1809" w:type="dxa"/>
+            <w:tcW w:w="1811" w:type="dxa"/>
             <w:tcBorders>
               <w:left w:val="single" w:sz="2" w:space="0" w:color="000000"/>
               <w:bottom w:val="single" w:sz="2" w:space="0" w:color="000000"/>
@@ -14143,7 +14247,7 @@
         <w:trPr/>
         <w:tc>
           <w:tcPr>
-            <w:tcW w:w="3771" w:type="dxa"/>
+            <w:tcW w:w="3769" w:type="dxa"/>
             <w:tcBorders>
               <w:left w:val="single" w:sz="2" w:space="0" w:color="000000"/>
               <w:bottom w:val="single" w:sz="2" w:space="0" w:color="000000"/>
@@ -14176,7 +14280,7 @@
         </w:tc>
         <w:tc>
           <w:tcPr>
-            <w:tcW w:w="1809" w:type="dxa"/>
+            <w:tcW w:w="1811" w:type="dxa"/>
             <w:tcBorders>
               <w:left w:val="single" w:sz="2" w:space="0" w:color="000000"/>
               <w:bottom w:val="single" w:sz="2" w:space="0" w:color="000000"/>
@@ -14244,7 +14348,7 @@
         <w:trPr/>
         <w:tc>
           <w:tcPr>
-            <w:tcW w:w="3771" w:type="dxa"/>
+            <w:tcW w:w="3769" w:type="dxa"/>
             <w:tcBorders>
               <w:left w:val="single" w:sz="2" w:space="0" w:color="000000"/>
               <w:bottom w:val="single" w:sz="2" w:space="0" w:color="000000"/>
@@ -14277,7 +14381,7 @@
         </w:tc>
         <w:tc>
           <w:tcPr>
-            <w:tcW w:w="1809" w:type="dxa"/>
+            <w:tcW w:w="1811" w:type="dxa"/>
             <w:tcBorders>
               <w:left w:val="single" w:sz="2" w:space="0" w:color="000000"/>
               <w:bottom w:val="single" w:sz="2" w:space="0" w:color="000000"/>
@@ -14345,7 +14449,7 @@
         <w:trPr/>
         <w:tc>
           <w:tcPr>
-            <w:tcW w:w="3771" w:type="dxa"/>
+            <w:tcW w:w="3769" w:type="dxa"/>
             <w:tcBorders>
               <w:left w:val="single" w:sz="2" w:space="0" w:color="000000"/>
               <w:bottom w:val="single" w:sz="2" w:space="0" w:color="000000"/>
@@ -14378,7 +14482,7 @@
         </w:tc>
         <w:tc>
           <w:tcPr>
-            <w:tcW w:w="1809" w:type="dxa"/>
+            <w:tcW w:w="1811" w:type="dxa"/>
             <w:tcBorders>
               <w:left w:val="single" w:sz="2" w:space="0" w:color="000000"/>
               <w:bottom w:val="single" w:sz="2" w:space="0" w:color="000000"/>
@@ -14446,7 +14550,7 @@
         <w:trPr/>
         <w:tc>
           <w:tcPr>
-            <w:tcW w:w="3771" w:type="dxa"/>
+            <w:tcW w:w="3769" w:type="dxa"/>
             <w:tcBorders>
               <w:left w:val="single" w:sz="2" w:space="0" w:color="000000"/>
               <w:bottom w:val="single" w:sz="2" w:space="0" w:color="000000"/>
@@ -14479,7 +14583,7 @@
         </w:tc>
         <w:tc>
           <w:tcPr>
-            <w:tcW w:w="1809" w:type="dxa"/>
+            <w:tcW w:w="1811" w:type="dxa"/>
             <w:tcBorders>
               <w:left w:val="single" w:sz="2" w:space="0" w:color="000000"/>
               <w:bottom w:val="single" w:sz="2" w:space="0" w:color="000000"/>
@@ -14836,8 +14940,8 @@
           <w:rFonts w:ascii="Arial" w:hAnsi="Arial"/>
         </w:rPr>
       </w:pPr>
-      <w:bookmarkStart w:id="48" w:name="__RefHeading___Toc5647_1442015345"/>
-      <w:bookmarkEnd w:id="48"/>
+      <w:bookmarkStart w:id="50" w:name="__RefHeading___Toc5647_1442015345"/>
+      <w:bookmarkEnd w:id="50"/>
       <w:r>
         <w:rPr>
           <w:rFonts w:ascii="Arial" w:hAnsi="Arial"/>
@@ -14867,8 +14971,8 @@
           <w:rFonts w:ascii="Arial" w:hAnsi="Arial"/>
         </w:rPr>
       </w:pPr>
-      <w:bookmarkStart w:id="49" w:name="__RefHeading___Toc5577_1442015345131"/>
-      <w:bookmarkEnd w:id="49"/>
+      <w:bookmarkStart w:id="51" w:name="__RefHeading___Toc5577_1442015345131"/>
+      <w:bookmarkEnd w:id="51"/>
       <w:r>
         <w:rPr>
           <w:rFonts w:ascii="Arial" w:hAnsi="Arial"/>
@@ -14890,7 +14994,7 @@
           <w:rFonts w:ascii="Arial" w:hAnsi="Arial"/>
         </w:rPr>
         <w:drawing>
-          <wp:anchor behindDoc="0" distT="0" distB="0" distL="0" distR="0" simplePos="0" locked="0" layoutInCell="0" allowOverlap="1" relativeHeight="13">
+          <wp:anchor behindDoc="0" distT="0" distB="0" distL="0" distR="0" simplePos="0" locked="0" layoutInCell="0" allowOverlap="1" relativeHeight="10">
             <wp:simplePos x="0" y="0"/>
             <wp:positionH relativeFrom="column">
               <wp:align>center</wp:align>
@@ -14996,8 +15100,8 @@
           <w:rFonts w:ascii="Arial" w:hAnsi="Arial"/>
         </w:rPr>
       </w:pPr>
-      <w:bookmarkStart w:id="50" w:name="__RefHeading___Toc5556_1442015345"/>
-      <w:bookmarkEnd w:id="50"/>
+      <w:bookmarkStart w:id="52" w:name="__RefHeading___Toc5556_1442015345"/>
+      <w:bookmarkEnd w:id="52"/>
       <w:r>
         <w:rPr>
           <w:rFonts w:ascii="Arial" w:hAnsi="Arial"/>
@@ -15031,8 +15135,8 @@
           <w:rFonts w:ascii="Arial" w:hAnsi="Arial"/>
         </w:rPr>
       </w:pPr>
-      <w:bookmarkStart w:id="51" w:name="__RefHeading___Toc5549_14420153451"/>
-      <w:bookmarkEnd w:id="51"/>
+      <w:bookmarkStart w:id="53" w:name="__RefHeading___Toc5549_14420153451"/>
+      <w:bookmarkEnd w:id="53"/>
       <w:r>
         <w:rPr>
           <w:rFonts w:ascii="Arial" w:hAnsi="Arial"/>
@@ -15158,7 +15262,7 @@
           <w:rFonts w:ascii="Arial" w:hAnsi="Arial"/>
         </w:rPr>
         <w:drawing>
-          <wp:anchor behindDoc="0" distT="0" distB="0" distL="0" distR="0" simplePos="0" locked="0" layoutInCell="0" allowOverlap="1" relativeHeight="5">
+          <wp:anchor behindDoc="0" distT="0" distB="0" distL="0" distR="0" simplePos="0" locked="0" layoutInCell="0" allowOverlap="1" relativeHeight="3">
             <wp:simplePos x="0" y="0"/>
             <wp:positionH relativeFrom="column">
               <wp:align>center</wp:align>
@@ -15522,8 +15626,8 @@
           <w:rFonts w:ascii="Arial" w:hAnsi="Arial"/>
         </w:rPr>
       </w:pPr>
-      <w:bookmarkStart w:id="52" w:name="__RefHeading___Toc514_4778414371"/>
-      <w:bookmarkEnd w:id="52"/>
+      <w:bookmarkStart w:id="54" w:name="__RefHeading___Toc514_4778414371"/>
+      <w:bookmarkEnd w:id="54"/>
       <w:r>
         <w:rPr>
           <w:rFonts w:ascii="Arial" w:hAnsi="Arial"/>
@@ -15713,7 +15817,7 @@
           <w:rFonts w:ascii="Arial" w:hAnsi="Arial"/>
         </w:rPr>
         <w:drawing>
-          <wp:anchor behindDoc="0" distT="0" distB="0" distL="0" distR="0" simplePos="0" locked="0" layoutInCell="0" allowOverlap="1" relativeHeight="6">
+          <wp:anchor behindDoc="0" distT="0" distB="0" distL="0" distR="0" simplePos="0" locked="0" layoutInCell="0" allowOverlap="1" relativeHeight="4">
             <wp:simplePos x="0" y="0"/>
             <wp:positionH relativeFrom="column">
               <wp:posOffset>277495</wp:posOffset>
@@ -15949,8 +16053,8 @@
           <w:rFonts w:ascii="Arial" w:hAnsi="Arial"/>
         </w:rPr>
       </w:pPr>
-      <w:bookmarkStart w:id="53" w:name="__RefHeading___Toc514_47784143712"/>
-      <w:bookmarkEnd w:id="53"/>
+      <w:bookmarkStart w:id="55" w:name="__RefHeading___Toc514_47784143712"/>
+      <w:bookmarkEnd w:id="55"/>
       <w:r>
         <w:rPr>
           <w:rFonts w:ascii="Arial" w:hAnsi="Arial"/>
@@ -16186,8 +16290,8 @@
           <w:rFonts w:ascii="Arial" w:hAnsi="Arial"/>
         </w:rPr>
       </w:pPr>
-      <w:bookmarkStart w:id="54" w:name="__RefHeading___Toc5380_1941492222"/>
-      <w:bookmarkEnd w:id="54"/>
+      <w:bookmarkStart w:id="56" w:name="__RefHeading___Toc5380_1941492222"/>
+      <w:bookmarkEnd w:id="56"/>
       <w:r>
         <w:rPr>
           <w:rFonts w:ascii="Arial" w:hAnsi="Arial"/>
@@ -16235,8 +16339,8 @@
           <w:rFonts w:ascii="Arial" w:hAnsi="Arial"/>
         </w:rPr>
       </w:pPr>
-      <w:bookmarkStart w:id="55" w:name="__RefHeading___Toc5886_2810049310"/>
-      <w:bookmarkEnd w:id="55"/>
+      <w:bookmarkStart w:id="57" w:name="__RefHeading___Toc5886_2810049310"/>
+      <w:bookmarkEnd w:id="57"/>
       <w:r>
         <w:rPr>
           <w:rFonts w:ascii="Arial" w:hAnsi="Arial"/>
@@ -16397,8 +16501,8 @@
           <w:rFonts w:ascii="Arial" w:hAnsi="Arial"/>
         </w:rPr>
       </w:pPr>
-      <w:bookmarkStart w:id="56" w:name="__RefHeading___Toc5888_2810049310"/>
-      <w:bookmarkEnd w:id="56"/>
+      <w:bookmarkStart w:id="58" w:name="__RefHeading___Toc5888_2810049310"/>
+      <w:bookmarkEnd w:id="58"/>
       <w:r>
         <w:rPr>
           <w:rFonts w:ascii="Arial" w:hAnsi="Arial"/>
@@ -16682,8 +16786,8 @@
           <w:rFonts w:ascii="Arial" w:hAnsi="Arial"/>
         </w:rPr>
       </w:pPr>
-      <w:bookmarkStart w:id="57" w:name="__RefHeading___Toc5890_2810049310"/>
-      <w:bookmarkEnd w:id="57"/>
+      <w:bookmarkStart w:id="59" w:name="__RefHeading___Toc5890_2810049310"/>
+      <w:bookmarkEnd w:id="59"/>
       <w:r>
         <w:rPr>
           <w:rFonts w:ascii="Arial" w:hAnsi="Arial"/>
@@ -16754,8 +16858,8 @@
           <w:rFonts w:ascii="Arial" w:hAnsi="Arial"/>
         </w:rPr>
       </w:pPr>
-      <w:bookmarkStart w:id="58" w:name="__RefHeading___Toc5890_28100493101"/>
-      <w:bookmarkEnd w:id="58"/>
+      <w:bookmarkStart w:id="60" w:name="__RefHeading___Toc5890_28100493101"/>
+      <w:bookmarkEnd w:id="60"/>
       <w:r>
         <w:rPr>
           <w:rFonts w:ascii="Arial" w:hAnsi="Arial"/>
@@ -17014,8 +17118,8 @@
           <w:rFonts w:ascii="Arial" w:hAnsi="Arial"/>
         </w:rPr>
       </w:pPr>
-      <w:bookmarkStart w:id="59" w:name="__RefHeading___Toc5380_19414922221"/>
-      <w:bookmarkEnd w:id="59"/>
+      <w:bookmarkStart w:id="61" w:name="__RefHeading___Toc5380_19414922221"/>
+      <w:bookmarkEnd w:id="61"/>
       <w:r>
         <w:rPr>
           <w:rFonts w:ascii="Arial" w:hAnsi="Arial"/>
@@ -17049,8 +17153,8 @@
           <w:rFonts w:ascii="Arial" w:hAnsi="Arial"/>
         </w:rPr>
       </w:pPr>
-      <w:bookmarkStart w:id="60" w:name="__RefHeading___Toc5549_1442015345"/>
-      <w:bookmarkEnd w:id="60"/>
+      <w:bookmarkStart w:id="62" w:name="__RefHeading___Toc5549_1442015345"/>
+      <w:bookmarkEnd w:id="62"/>
       <w:r>
         <w:rPr>
           <w:rFonts w:ascii="Arial" w:hAnsi="Arial"/>
@@ -17425,8 +17529,8 @@
           <w:rFonts w:ascii="Arial" w:hAnsi="Arial"/>
         </w:rPr>
       </w:pPr>
-      <w:bookmarkStart w:id="61" w:name="__RefHeading___Toc514_477841437"/>
-      <w:bookmarkEnd w:id="61"/>
+      <w:bookmarkStart w:id="63" w:name="__RefHeading___Toc514_477841437"/>
+      <w:bookmarkEnd w:id="63"/>
       <w:r>
         <w:rPr>
           <w:rFonts w:ascii="Arial" w:hAnsi="Arial"/>
@@ -17806,9 +17910,9 @@
           <w:rFonts w:ascii="Arial" w:hAnsi="Arial"/>
         </w:rPr>
       </w:r>
-      <w:bookmarkStart w:id="62" w:name="__RefHeading___Toc5558_1442015345"/>
-      <w:bookmarkStart w:id="63" w:name="__RefHeading___Toc5558_1442015345"/>
-      <w:bookmarkEnd w:id="63"/>
+      <w:bookmarkStart w:id="64" w:name="__RefHeading___Toc5558_1442015345"/>
+      <w:bookmarkStart w:id="65" w:name="__RefHeading___Toc5558_1442015345"/>
+      <w:bookmarkEnd w:id="65"/>
     </w:p>
     <w:p>
       <w:pPr>
@@ -17820,8 +17924,8 @@
           <w:rFonts w:ascii="Arial" w:hAnsi="Arial"/>
         </w:rPr>
       </w:pPr>
-      <w:bookmarkStart w:id="64" w:name="__RefHeading___Toc5550_19414922221"/>
-      <w:bookmarkEnd w:id="64"/>
+      <w:bookmarkStart w:id="66" w:name="__RefHeading___Toc5550_19414922221"/>
+      <w:bookmarkEnd w:id="66"/>
       <w:r>
         <w:rPr>
           <w:rFonts w:ascii="Arial" w:hAnsi="Arial"/>
@@ -18065,8 +18169,8 @@
           <w:rFonts w:ascii="Arial" w:hAnsi="Arial"/>
         </w:rPr>
       </w:pPr>
-      <w:bookmarkStart w:id="65" w:name="__RefHeading___Toc5550_19414922222"/>
-      <w:bookmarkEnd w:id="65"/>
+      <w:bookmarkStart w:id="67" w:name="__RefHeading___Toc5550_19414922222"/>
+      <w:bookmarkEnd w:id="67"/>
       <w:r>
         <w:rPr>
           <w:rFonts w:ascii="Arial" w:hAnsi="Arial"/>
@@ -18268,8 +18372,8 @@
           <w:rFonts w:ascii="Arial" w:hAnsi="Arial"/>
         </w:rPr>
       </w:pPr>
-      <w:bookmarkStart w:id="66" w:name="__RefHeading___Toc5550_194149222221"/>
-      <w:bookmarkEnd w:id="66"/>
+      <w:bookmarkStart w:id="68" w:name="__RefHeading___Toc5550_194149222221"/>
+      <w:bookmarkEnd w:id="68"/>
       <w:r>
         <w:rPr>
           <w:rFonts w:ascii="Arial" w:hAnsi="Arial"/>
@@ -18457,7 +18561,7 @@
       <w:rPr>
         <w:rFonts w:ascii="Arial" w:hAnsi="Arial"/>
       </w:rPr>
-      <w:t>44</w:t>
+      <w:t>46</w:t>
     </w:r>
     <w:r>
       <w:rPr>
@@ -18493,7 +18597,7 @@
       <w:rPr>
         <w:rFonts w:ascii="Arial" w:hAnsi="Arial"/>
       </w:rPr>
-      <w:t>44</w:t>
+      <w:t>46</w:t>
     </w:r>
     <w:r>
       <w:rPr>
@@ -21389,6 +21493,143 @@
     </w:lvl>
   </w:abstractNum>
   <w:abstractNum w:abstractNumId="22">
+    <w:lvl w:ilvl="0">
+      <w:start w:val="1"/>
+      <w:numFmt w:val="bullet"/>
+      <w:lvlText w:val=""/>
+      <w:lvlJc w:val="left"/>
+      <w:pPr>
+        <w:tabs>
+          <w:tab w:val="num" w:pos="720"/>
+        </w:tabs>
+        <w:ind w:left="720" w:hanging="360"/>
+      </w:pPr>
+      <w:rPr>
+        <w:rFonts w:ascii="Symbol" w:hAnsi="Symbol" w:cs="Symbol" w:hint="default"/>
+      </w:rPr>
+    </w:lvl>
+    <w:lvl w:ilvl="1">
+      <w:start w:val="1"/>
+      <w:numFmt w:val="bullet"/>
+      <w:lvlText w:val="◦"/>
+      <w:lvlJc w:val="left"/>
+      <w:pPr>
+        <w:tabs>
+          <w:tab w:val="num" w:pos="1080"/>
+        </w:tabs>
+        <w:ind w:left="1080" w:hanging="360"/>
+      </w:pPr>
+      <w:rPr>
+        <w:rFonts w:ascii="OpenSymbol" w:hAnsi="OpenSymbol" w:cs="OpenSymbol" w:hint="default"/>
+      </w:rPr>
+    </w:lvl>
+    <w:lvl w:ilvl="2">
+      <w:start w:val="1"/>
+      <w:numFmt w:val="bullet"/>
+      <w:lvlText w:val="▪"/>
+      <w:lvlJc w:val="left"/>
+      <w:pPr>
+        <w:tabs>
+          <w:tab w:val="num" w:pos="1440"/>
+        </w:tabs>
+        <w:ind w:left="1440" w:hanging="360"/>
+      </w:pPr>
+      <w:rPr>
+        <w:rFonts w:ascii="OpenSymbol" w:hAnsi="OpenSymbol" w:cs="OpenSymbol" w:hint="default"/>
+      </w:rPr>
+    </w:lvl>
+    <w:lvl w:ilvl="3">
+      <w:start w:val="1"/>
+      <w:numFmt w:val="bullet"/>
+      <w:lvlText w:val=""/>
+      <w:lvlJc w:val="left"/>
+      <w:pPr>
+        <w:tabs>
+          <w:tab w:val="num" w:pos="1800"/>
+        </w:tabs>
+        <w:ind w:left="1800" w:hanging="360"/>
+      </w:pPr>
+      <w:rPr>
+        <w:rFonts w:ascii="Symbol" w:hAnsi="Symbol" w:cs="Symbol" w:hint="default"/>
+      </w:rPr>
+    </w:lvl>
+    <w:lvl w:ilvl="4">
+      <w:start w:val="1"/>
+      <w:numFmt w:val="bullet"/>
+      <w:lvlText w:val="◦"/>
+      <w:lvlJc w:val="left"/>
+      <w:pPr>
+        <w:tabs>
+          <w:tab w:val="num" w:pos="2160"/>
+        </w:tabs>
+        <w:ind w:left="2160" w:hanging="360"/>
+      </w:pPr>
+      <w:rPr>
+        <w:rFonts w:ascii="OpenSymbol" w:hAnsi="OpenSymbol" w:cs="OpenSymbol" w:hint="default"/>
+      </w:rPr>
+    </w:lvl>
+    <w:lvl w:ilvl="5">
+      <w:start w:val="1"/>
+      <w:numFmt w:val="bullet"/>
+      <w:lvlText w:val="▪"/>
+      <w:lvlJc w:val="left"/>
+      <w:pPr>
+        <w:tabs>
+          <w:tab w:val="num" w:pos="2520"/>
+        </w:tabs>
+        <w:ind w:left="2520" w:hanging="360"/>
+      </w:pPr>
+      <w:rPr>
+        <w:rFonts w:ascii="OpenSymbol" w:hAnsi="OpenSymbol" w:cs="OpenSymbol" w:hint="default"/>
+      </w:rPr>
+    </w:lvl>
+    <w:lvl w:ilvl="6">
+      <w:start w:val="1"/>
+      <w:numFmt w:val="bullet"/>
+      <w:lvlText w:val=""/>
+      <w:lvlJc w:val="left"/>
+      <w:pPr>
+        <w:tabs>
+          <w:tab w:val="num" w:pos="2880"/>
+        </w:tabs>
+        <w:ind w:left="2880" w:hanging="360"/>
+      </w:pPr>
+      <w:rPr>
+        <w:rFonts w:ascii="Symbol" w:hAnsi="Symbol" w:cs="Symbol" w:hint="default"/>
+      </w:rPr>
+    </w:lvl>
+    <w:lvl w:ilvl="7">
+      <w:start w:val="1"/>
+      <w:numFmt w:val="bullet"/>
+      <w:lvlText w:val="◦"/>
+      <w:lvlJc w:val="left"/>
+      <w:pPr>
+        <w:tabs>
+          <w:tab w:val="num" w:pos="3240"/>
+        </w:tabs>
+        <w:ind w:left="3240" w:hanging="360"/>
+      </w:pPr>
+      <w:rPr>
+        <w:rFonts w:ascii="OpenSymbol" w:hAnsi="OpenSymbol" w:cs="OpenSymbol" w:hint="default"/>
+      </w:rPr>
+    </w:lvl>
+    <w:lvl w:ilvl="8">
+      <w:start w:val="1"/>
+      <w:numFmt w:val="bullet"/>
+      <w:lvlText w:val="▪"/>
+      <w:lvlJc w:val="left"/>
+      <w:pPr>
+        <w:tabs>
+          <w:tab w:val="num" w:pos="3600"/>
+        </w:tabs>
+        <w:ind w:left="3600" w:hanging="360"/>
+      </w:pPr>
+      <w:rPr>
+        <w:rFonts w:ascii="OpenSymbol" w:hAnsi="OpenSymbol" w:cs="OpenSymbol" w:hint="default"/>
+      </w:rPr>
+    </w:lvl>
+  </w:abstractNum>
+  <w:abstractNum w:abstractNumId="23">
     <w:lvl w:ilvl="0">
       <w:start w:val="1"/>
       <w:numFmt w:val="bullet"/>
@@ -21590,6 +21831,9 @@
   </w:num>
   <w:num w:numId="22">
     <w:abstractNumId w:val="22"/>
+  </w:num>
+  <w:num w:numId="23">
+    <w:abstractNumId w:val="23"/>
   </w:num>
 </w:numbering>
 </file>

</xml_diff>

<commit_message>
pdf version of the achritecture document .
</commit_message>
<xml_diff>
--- a/architecture/weather_architucture.docx
+++ b/architecture/weather_architucture.docx
@@ -232,7 +232,7 @@
       <w:tblGrid>
         <w:gridCol w:w="1530"/>
         <w:gridCol w:w="1799"/>
-        <w:gridCol w:w="2520"/>
+        <w:gridCol w:w="2519"/>
         <w:gridCol w:w="3691"/>
       </w:tblGrid>
       <w:tr>
@@ -295,7 +295,7 @@
         </w:tc>
         <w:tc>
           <w:tcPr>
-            <w:tcW w:w="2520" w:type="dxa"/>
+            <w:tcW w:w="2519" w:type="dxa"/>
             <w:tcBorders>
               <w:top w:val="single" w:sz="2" w:space="0" w:color="000000"/>
               <w:left w:val="single" w:sz="2" w:space="0" w:color="000000"/>
@@ -407,7 +407,7 @@
         </w:tc>
         <w:tc>
           <w:tcPr>
-            <w:tcW w:w="2520" w:type="dxa"/>
+            <w:tcW w:w="2519" w:type="dxa"/>
             <w:tcBorders>
               <w:left w:val="single" w:sz="2" w:space="0" w:color="000000"/>
               <w:bottom w:val="single" w:sz="2" w:space="0" w:color="000000"/>
@@ -515,7 +515,7 @@
         </w:tc>
         <w:tc>
           <w:tcPr>
-            <w:tcW w:w="2520" w:type="dxa"/>
+            <w:tcW w:w="2519" w:type="dxa"/>
             <w:tcBorders>
               <w:left w:val="single" w:sz="2" w:space="0" w:color="000000"/>
               <w:bottom w:val="single" w:sz="2" w:space="0" w:color="000000"/>
@@ -623,7 +623,7 @@
         </w:tc>
         <w:tc>
           <w:tcPr>
-            <w:tcW w:w="2520" w:type="dxa"/>
+            <w:tcW w:w="2519" w:type="dxa"/>
             <w:tcBorders>
               <w:left w:val="single" w:sz="2" w:space="0" w:color="000000"/>
               <w:bottom w:val="single" w:sz="2" w:space="0" w:color="000000"/>
@@ -729,7 +729,7 @@
         </w:tc>
         <w:tc>
           <w:tcPr>
-            <w:tcW w:w="2520" w:type="dxa"/>
+            <w:tcW w:w="2519" w:type="dxa"/>
             <w:tcBorders>
               <w:left w:val="single" w:sz="2" w:space="0" w:color="000000"/>
               <w:bottom w:val="single" w:sz="2" w:space="0" w:color="000000"/>
@@ -833,7 +833,7 @@
         </w:tc>
         <w:tc>
           <w:tcPr>
-            <w:tcW w:w="2520" w:type="dxa"/>
+            <w:tcW w:w="2519" w:type="dxa"/>
             <w:tcBorders>
               <w:left w:val="single" w:sz="2" w:space="0" w:color="000000"/>
               <w:bottom w:val="single" w:sz="2" w:space="0" w:color="000000"/>
@@ -2924,14 +2924,14 @@
         </w:tblCellMar>
       </w:tblPr>
       <w:tblGrid>
-        <w:gridCol w:w="3211"/>
+        <w:gridCol w:w="3210"/>
         <w:gridCol w:w="6959"/>
       </w:tblGrid>
       <w:tr>
         <w:trPr/>
         <w:tc>
           <w:tcPr>
-            <w:tcW w:w="3211" w:type="dxa"/>
+            <w:tcW w:w="3210" w:type="dxa"/>
             <w:tcBorders>
               <w:top w:val="single" w:sz="2" w:space="0" w:color="000000"/>
               <w:left w:val="single" w:sz="2" w:space="0" w:color="000000"/>
@@ -2991,7 +2991,7 @@
         <w:trPr/>
         <w:tc>
           <w:tcPr>
-            <w:tcW w:w="3211" w:type="dxa"/>
+            <w:tcW w:w="3210" w:type="dxa"/>
             <w:tcBorders>
               <w:left w:val="single" w:sz="2" w:space="0" w:color="000000"/>
               <w:bottom w:val="single" w:sz="2" w:space="0" w:color="000000"/>
@@ -3047,7 +3047,7 @@
         <w:trPr/>
         <w:tc>
           <w:tcPr>
-            <w:tcW w:w="3211" w:type="dxa"/>
+            <w:tcW w:w="3210" w:type="dxa"/>
             <w:tcBorders>
               <w:left w:val="single" w:sz="2" w:space="0" w:color="000000"/>
               <w:bottom w:val="single" w:sz="2" w:space="0" w:color="000000"/>
@@ -3103,7 +3103,7 @@
         <w:trPr/>
         <w:tc>
           <w:tcPr>
-            <w:tcW w:w="3211" w:type="dxa"/>
+            <w:tcW w:w="3210" w:type="dxa"/>
             <w:tcBorders>
               <w:left w:val="single" w:sz="2" w:space="0" w:color="000000"/>
               <w:bottom w:val="single" w:sz="2" w:space="0" w:color="000000"/>
@@ -3159,7 +3159,7 @@
         <w:trPr/>
         <w:tc>
           <w:tcPr>
-            <w:tcW w:w="3211" w:type="dxa"/>
+            <w:tcW w:w="3210" w:type="dxa"/>
             <w:tcBorders>
               <w:left w:val="single" w:sz="2" w:space="0" w:color="000000"/>
               <w:bottom w:val="single" w:sz="2" w:space="0" w:color="000000"/>
@@ -3215,7 +3215,7 @@
         <w:trPr/>
         <w:tc>
           <w:tcPr>
-            <w:tcW w:w="3211" w:type="dxa"/>
+            <w:tcW w:w="3210" w:type="dxa"/>
             <w:tcBorders>
               <w:left w:val="single" w:sz="2" w:space="0" w:color="000000"/>
               <w:bottom w:val="single" w:sz="2" w:space="0" w:color="000000"/>
@@ -3271,7 +3271,7 @@
         <w:trPr/>
         <w:tc>
           <w:tcPr>
-            <w:tcW w:w="3211" w:type="dxa"/>
+            <w:tcW w:w="3210" w:type="dxa"/>
             <w:tcBorders>
               <w:left w:val="single" w:sz="2" w:space="0" w:color="000000"/>
               <w:bottom w:val="single" w:sz="2" w:space="0" w:color="000000"/>
@@ -3327,7 +3327,7 @@
         <w:trPr/>
         <w:tc>
           <w:tcPr>
-            <w:tcW w:w="3211" w:type="dxa"/>
+            <w:tcW w:w="3210" w:type="dxa"/>
             <w:tcBorders>
               <w:left w:val="single" w:sz="2" w:space="0" w:color="000000"/>
               <w:bottom w:val="single" w:sz="2" w:space="0" w:color="000000"/>
@@ -3383,7 +3383,7 @@
         <w:trPr/>
         <w:tc>
           <w:tcPr>
-            <w:tcW w:w="3211" w:type="dxa"/>
+            <w:tcW w:w="3210" w:type="dxa"/>
             <w:tcBorders>
               <w:left w:val="single" w:sz="2" w:space="0" w:color="000000"/>
               <w:bottom w:val="single" w:sz="2" w:space="0" w:color="000000"/>
@@ -3439,7 +3439,7 @@
         <w:trPr/>
         <w:tc>
           <w:tcPr>
-            <w:tcW w:w="3211" w:type="dxa"/>
+            <w:tcW w:w="3210" w:type="dxa"/>
             <w:tcBorders>
               <w:left w:val="single" w:sz="2" w:space="0" w:color="000000"/>
               <w:bottom w:val="single" w:sz="2" w:space="0" w:color="000000"/>
@@ -6510,14 +6510,14 @@
         </w:tblCellMar>
       </w:tblPr>
       <w:tblGrid>
-        <w:gridCol w:w="3280"/>
+        <w:gridCol w:w="3279"/>
         <w:gridCol w:w="6890"/>
       </w:tblGrid>
       <w:tr>
         <w:trPr/>
         <w:tc>
           <w:tcPr>
-            <w:tcW w:w="3280" w:type="dxa"/>
+            <w:tcW w:w="3279" w:type="dxa"/>
             <w:tcBorders>
               <w:top w:val="single" w:sz="2" w:space="0" w:color="000000"/>
               <w:left w:val="single" w:sz="2" w:space="0" w:color="000000"/>
@@ -6573,7 +6573,7 @@
         <w:trPr/>
         <w:tc>
           <w:tcPr>
-            <w:tcW w:w="3280" w:type="dxa"/>
+            <w:tcW w:w="3279" w:type="dxa"/>
             <w:tcBorders>
               <w:left w:val="single" w:sz="2" w:space="0" w:color="000000"/>
               <w:bottom w:val="single" w:sz="2" w:space="0" w:color="000000"/>
@@ -6625,7 +6625,7 @@
         <w:trPr/>
         <w:tc>
           <w:tcPr>
-            <w:tcW w:w="3280" w:type="dxa"/>
+            <w:tcW w:w="3279" w:type="dxa"/>
             <w:tcBorders>
               <w:left w:val="single" w:sz="2" w:space="0" w:color="000000"/>
               <w:bottom w:val="single" w:sz="2" w:space="0" w:color="000000"/>
@@ -6677,7 +6677,7 @@
         <w:trPr/>
         <w:tc>
           <w:tcPr>
-            <w:tcW w:w="3280" w:type="dxa"/>
+            <w:tcW w:w="3279" w:type="dxa"/>
             <w:tcBorders>
               <w:left w:val="single" w:sz="2" w:space="0" w:color="000000"/>
               <w:bottom w:val="single" w:sz="2" w:space="0" w:color="000000"/>
@@ -7650,8 +7650,8 @@
       </w:tblPr>
       <w:tblGrid>
         <w:gridCol w:w="2422"/>
-        <w:gridCol w:w="1627"/>
-        <w:gridCol w:w="6121"/>
+        <w:gridCol w:w="1626"/>
+        <w:gridCol w:w="6122"/>
       </w:tblGrid>
       <w:tr>
         <w:trPr/>
@@ -7683,7 +7683,7 @@
         </w:tc>
         <w:tc>
           <w:tcPr>
-            <w:tcW w:w="1627" w:type="dxa"/>
+            <w:tcW w:w="1626" w:type="dxa"/>
             <w:tcBorders>
               <w:top w:val="single" w:sz="2" w:space="0" w:color="000000"/>
               <w:left w:val="single" w:sz="2" w:space="0" w:color="000000"/>
@@ -7709,7 +7709,7 @@
         </w:tc>
         <w:tc>
           <w:tcPr>
-            <w:tcW w:w="6121" w:type="dxa"/>
+            <w:tcW w:w="6122" w:type="dxa"/>
             <w:tcBorders>
               <w:top w:val="single" w:sz="2" w:space="0" w:color="000000"/>
               <w:left w:val="single" w:sz="2" w:space="0" w:color="000000"/>
@@ -7763,7 +7763,7 @@
         </w:tc>
         <w:tc>
           <w:tcPr>
-            <w:tcW w:w="1627" w:type="dxa"/>
+            <w:tcW w:w="1626" w:type="dxa"/>
             <w:tcBorders>
               <w:left w:val="single" w:sz="2" w:space="0" w:color="000000"/>
               <w:bottom w:val="single" w:sz="2" w:space="0" w:color="000000"/>
@@ -7787,7 +7787,7 @@
         </w:tc>
         <w:tc>
           <w:tcPr>
-            <w:tcW w:w="6121" w:type="dxa"/>
+            <w:tcW w:w="6122" w:type="dxa"/>
             <w:tcBorders>
               <w:left w:val="single" w:sz="2" w:space="0" w:color="000000"/>
               <w:bottom w:val="single" w:sz="2" w:space="0" w:color="000000"/>
@@ -7839,7 +7839,7 @@
         </w:tc>
         <w:tc>
           <w:tcPr>
-            <w:tcW w:w="1627" w:type="dxa"/>
+            <w:tcW w:w="1626" w:type="dxa"/>
             <w:tcBorders>
               <w:left w:val="single" w:sz="2" w:space="0" w:color="000000"/>
               <w:bottom w:val="single" w:sz="2" w:space="0" w:color="000000"/>
@@ -7863,7 +7863,7 @@
         </w:tc>
         <w:tc>
           <w:tcPr>
-            <w:tcW w:w="6121" w:type="dxa"/>
+            <w:tcW w:w="6122" w:type="dxa"/>
             <w:tcBorders>
               <w:left w:val="single" w:sz="2" w:space="0" w:color="000000"/>
               <w:bottom w:val="single" w:sz="2" w:space="0" w:color="000000"/>
@@ -7915,7 +7915,7 @@
         </w:tc>
         <w:tc>
           <w:tcPr>
-            <w:tcW w:w="1627" w:type="dxa"/>
+            <w:tcW w:w="1626" w:type="dxa"/>
             <w:tcBorders>
               <w:left w:val="single" w:sz="2" w:space="0" w:color="000000"/>
               <w:bottom w:val="single" w:sz="2" w:space="0" w:color="000000"/>
@@ -7939,7 +7939,7 @@
         </w:tc>
         <w:tc>
           <w:tcPr>
-            <w:tcW w:w="6121" w:type="dxa"/>
+            <w:tcW w:w="6122" w:type="dxa"/>
             <w:tcBorders>
               <w:left w:val="single" w:sz="2" w:space="0" w:color="000000"/>
               <w:bottom w:val="single" w:sz="2" w:space="0" w:color="000000"/>
@@ -8191,37 +8191,7 @@
         <w:rPr>
           <w:rFonts w:ascii="Arial" w:hAnsi="Arial"/>
         </w:rPr>
-        <w:t xml:space="preserve">The API application uses a simplified Command and Query Responsibility (CQRS) pattern to implement all use cases required. The API Application makes use of the shared MediatR Component to achieve the </w:t>
-      </w:r>
-      <w:r>
-        <w:rPr>
-          <w:rFonts w:ascii="Arial" w:hAnsi="Arial"/>
-        </w:rPr>
-        <w:t>required</w:t>
-      </w:r>
-      <w:r>
-        <w:rPr>
-          <w:rFonts w:ascii="Arial" w:hAnsi="Arial"/>
-        </w:rPr>
-        <w:t xml:space="preserve"> </w:t>
-      </w:r>
-      <w:r>
-        <w:rPr>
-          <w:rFonts w:ascii="Arial" w:hAnsi="Arial"/>
-        </w:rPr>
-        <w:t>CQRS</w:t>
-      </w:r>
-      <w:r>
-        <w:rPr>
-          <w:rFonts w:ascii="Arial" w:hAnsi="Arial"/>
-        </w:rPr>
-        <w:t xml:space="preserve"> behavior. </w:t>
-      </w:r>
-      <w:r>
-        <w:rPr>
-          <w:rFonts w:ascii="Arial" w:hAnsi="Arial"/>
-        </w:rPr>
-        <w:t>The API Application implements two separate models for read and write operations. By recognizing that both of these models have different requirements the possibility of evolving them independently from each other becomes more streamlined.</w:t>
+        <w:t>The API application uses a simplified Command and Query Responsibility (CQRS) pattern to implement all use cases required. The API Application makes use of the shared MediatR Component to achieve the required CQRS behavior. The API Application implements two separate models for read and write operations. By recognizing that both of these models have different requirements the possibility of evolving them independently from each other becomes more streamlined.</w:t>
       </w:r>
     </w:p>
     <w:p>
@@ -16971,7 +16941,19 @@
         <w:rPr>
           <w:rFonts w:ascii="Arial" w:hAnsi="Arial"/>
         </w:rPr>
-        <w:t>Figure 7-1 WFS Authentication Flow</w:t>
+        <w:t xml:space="preserve">Figure </w:t>
+      </w:r>
+      <w:r>
+        <w:rPr>
+          <w:rFonts w:ascii="Arial" w:hAnsi="Arial"/>
+        </w:rPr>
+        <w:t>8</w:t>
+      </w:r>
+      <w:r>
+        <w:rPr>
+          <w:rFonts w:ascii="Arial" w:hAnsi="Arial"/>
+        </w:rPr>
+        <w:t>-1 WFS Authentication Flow</w:t>
       </w:r>
     </w:p>
     <w:p>
@@ -17414,7 +17396,19 @@
         <w:rPr>
           <w:rFonts w:ascii="Arial" w:hAnsi="Arial"/>
         </w:rPr>
-        <w:t>Figure 7-2 WFS uthorization Flow</w:t>
+        <w:t xml:space="preserve">Figure </w:t>
+      </w:r>
+      <w:r>
+        <w:rPr>
+          <w:rFonts w:ascii="Arial" w:hAnsi="Arial"/>
+        </w:rPr>
+        <w:t>8</w:t>
+      </w:r>
+      <w:r>
+        <w:rPr>
+          <w:rFonts w:ascii="Arial" w:hAnsi="Arial"/>
+        </w:rPr>
+        <w:t>-2 WFS uthorization Flow</w:t>
       </w:r>
       <w:r>
         <w:br w:type="page"/>
@@ -17943,7 +17937,7 @@
         <w:pStyle w:val="TextBody"/>
         <w:widowControl/>
         <w:suppressAutoHyphens w:val="true"/>
-        <w:overflowPunct w:val="true"/>
+        <w:overflowPunct w:val="false"/>
         <w:bidi w:val="0"/>
         <w:spacing w:lineRule="auto" w:line="276" w:before="0" w:after="140"/>
         <w:ind w:left="1080" w:right="0" w:hanging="0"/>
@@ -17982,7 +17976,7 @@
         <w:pStyle w:val="TextBody"/>
         <w:widowControl/>
         <w:suppressAutoHyphens w:val="true"/>
-        <w:overflowPunct w:val="true"/>
+        <w:overflowPunct w:val="false"/>
         <w:bidi w:val="0"/>
         <w:spacing w:lineRule="auto" w:line="276" w:before="0" w:after="140"/>
         <w:ind w:left="1080" w:right="0" w:hanging="0"/>
@@ -18021,7 +18015,7 @@
         <w:pStyle w:val="TextBody"/>
         <w:widowControl/>
         <w:suppressAutoHyphens w:val="true"/>
-        <w:overflowPunct w:val="true"/>
+        <w:overflowPunct w:val="false"/>
         <w:bidi w:val="0"/>
         <w:spacing w:lineRule="auto" w:line="276" w:before="0" w:after="140"/>
         <w:ind w:left="1080" w:right="0" w:hanging="0"/>
@@ -18060,7 +18054,7 @@
         <w:pStyle w:val="TextBody"/>
         <w:widowControl/>
         <w:suppressAutoHyphens w:val="true"/>
-        <w:overflowPunct w:val="true"/>
+        <w:overflowPunct w:val="false"/>
         <w:bidi w:val="0"/>
         <w:spacing w:lineRule="auto" w:line="276" w:before="0" w:after="140"/>
         <w:ind w:left="1080" w:right="0" w:hanging="0"/>
@@ -18291,7 +18285,7 @@
         <w:pStyle w:val="TextBody"/>
         <w:widowControl/>
         <w:suppressAutoHyphens w:val="true"/>
-        <w:overflowPunct w:val="true"/>
+        <w:overflowPunct w:val="false"/>
         <w:bidi w:val="0"/>
         <w:spacing w:lineRule="auto" w:line="276" w:before="0" w:after="140"/>
         <w:ind w:left="1080" w:right="0" w:hanging="0"/>
@@ -18312,7 +18306,7 @@
         <w:pStyle w:val="TextBody"/>
         <w:widowControl/>
         <w:suppressAutoHyphens w:val="true"/>
-        <w:overflowPunct w:val="true"/>
+        <w:overflowPunct w:val="false"/>
         <w:bidi w:val="0"/>
         <w:spacing w:lineRule="auto" w:line="276" w:before="0" w:after="140"/>
         <w:ind w:left="1080" w:right="0" w:hanging="0"/>
@@ -18353,7 +18347,7 @@
         <w:pStyle w:val="TextBody"/>
         <w:widowControl/>
         <w:suppressAutoHyphens w:val="true"/>
-        <w:overflowPunct w:val="true"/>
+        <w:overflowPunct w:val="false"/>
         <w:bidi w:val="0"/>
         <w:spacing w:lineRule="auto" w:line="276" w:before="0" w:after="140"/>
         <w:ind w:left="1080" w:right="0" w:hanging="0"/>
@@ -18416,7 +18410,7 @@
         <w:pStyle w:val="TextBody"/>
         <w:widowControl/>
         <w:suppressAutoHyphens w:val="true"/>
-        <w:overflowPunct w:val="true"/>
+        <w:overflowPunct w:val="false"/>
         <w:bidi w:val="0"/>
         <w:spacing w:lineRule="auto" w:line="276" w:before="0" w:after="140"/>
         <w:ind w:left="1080" w:right="0" w:hanging="0"/>
@@ -18458,7 +18452,7 @@
         <w:pStyle w:val="TextBody"/>
         <w:widowControl/>
         <w:suppressAutoHyphens w:val="true"/>
-        <w:overflowPunct w:val="true"/>
+        <w:overflowPunct w:val="false"/>
         <w:bidi w:val="0"/>
         <w:spacing w:lineRule="auto" w:line="276" w:before="0" w:after="140"/>
         <w:ind w:left="1080" w:right="0" w:hanging="0"/>
@@ -23324,9 +23318,7 @@
     <w:pPr>
       <w:widowControl/>
       <w:suppressAutoHyphens w:val="true"/>
-      <w:kinsoku w:val="true"/>
-      <w:overflowPunct w:val="true"/>
-      <w:autoSpaceDE w:val="true"/>
+      <w:overflowPunct w:val="false"/>
       <w:bidi w:val="0"/>
       <w:spacing w:before="0" w:after="0"/>
       <w:jc w:val="left"/>

</xml_diff>

<commit_message>
preface section in the architecture document.
</commit_message>
<xml_diff>
--- a/architecture/weather_architucture.docx
+++ b/architecture/weather_architucture.docx
@@ -904,6 +904,110 @@
         <w:pStyle w:val="TextBody"/>
         <w:bidi w:val="0"/>
         <w:jc w:val="left"/>
+        <w:rPr>
+          <w:rFonts w:ascii="Arial" w:hAnsi="Arial"/>
+        </w:rPr>
+      </w:pPr>
+      <w:r>
+        <w:rPr>
+          <w:rFonts w:ascii="Arial" w:hAnsi="Arial"/>
+        </w:rPr>
+      </w:r>
+      <w:r>
+        <w:br w:type="page"/>
+      </w:r>
+    </w:p>
+    <w:p>
+      <w:pPr>
+        <w:pStyle w:val="Heading1"/>
+        <w:numPr>
+          <w:ilvl w:val="0"/>
+          <w:numId w:val="0"/>
+        </w:numPr>
+        <w:ind w:left="0" w:hanging="0"/>
+        <w:rPr>
+          <w:rFonts w:ascii="Arial" w:hAnsi="Arial"/>
+        </w:rPr>
+      </w:pPr>
+      <w:r>
+        <w:rPr>
+          <w:rFonts w:ascii="Arial" w:hAnsi="Arial"/>
+        </w:rPr>
+        <w:t>Preface</w:t>
+      </w:r>
+    </w:p>
+    <w:p>
+      <w:pPr>
+        <w:pStyle w:val="TextBody"/>
+        <w:rPr>
+          <w:rFonts w:ascii="Arial" w:hAnsi="Arial"/>
+        </w:rPr>
+      </w:pPr>
+      <w:r>
+        <w:rPr>
+          <w:rFonts w:ascii="Arial" w:hAnsi="Arial"/>
+        </w:rPr>
+      </w:r>
+    </w:p>
+    <w:p>
+      <w:pPr>
+        <w:pStyle w:val="TextBody"/>
+        <w:rPr>
+          <w:rFonts w:ascii="Arial" w:hAnsi="Arial"/>
+        </w:rPr>
+      </w:pPr>
+      <w:r>
+        <w:rPr>
+          <w:rFonts w:ascii="Arial" w:hAnsi="Arial"/>
+        </w:rPr>
+        <w:t>This document is intended to be a sample architectural document that can be used as a blue print for documenting software architecture. The system described in this document is considered a reference application and not a real-world production ready application that should be used for educational and testing purposes only.</w:t>
+      </w:r>
+    </w:p>
+    <w:p>
+      <w:pPr>
+        <w:pStyle w:val="TextBody"/>
+        <w:rPr>
+          <w:rFonts w:ascii="Arial" w:hAnsi="Arial"/>
+        </w:rPr>
+      </w:pPr>
+      <w:r>
+        <w:rPr>
+          <w:rFonts w:ascii="Arial" w:hAnsi="Arial"/>
+        </w:rPr>
+        <w:t>The full project including this document are available at:</w:t>
+      </w:r>
+    </w:p>
+    <w:p>
+      <w:pPr>
+        <w:pStyle w:val="TextBody"/>
+        <w:rPr/>
+      </w:pPr>
+      <w:hyperlink r:id="rId3">
+        <w:r>
+          <w:rPr>
+            <w:rStyle w:val="InternetLink"/>
+            <w:rFonts w:ascii="Arial" w:hAnsi="Arial"/>
+          </w:rPr>
+          <w:t>https://github.com/salmarsumi/cleanarchitecture</w:t>
+        </w:r>
+      </w:hyperlink>
+    </w:p>
+    <w:p>
+      <w:pPr>
+        <w:pStyle w:val="TextBody"/>
+        <w:rPr>
+          <w:rFonts w:ascii="Arial" w:hAnsi="Arial"/>
+        </w:rPr>
+      </w:pPr>
+      <w:r>
+        <w:rPr>
+          <w:rFonts w:ascii="Arial" w:hAnsi="Arial"/>
+        </w:rPr>
+      </w:r>
+    </w:p>
+    <w:p>
+      <w:pPr>
+        <w:pStyle w:val="TextBody"/>
         <w:rPr>
           <w:rFonts w:ascii="Arial" w:hAnsi="Arial"/>
         </w:rPr>
@@ -3651,7 +3755,7 @@
         </w:rPr>
         <w:t xml:space="preserve"> at: </w:t>
       </w:r>
-      <w:hyperlink r:id="rId2">
+      <w:hyperlink r:id="rId4">
         <w:r>
           <w:rPr>
             <w:rStyle w:val="InternetLink"/>
@@ -3745,7 +3849,7 @@
         </w:rPr>
         <w:t xml:space="preserve"> at: </w:t>
       </w:r>
-      <w:hyperlink r:id="rId3">
+      <w:hyperlink r:id="rId5">
         <w:r>
           <w:rPr>
             <w:rStyle w:val="InternetLink"/>
@@ -4294,7 +4398,7 @@
                     </pic:cNvPicPr>
                   </pic:nvPicPr>
                   <pic:blipFill>
-                    <a:blip r:embed="rId4"/>
+                    <a:blip r:embed="rId6"/>
                     <a:stretch>
                       <a:fillRect/>
                     </a:stretch>
@@ -5230,7 +5334,7 @@
                     </pic:cNvPicPr>
                   </pic:nvPicPr>
                   <pic:blipFill>
-                    <a:blip r:embed="rId5"/>
+                    <a:blip r:embed="rId7"/>
                     <a:stretch>
                       <a:fillRect/>
                     </a:stretch>
@@ -7538,7 +7642,7 @@
                     </pic:cNvPicPr>
                   </pic:nvPicPr>
                   <pic:blipFill>
-                    <a:blip r:embed="rId6"/>
+                    <a:blip r:embed="rId8"/>
                     <a:stretch>
                       <a:fillRect/>
                     </a:stretch>
@@ -7650,8 +7754,8 @@
       </w:tblPr>
       <w:tblGrid>
         <w:gridCol w:w="2422"/>
-        <w:gridCol w:w="1626"/>
-        <w:gridCol w:w="6122"/>
+        <w:gridCol w:w="1625"/>
+        <w:gridCol w:w="6123"/>
       </w:tblGrid>
       <w:tr>
         <w:trPr/>
@@ -7683,7 +7787,7 @@
         </w:tc>
         <w:tc>
           <w:tcPr>
-            <w:tcW w:w="1626" w:type="dxa"/>
+            <w:tcW w:w="1625" w:type="dxa"/>
             <w:tcBorders>
               <w:top w:val="single" w:sz="2" w:space="0" w:color="000000"/>
               <w:left w:val="single" w:sz="2" w:space="0" w:color="000000"/>
@@ -7709,7 +7813,7 @@
         </w:tc>
         <w:tc>
           <w:tcPr>
-            <w:tcW w:w="6122" w:type="dxa"/>
+            <w:tcW w:w="6123" w:type="dxa"/>
             <w:tcBorders>
               <w:top w:val="single" w:sz="2" w:space="0" w:color="000000"/>
               <w:left w:val="single" w:sz="2" w:space="0" w:color="000000"/>
@@ -7763,7 +7867,7 @@
         </w:tc>
         <w:tc>
           <w:tcPr>
-            <w:tcW w:w="1626" w:type="dxa"/>
+            <w:tcW w:w="1625" w:type="dxa"/>
             <w:tcBorders>
               <w:left w:val="single" w:sz="2" w:space="0" w:color="000000"/>
               <w:bottom w:val="single" w:sz="2" w:space="0" w:color="000000"/>
@@ -7787,7 +7891,7 @@
         </w:tc>
         <w:tc>
           <w:tcPr>
-            <w:tcW w:w="6122" w:type="dxa"/>
+            <w:tcW w:w="6123" w:type="dxa"/>
             <w:tcBorders>
               <w:left w:val="single" w:sz="2" w:space="0" w:color="000000"/>
               <w:bottom w:val="single" w:sz="2" w:space="0" w:color="000000"/>
@@ -7839,7 +7943,7 @@
         </w:tc>
         <w:tc>
           <w:tcPr>
-            <w:tcW w:w="1626" w:type="dxa"/>
+            <w:tcW w:w="1625" w:type="dxa"/>
             <w:tcBorders>
               <w:left w:val="single" w:sz="2" w:space="0" w:color="000000"/>
               <w:bottom w:val="single" w:sz="2" w:space="0" w:color="000000"/>
@@ -7863,7 +7967,7 @@
         </w:tc>
         <w:tc>
           <w:tcPr>
-            <w:tcW w:w="6122" w:type="dxa"/>
+            <w:tcW w:w="6123" w:type="dxa"/>
             <w:tcBorders>
               <w:left w:val="single" w:sz="2" w:space="0" w:color="000000"/>
               <w:bottom w:val="single" w:sz="2" w:space="0" w:color="000000"/>
@@ -7915,7 +8019,7 @@
         </w:tc>
         <w:tc>
           <w:tcPr>
-            <w:tcW w:w="1626" w:type="dxa"/>
+            <w:tcW w:w="1625" w:type="dxa"/>
             <w:tcBorders>
               <w:left w:val="single" w:sz="2" w:space="0" w:color="000000"/>
               <w:bottom w:val="single" w:sz="2" w:space="0" w:color="000000"/>
@@ -7939,7 +8043,7 @@
         </w:tc>
         <w:tc>
           <w:tcPr>
-            <w:tcW w:w="6122" w:type="dxa"/>
+            <w:tcW w:w="6123" w:type="dxa"/>
             <w:tcBorders>
               <w:left w:val="single" w:sz="2" w:space="0" w:color="000000"/>
               <w:bottom w:val="single" w:sz="2" w:space="0" w:color="000000"/>
@@ -8248,7 +8352,7 @@
                     </pic:cNvPicPr>
                   </pic:nvPicPr>
                   <pic:blipFill>
-                    <a:blip r:embed="rId7"/>
+                    <a:blip r:embed="rId9"/>
                     <a:stretch>
                       <a:fillRect/>
                     </a:stretch>
@@ -9188,7 +9292,7 @@
                     </pic:cNvPicPr>
                   </pic:nvPicPr>
                   <pic:blipFill>
-                    <a:blip r:embed="rId8"/>
+                    <a:blip r:embed="rId10"/>
                     <a:stretch>
                       <a:fillRect/>
                     </a:stretch>
@@ -9379,7 +9483,7 @@
                     </pic:cNvPicPr>
                   </pic:nvPicPr>
                   <pic:blipFill>
-                    <a:blip r:embed="rId9"/>
+                    <a:blip r:embed="rId11"/>
                     <a:stretch>
                       <a:fillRect/>
                     </a:stretch>
@@ -11159,7 +11263,7 @@
                     </pic:cNvPicPr>
                   </pic:nvPicPr>
                   <pic:blipFill>
-                    <a:blip r:embed="rId10"/>
+                    <a:blip r:embed="rId12"/>
                     <a:stretch>
                       <a:fillRect/>
                     </a:stretch>
@@ -12614,7 +12718,7 @@
                     </pic:cNvPicPr>
                   </pic:nvPicPr>
                   <pic:blipFill>
-                    <a:blip r:embed="rId11"/>
+                    <a:blip r:embed="rId13"/>
                     <a:stretch>
                       <a:fillRect/>
                     </a:stretch>
@@ -14115,7 +14219,7 @@
                     </pic:cNvPicPr>
                   </pic:nvPicPr>
                   <pic:blipFill>
-                    <a:blip r:embed="rId12"/>
+                    <a:blip r:embed="rId14"/>
                     <a:stretch>
                       <a:fillRect/>
                     </a:stretch>
@@ -14772,7 +14876,7 @@
                     </pic:cNvPicPr>
                   </pic:nvPicPr>
                   <pic:blipFill>
-                    <a:blip r:embed="rId13"/>
+                    <a:blip r:embed="rId15"/>
                     <a:stretch>
                       <a:fillRect/>
                     </a:stretch>
@@ -16196,7 +16300,7 @@
                     </pic:cNvPicPr>
                   </pic:nvPicPr>
                   <pic:blipFill>
-                    <a:blip r:embed="rId14"/>
+                    <a:blip r:embed="rId16"/>
                     <a:stretch>
                       <a:fillRect/>
                     </a:stretch>
@@ -16407,7 +16511,7 @@
                     </pic:cNvPicPr>
                   </pic:nvPicPr>
                   <pic:blipFill>
-                    <a:blip r:embed="rId15"/>
+                    <a:blip r:embed="rId17"/>
                     <a:stretch>
                       <a:fillRect/>
                     </a:stretch>
@@ -16634,7 +16738,7 @@
                     </pic:cNvPicPr>
                   </pic:nvPicPr>
                   <pic:blipFill>
-                    <a:blip r:embed="rId16"/>
+                    <a:blip r:embed="rId18"/>
                     <a:stretch>
                       <a:fillRect/>
                     </a:stretch>
@@ -16941,19 +17045,7 @@
         <w:rPr>
           <w:rFonts w:ascii="Arial" w:hAnsi="Arial"/>
         </w:rPr>
-        <w:t xml:space="preserve">Figure </w:t>
-      </w:r>
-      <w:r>
-        <w:rPr>
-          <w:rFonts w:ascii="Arial" w:hAnsi="Arial"/>
-        </w:rPr>
-        <w:t>8</w:t>
-      </w:r>
-      <w:r>
-        <w:rPr>
-          <w:rFonts w:ascii="Arial" w:hAnsi="Arial"/>
-        </w:rPr>
-        <w:t>-1 WFS Authentication Flow</w:t>
+        <w:t>Figure 8-1 WFS Authentication Flow</w:t>
       </w:r>
     </w:p>
     <w:p>
@@ -17201,7 +17293,7 @@
                     </pic:cNvPicPr>
                   </pic:nvPicPr>
                   <pic:blipFill>
-                    <a:blip r:embed="rId17"/>
+                    <a:blip r:embed="rId19"/>
                     <a:stretch>
                       <a:fillRect/>
                     </a:stretch>
@@ -17396,19 +17488,7 @@
         <w:rPr>
           <w:rFonts w:ascii="Arial" w:hAnsi="Arial"/>
         </w:rPr>
-        <w:t xml:space="preserve">Figure </w:t>
-      </w:r>
-      <w:r>
-        <w:rPr>
-          <w:rFonts w:ascii="Arial" w:hAnsi="Arial"/>
-        </w:rPr>
-        <w:t>8</w:t>
-      </w:r>
-      <w:r>
-        <w:rPr>
-          <w:rFonts w:ascii="Arial" w:hAnsi="Arial"/>
-        </w:rPr>
-        <w:t>-2 WFS uthorization Flow</w:t>
+        <w:t>Figure 8-2 WFS uthorization Flow</w:t>
       </w:r>
       <w:r>
         <w:br w:type="page"/>
@@ -17937,7 +18017,7 @@
         <w:pStyle w:val="TextBody"/>
         <w:widowControl/>
         <w:suppressAutoHyphens w:val="true"/>
-        <w:overflowPunct w:val="false"/>
+        <w:overflowPunct w:val="true"/>
         <w:bidi w:val="0"/>
         <w:spacing w:lineRule="auto" w:line="276" w:before="0" w:after="140"/>
         <w:ind w:left="1080" w:right="0" w:hanging="0"/>
@@ -17976,7 +18056,7 @@
         <w:pStyle w:val="TextBody"/>
         <w:widowControl/>
         <w:suppressAutoHyphens w:val="true"/>
-        <w:overflowPunct w:val="false"/>
+        <w:overflowPunct w:val="true"/>
         <w:bidi w:val="0"/>
         <w:spacing w:lineRule="auto" w:line="276" w:before="0" w:after="140"/>
         <w:ind w:left="1080" w:right="0" w:hanging="0"/>
@@ -18015,7 +18095,7 @@
         <w:pStyle w:val="TextBody"/>
         <w:widowControl/>
         <w:suppressAutoHyphens w:val="true"/>
-        <w:overflowPunct w:val="false"/>
+        <w:overflowPunct w:val="true"/>
         <w:bidi w:val="0"/>
         <w:spacing w:lineRule="auto" w:line="276" w:before="0" w:after="140"/>
         <w:ind w:left="1080" w:right="0" w:hanging="0"/>
@@ -18054,7 +18134,7 @@
         <w:pStyle w:val="TextBody"/>
         <w:widowControl/>
         <w:suppressAutoHyphens w:val="true"/>
-        <w:overflowPunct w:val="false"/>
+        <w:overflowPunct w:val="true"/>
         <w:bidi w:val="0"/>
         <w:spacing w:lineRule="auto" w:line="276" w:before="0" w:after="140"/>
         <w:ind w:left="1080" w:right="0" w:hanging="0"/>
@@ -18285,7 +18365,7 @@
         <w:pStyle w:val="TextBody"/>
         <w:widowControl/>
         <w:suppressAutoHyphens w:val="true"/>
-        <w:overflowPunct w:val="false"/>
+        <w:overflowPunct w:val="true"/>
         <w:bidi w:val="0"/>
         <w:spacing w:lineRule="auto" w:line="276" w:before="0" w:after="140"/>
         <w:ind w:left="1080" w:right="0" w:hanging="0"/>
@@ -18306,7 +18386,7 @@
         <w:pStyle w:val="TextBody"/>
         <w:widowControl/>
         <w:suppressAutoHyphens w:val="true"/>
-        <w:overflowPunct w:val="false"/>
+        <w:overflowPunct w:val="true"/>
         <w:bidi w:val="0"/>
         <w:spacing w:lineRule="auto" w:line="276" w:before="0" w:after="140"/>
         <w:ind w:left="1080" w:right="0" w:hanging="0"/>
@@ -18347,7 +18427,7 @@
         <w:pStyle w:val="TextBody"/>
         <w:widowControl/>
         <w:suppressAutoHyphens w:val="true"/>
-        <w:overflowPunct w:val="false"/>
+        <w:overflowPunct w:val="true"/>
         <w:bidi w:val="0"/>
         <w:spacing w:lineRule="auto" w:line="276" w:before="0" w:after="140"/>
         <w:ind w:left="1080" w:right="0" w:hanging="0"/>
@@ -18410,7 +18490,7 @@
         <w:pStyle w:val="TextBody"/>
         <w:widowControl/>
         <w:suppressAutoHyphens w:val="true"/>
-        <w:overflowPunct w:val="false"/>
+        <w:overflowPunct w:val="true"/>
         <w:bidi w:val="0"/>
         <w:spacing w:lineRule="auto" w:line="276" w:before="0" w:after="140"/>
         <w:ind w:left="1080" w:right="0" w:hanging="0"/>
@@ -18452,7 +18532,7 @@
         <w:pStyle w:val="TextBody"/>
         <w:widowControl/>
         <w:suppressAutoHyphens w:val="true"/>
-        <w:overflowPunct w:val="false"/>
+        <w:overflowPunct w:val="true"/>
         <w:bidi w:val="0"/>
         <w:spacing w:lineRule="auto" w:line="276" w:before="0" w:after="140"/>
         <w:ind w:left="1080" w:right="0" w:hanging="0"/>
@@ -19966,8 +20046,8 @@
       </w:r>
     </w:p>
     <w:sectPr>
-      <w:headerReference w:type="default" r:id="rId18"/>
-      <w:footerReference w:type="default" r:id="rId19"/>
+      <w:headerReference w:type="default" r:id="rId20"/>
+      <w:footerReference w:type="default" r:id="rId21"/>
       <w:type w:val="nextPage"/>
       <w:pgSz w:w="11906" w:h="16838"/>
       <w:pgMar w:left="806" w:right="806" w:gutter="0" w:header="1134" w:top="1710" w:footer="1134" w:bottom="1710"/>
@@ -20017,7 +20097,7 @@
       <w:rPr>
         <w:rFonts w:ascii="Arial" w:hAnsi="Arial"/>
       </w:rPr>
-      <w:t>46</w:t>
+      <w:t>47</w:t>
     </w:r>
     <w:r>
       <w:rPr>
@@ -20053,7 +20133,7 @@
       <w:rPr>
         <w:rFonts w:ascii="Arial" w:hAnsi="Arial"/>
       </w:rPr>
-      <w:t>46</w:t>
+      <w:t>47</w:t>
     </w:r>
     <w:r>
       <w:rPr>
@@ -23318,7 +23398,7 @@
     <w:pPr>
       <w:widowControl/>
       <w:suppressAutoHyphens w:val="true"/>
-      <w:overflowPunct w:val="false"/>
+      <w:overflowPunct w:val="true"/>
       <w:bidi w:val="0"/>
       <w:spacing w:before="0" w:after="0"/>
       <w:jc w:val="left"/>

</xml_diff>

<commit_message>
Update architecture document index to reflect the new page numbers.
</commit_message>
<xml_diff>
--- a/architecture/weather_architucture.docx
+++ b/architecture/weather_architucture.docx
@@ -2580,6 +2580,92 @@
         </w:p>
         <w:p>
           <w:pPr>
+            <w:pStyle w:val="Contents2"/>
+            <w:tabs>
+              <w:tab w:val="clear" w:pos="9972"/>
+              <w:tab w:val="right" w:pos="10294" w:leader="dot"/>
+            </w:tabs>
+            <w:rPr/>
+          </w:pPr>
+          <w:hyperlink w:anchor="__RefHeading___Toc5647_14420153451">
+            <w:r>
+              <w:rPr>
+                <w:rStyle w:val="IndexLink"/>
+              </w:rPr>
+              <w:t xml:space="preserve"> </w:t>
+            </w:r>
+            <w:r>
+              <w:rPr>
+                <w:rStyle w:val="IndexLink"/>
+              </w:rPr>
+              <w:t>6.4. Audit Service</w:t>
+              <w:tab/>
+              <w:t>38</w:t>
+            </w:r>
+          </w:hyperlink>
+        </w:p>
+        <w:p>
+          <w:pPr>
+            <w:pStyle w:val="Contents3"/>
+            <w:tabs>
+              <w:tab w:val="clear" w:pos="9071"/>
+              <w:tab w:val="right" w:pos="10294" w:leader="dot"/>
+            </w:tabs>
+            <w:rPr/>
+          </w:pPr>
+          <w:hyperlink w:anchor="__RefHeading___Toc5577_14420153451311">
+            <w:r>
+              <w:rPr>
+                <w:rStyle w:val="IndexLink"/>
+              </w:rPr>
+              <w:t>6.4.1 Queries Component</w:t>
+              <w:tab/>
+              <w:t>38</w:t>
+            </w:r>
+          </w:hyperlink>
+        </w:p>
+        <w:p>
+          <w:pPr>
+            <w:pStyle w:val="Contents3"/>
+            <w:tabs>
+              <w:tab w:val="clear" w:pos="9071"/>
+              <w:tab w:val="right" w:pos="10294" w:leader="dot"/>
+            </w:tabs>
+            <w:rPr/>
+          </w:pPr>
+          <w:hyperlink w:anchor="__RefHeading___Toc5577_144201534513111">
+            <w:r>
+              <w:rPr>
+                <w:rStyle w:val="IndexLink"/>
+              </w:rPr>
+              <w:t>6.4.2 Infrastructure Data Component</w:t>
+              <w:tab/>
+              <w:t>40</w:t>
+            </w:r>
+          </w:hyperlink>
+        </w:p>
+        <w:p>
+          <w:pPr>
+            <w:pStyle w:val="Contents3"/>
+            <w:tabs>
+              <w:tab w:val="clear" w:pos="9071"/>
+              <w:tab w:val="right" w:pos="10294" w:leader="dot"/>
+            </w:tabs>
+            <w:rPr/>
+          </w:pPr>
+          <w:hyperlink w:anchor="__RefHeading___Toc5577_144201534513112">
+            <w:r>
+              <w:rPr>
+                <w:rStyle w:val="IndexLink"/>
+              </w:rPr>
+              <w:t>6.4.3 Consumers Component</w:t>
+              <w:tab/>
+              <w:t>40</w:t>
+            </w:r>
+          </w:hyperlink>
+        </w:p>
+        <w:p>
+          <w:pPr>
             <w:pStyle w:val="Contents1"/>
             <w:tabs>
               <w:tab w:val="clear" w:pos="9972"/>
@@ -2600,7 +2686,7 @@
               </w:rPr>
               <w:t>7. Deployment View</w:t>
               <w:tab/>
-              <w:t>38</w:t>
+              <w:t>42</w:t>
             </w:r>
           </w:hyperlink>
         </w:p>
@@ -2626,7 +2712,7 @@
               </w:rPr>
               <w:t>7.1. Local Docker Deployment</w:t>
               <w:tab/>
-              <w:t>38</w:t>
+              <w:t>42</w:t>
             </w:r>
           </w:hyperlink>
         </w:p>
@@ -2652,7 +2738,7 @@
               </w:rPr>
               <w:t>8. Security</w:t>
               <w:tab/>
-              <w:t>39</w:t>
+              <w:t>43</w:t>
             </w:r>
           </w:hyperlink>
         </w:p>
@@ -2678,7 +2764,7 @@
               </w:rPr>
               <w:t>8.1. Authentication</w:t>
               <w:tab/>
-              <w:t>39</w:t>
+              <w:t>43</w:t>
             </w:r>
           </w:hyperlink>
         </w:p>
@@ -2704,7 +2790,7 @@
               </w:rPr>
               <w:t>8.2. Authorization</w:t>
               <w:tab/>
-              <w:t>41</w:t>
+              <w:t>45</w:t>
             </w:r>
           </w:hyperlink>
         </w:p>
@@ -2730,7 +2816,7 @@
               </w:rPr>
               <w:t>8.3. CSRF</w:t>
               <w:tab/>
-              <w:t>43</w:t>
+              <w:t>47</w:t>
             </w:r>
           </w:hyperlink>
         </w:p>
@@ -2756,7 +2842,7 @@
               </w:rPr>
               <w:t>9. Solution and Project Breakdown</w:t>
               <w:tab/>
-              <w:t>44</w:t>
+              <w:t>48</w:t>
             </w:r>
           </w:hyperlink>
         </w:p>
@@ -2782,7 +2868,7 @@
               </w:rPr>
               <w:t>9.1. Shared Projects</w:t>
               <w:tab/>
-              <w:t>44</w:t>
+              <w:t>48</w:t>
             </w:r>
           </w:hyperlink>
         </w:p>
@@ -2808,7 +2894,7 @@
               </w:rPr>
               <w:t>9.2. Services</w:t>
               <w:tab/>
-              <w:t>44</w:t>
+              <w:t>48</w:t>
             </w:r>
           </w:hyperlink>
         </w:p>
@@ -2834,7 +2920,7 @@
               </w:rPr>
               <w:t>9.3. Web</w:t>
               <w:tab/>
-              <w:t>45</w:t>
+              <w:t>49</w:t>
             </w:r>
           </w:hyperlink>
         </w:p>
@@ -2860,7 +2946,7 @@
               </w:rPr>
               <w:t>9.4. Test</w:t>
               <w:tab/>
-              <w:t>45</w:t>
+              <w:t>49</w:t>
             </w:r>
           </w:hyperlink>
         </w:p>
@@ -2886,7 +2972,7 @@
               </w:rPr>
               <w:t>10. Standards</w:t>
               <w:tab/>
-              <w:t>47</w:t>
+              <w:t>51</w:t>
             </w:r>
           </w:hyperlink>
         </w:p>
@@ -2912,7 +2998,7 @@
               </w:rPr>
               <w:t>10.1. Coding Conventions</w:t>
               <w:tab/>
-              <w:t>47</w:t>
+              <w:t>51</w:t>
             </w:r>
           </w:hyperlink>
         </w:p>
@@ -2938,7 +3024,7 @@
               </w:rPr>
               <w:t>10.2. ASP.NET Core</w:t>
               <w:tab/>
-              <w:t>48</w:t>
+              <w:t>52</w:t>
             </w:r>
           </w:hyperlink>
         </w:p>
@@ -2964,7 +3050,7 @@
               </w:rPr>
               <w:t>10.3. Logging</w:t>
               <w:tab/>
-              <w:t>49</w:t>
+              <w:t>53</w:t>
             </w:r>
           </w:hyperlink>
         </w:p>
@@ -2990,7 +3076,7 @@
               </w:rPr>
               <w:t>10.4. Testing</w:t>
               <w:tab/>
-              <w:t>50</w:t>
+              <w:t>54</w:t>
             </w:r>
           </w:hyperlink>
         </w:p>
@@ -3016,7 +3102,7 @@
               </w:rPr>
               <w:t>10.5. Real Project Recommendation</w:t>
               <w:tab/>
-              <w:t>50</w:t>
+              <w:t>54</w:t>
             </w:r>
           </w:hyperlink>
           <w:r>
@@ -8453,8 +8539,8 @@
       </w:tblPr>
       <w:tblGrid>
         <w:gridCol w:w="2422"/>
-        <w:gridCol w:w="1623"/>
-        <w:gridCol w:w="6125"/>
+        <w:gridCol w:w="1622"/>
+        <w:gridCol w:w="6126"/>
       </w:tblGrid>
       <w:tr>
         <w:trPr/>
@@ -8486,7 +8572,7 @@
         </w:tc>
         <w:tc>
           <w:tcPr>
-            <w:tcW w:w="1623" w:type="dxa"/>
+            <w:tcW w:w="1622" w:type="dxa"/>
             <w:tcBorders>
               <w:top w:val="single" w:sz="2" w:space="0" w:color="000000"/>
               <w:left w:val="single" w:sz="2" w:space="0" w:color="000000"/>
@@ -8512,7 +8598,7 @@
         </w:tc>
         <w:tc>
           <w:tcPr>
-            <w:tcW w:w="6125" w:type="dxa"/>
+            <w:tcW w:w="6126" w:type="dxa"/>
             <w:tcBorders>
               <w:top w:val="single" w:sz="2" w:space="0" w:color="000000"/>
               <w:left w:val="single" w:sz="2" w:space="0" w:color="000000"/>
@@ -8566,7 +8652,7 @@
         </w:tc>
         <w:tc>
           <w:tcPr>
-            <w:tcW w:w="1623" w:type="dxa"/>
+            <w:tcW w:w="1622" w:type="dxa"/>
             <w:tcBorders>
               <w:left w:val="single" w:sz="2" w:space="0" w:color="000000"/>
               <w:bottom w:val="single" w:sz="2" w:space="0" w:color="000000"/>
@@ -8590,7 +8676,7 @@
         </w:tc>
         <w:tc>
           <w:tcPr>
-            <w:tcW w:w="6125" w:type="dxa"/>
+            <w:tcW w:w="6126" w:type="dxa"/>
             <w:tcBorders>
               <w:left w:val="single" w:sz="2" w:space="0" w:color="000000"/>
               <w:bottom w:val="single" w:sz="2" w:space="0" w:color="000000"/>
@@ -8642,7 +8728,7 @@
         </w:tc>
         <w:tc>
           <w:tcPr>
-            <w:tcW w:w="1623" w:type="dxa"/>
+            <w:tcW w:w="1622" w:type="dxa"/>
             <w:tcBorders>
               <w:left w:val="single" w:sz="2" w:space="0" w:color="000000"/>
               <w:bottom w:val="single" w:sz="2" w:space="0" w:color="000000"/>
@@ -8666,7 +8752,7 @@
         </w:tc>
         <w:tc>
           <w:tcPr>
-            <w:tcW w:w="6125" w:type="dxa"/>
+            <w:tcW w:w="6126" w:type="dxa"/>
             <w:tcBorders>
               <w:left w:val="single" w:sz="2" w:space="0" w:color="000000"/>
               <w:bottom w:val="single" w:sz="2" w:space="0" w:color="000000"/>
@@ -8718,7 +8804,7 @@
         </w:tc>
         <w:tc>
           <w:tcPr>
-            <w:tcW w:w="1623" w:type="dxa"/>
+            <w:tcW w:w="1622" w:type="dxa"/>
             <w:tcBorders>
               <w:left w:val="single" w:sz="2" w:space="0" w:color="000000"/>
               <w:bottom w:val="single" w:sz="2" w:space="0" w:color="000000"/>
@@ -8742,7 +8828,7 @@
         </w:tc>
         <w:tc>
           <w:tcPr>
-            <w:tcW w:w="6125" w:type="dxa"/>
+            <w:tcW w:w="6126" w:type="dxa"/>
             <w:tcBorders>
               <w:left w:val="single" w:sz="2" w:space="0" w:color="000000"/>
               <w:bottom w:val="single" w:sz="2" w:space="0" w:color="000000"/>
@@ -11050,13 +11136,7 @@
         <w:rPr>
           <w:rFonts w:ascii="Arial" w:hAnsi="Arial"/>
         </w:rPr>
-        <w:t xml:space="preserve">The Consumers component will be responsible for implementing all the </w:t>
-      </w:r>
-      <w:r>
-        <w:rPr>
-          <w:rFonts w:ascii="Arial" w:hAnsi="Arial"/>
-        </w:rPr>
-        <w:t>write operations required by the Audit Service. Consumers are implemented as a MassTranssit message consumers responding to messages delivered buy RabbitMQ through the MassTranssit service bus.</w:t>
+        <w:t>The Consumers component will be responsible for implementing all the write operations required by the Audit Service. Consumers are implemented as a MassTranssit message consumers responding to messages delivered buy RabbitMQ through the MassTranssit service bus.</w:t>
       </w:r>
     </w:p>
     <w:p>
@@ -16545,29 +16625,7 @@
                 <w:szCs w:val="20"/>
                 <w:lang w:val="en-US" w:eastAsia="zh-CN" w:bidi="hi-IN"/>
               </w:rPr>
-              <w:t xml:space="preserve"> the WeatherForecast query operations. This </w:t>
-            </w:r>
-            <w:r>
-              <w:rPr>
-                <w:rFonts w:eastAsia="NSimSun" w:cs="Arial" w:ascii="Arial" w:hAnsi="Arial"/>
-                <w:color w:val="auto"/>
-                <w:kern w:val="2"/>
-                <w:sz w:val="20"/>
-                <w:szCs w:val="20"/>
-                <w:lang w:val="en-US" w:eastAsia="zh-CN" w:bidi="hi-IN"/>
-              </w:rPr>
-              <w:t>interface</w:t>
-            </w:r>
-            <w:r>
-              <w:rPr>
-                <w:rFonts w:eastAsia="NSimSun" w:cs="Arial" w:ascii="Arial" w:hAnsi="Arial"/>
-                <w:color w:val="auto"/>
-                <w:kern w:val="2"/>
-                <w:sz w:val="20"/>
-                <w:szCs w:val="20"/>
-                <w:lang w:val="en-US" w:eastAsia="zh-CN" w:bidi="hi-IN"/>
-              </w:rPr>
-              <w:t xml:space="preserve"> will be used by the query handlers.</w:t>
+              <w:t xml:space="preserve"> the WeatherForecast query operations. This interface will be used by the query handlers.</w:t>
             </w:r>
           </w:p>
         </w:tc>
@@ -18162,7 +18220,9 @@
         </w:rPr>
       </w:pPr>
       <w:r>
-        <w:rPr/>
+        <w:rPr>
+          <w:rFonts w:ascii="Arial" w:hAnsi="Arial"/>
+        </w:rPr>
       </w:r>
       <w:r>
         <w:br w:type="page"/>
@@ -18183,26 +18243,22 @@
         <w:rPr>
           <w:rFonts w:ascii="Arial" w:hAnsi="Arial"/>
         </w:rPr>
-        <w:t>Audit</w:t>
-      </w:r>
-      <w:r>
-        <w:rPr>
-          <w:rFonts w:ascii="Arial" w:hAnsi="Arial"/>
-        </w:rPr>
-        <w:t xml:space="preserve"> Service</w:t>
-      </w:r>
-    </w:p>
-    <w:p>
-      <w:pPr>
-        <w:pStyle w:val="TextBody"/>
-        <w:bidi w:val="0"/>
-        <w:jc w:val="left"/>
-        <w:rPr>
-          <w:rFonts w:ascii="Arial" w:hAnsi="Arial"/>
-        </w:rPr>
-      </w:pPr>
-      <w:r>
-        <w:rPr/>
+        <w:t>Audit Service</w:t>
+      </w:r>
+    </w:p>
+    <w:p>
+      <w:pPr>
+        <w:pStyle w:val="TextBody"/>
+        <w:bidi w:val="0"/>
+        <w:jc w:val="left"/>
+        <w:rPr>
+          <w:rFonts w:ascii="Arial" w:hAnsi="Arial"/>
+        </w:rPr>
+      </w:pPr>
+      <w:r>
+        <w:rPr>
+          <w:rFonts w:ascii="Arial" w:hAnsi="Arial"/>
+        </w:rPr>
       </w:r>
     </w:p>
     <w:p>
@@ -18233,7 +18289,9 @@
         </w:rPr>
       </w:pPr>
       <w:r>
-        <w:rPr/>
+        <w:rPr>
+          <w:rFonts w:ascii="Arial" w:hAnsi="Arial"/>
+        </w:rPr>
         <w:drawing>
           <wp:anchor behindDoc="0" distT="0" distB="0" distL="0" distR="0" simplePos="0" locked="0" layoutInCell="0" allowOverlap="1" relativeHeight="17">
             <wp:simplePos x="0" y="0"/>
@@ -18505,23 +18563,7 @@
                 <w:sz w:val="20"/>
                 <w:szCs w:val="20"/>
               </w:rPr>
-              <w:t>The result type of the Get</w:t>
-            </w:r>
-            <w:r>
-              <w:rPr>
-                <w:rFonts w:ascii="Arial" w:hAnsi="Arial"/>
-                <w:sz w:val="20"/>
-                <w:szCs w:val="20"/>
-              </w:rPr>
-              <w:t>AllAccess</w:t>
-            </w:r>
-            <w:r>
-              <w:rPr>
-                <w:rFonts w:ascii="Arial" w:hAnsi="Arial"/>
-                <w:sz w:val="20"/>
-                <w:szCs w:val="20"/>
-              </w:rPr>
-              <w:t>Query that will be wrapped with the RequestResult class.</w:t>
+              <w:t>The result type of the GetAllAccessQuery that will be wrapped with the RequestResult class.</w:t>
             </w:r>
           </w:p>
         </w:tc>
@@ -18618,23 +18660,7 @@
                 <w:sz w:val="20"/>
                 <w:szCs w:val="20"/>
               </w:rPr>
-              <w:t>The result type of the Get</w:t>
-            </w:r>
-            <w:r>
-              <w:rPr>
-                <w:rFonts w:ascii="Arial" w:hAnsi="Arial"/>
-                <w:sz w:val="20"/>
-                <w:szCs w:val="20"/>
-              </w:rPr>
-              <w:t>Access</w:t>
-            </w:r>
-            <w:r>
-              <w:rPr>
-                <w:rFonts w:ascii="Arial" w:hAnsi="Arial"/>
-                <w:sz w:val="20"/>
-                <w:szCs w:val="20"/>
-              </w:rPr>
-              <w:t>Query that will be wrapped with the RequestResult class.</w:t>
+              <w:t>The result type of the GetAccessQuery that will be wrapped with the RequestResult class.</w:t>
             </w:r>
           </w:p>
         </w:tc>
@@ -18742,7 +18768,686 @@
                 <w:szCs w:val="20"/>
                 <w:lang w:val="en-US" w:eastAsia="zh-CN" w:bidi="hi-IN"/>
               </w:rPr>
-              <w:t xml:space="preserve"> the </w:t>
+              <w:t xml:space="preserve"> the Access query operations. This interface will be used by the query handlers.</w:t>
+            </w:r>
+          </w:p>
+        </w:tc>
+      </w:tr>
+      <w:tr>
+        <w:trPr/>
+        <w:tc>
+          <w:tcPr>
+            <w:tcW w:w="3768" w:type="dxa"/>
+            <w:tcBorders>
+              <w:left w:val="single" w:sz="2" w:space="0" w:color="000000"/>
+              <w:bottom w:val="single" w:sz="2" w:space="0" w:color="000000"/>
+            </w:tcBorders>
+          </w:tcPr>
+          <w:p>
+            <w:pPr>
+              <w:pStyle w:val="TextBody"/>
+              <w:widowControl w:val="false"/>
+              <w:bidi w:val="0"/>
+              <w:spacing w:before="0" w:after="140"/>
+              <w:jc w:val="left"/>
+              <w:rPr>
+                <w:rFonts w:ascii="Source Code Pro" w:hAnsi="Source Code Pro"/>
+                <w:sz w:val="20"/>
+                <w:szCs w:val="20"/>
+              </w:rPr>
+            </w:pPr>
+            <w:r>
+              <w:rPr>
+                <w:rFonts w:ascii="Source Code Pro" w:hAnsi="Source Code Pro"/>
+                <w:sz w:val="20"/>
+                <w:szCs w:val="20"/>
+              </w:rPr>
+              <w:t>GetAccessQuery</w:t>
+            </w:r>
+          </w:p>
+        </w:tc>
+        <w:tc>
+          <w:tcPr>
+            <w:tcW w:w="1812" w:type="dxa"/>
+            <w:tcBorders>
+              <w:left w:val="single" w:sz="2" w:space="0" w:color="000000"/>
+              <w:bottom w:val="single" w:sz="2" w:space="0" w:color="000000"/>
+            </w:tcBorders>
+          </w:tcPr>
+          <w:p>
+            <w:pPr>
+              <w:pStyle w:val="TextBody"/>
+              <w:widowControl w:val="false"/>
+              <w:bidi w:val="0"/>
+              <w:spacing w:before="0" w:after="140"/>
+              <w:jc w:val="left"/>
+              <w:rPr>
+                <w:rFonts w:ascii="Arial" w:hAnsi="Arial"/>
+                <w:sz w:val="20"/>
+                <w:szCs w:val="20"/>
+              </w:rPr>
+            </w:pPr>
+            <w:r>
+              <w:rPr>
+                <w:rFonts w:ascii="Arial" w:hAnsi="Arial"/>
+                <w:sz w:val="20"/>
+                <w:szCs w:val="20"/>
+              </w:rPr>
+              <w:t>Audit</w:t>
+            </w:r>
+          </w:p>
+        </w:tc>
+        <w:tc>
+          <w:tcPr>
+            <w:tcW w:w="4680" w:type="dxa"/>
+            <w:tcBorders>
+              <w:left w:val="single" w:sz="2" w:space="0" w:color="000000"/>
+              <w:bottom w:val="single" w:sz="2" w:space="0" w:color="000000"/>
+              <w:right w:val="single" w:sz="2" w:space="0" w:color="000000"/>
+            </w:tcBorders>
+          </w:tcPr>
+          <w:p>
+            <w:pPr>
+              <w:pStyle w:val="TextBody"/>
+              <w:widowControl w:val="false"/>
+              <w:bidi w:val="0"/>
+              <w:spacing w:before="0" w:after="140"/>
+              <w:jc w:val="left"/>
+              <w:rPr>
+                <w:rFonts w:ascii="Arial" w:hAnsi="Arial"/>
+                <w:sz w:val="20"/>
+                <w:szCs w:val="20"/>
+              </w:rPr>
+            </w:pPr>
+            <w:r>
+              <w:rPr>
+                <w:rFonts w:ascii="Arial" w:hAnsi="Arial"/>
+                <w:sz w:val="20"/>
+                <w:szCs w:val="20"/>
+              </w:rPr>
+              <w:t>The query that will be send through the MediatR pipeline to retrieve the specific Access record. Has to implement IRequest to be accepted as a MediatR request.</w:t>
+            </w:r>
+          </w:p>
+        </w:tc>
+      </w:tr>
+      <w:tr>
+        <w:trPr/>
+        <w:tc>
+          <w:tcPr>
+            <w:tcW w:w="3768" w:type="dxa"/>
+            <w:tcBorders>
+              <w:left w:val="single" w:sz="2" w:space="0" w:color="000000"/>
+              <w:bottom w:val="single" w:sz="2" w:space="0" w:color="000000"/>
+            </w:tcBorders>
+          </w:tcPr>
+          <w:p>
+            <w:pPr>
+              <w:pStyle w:val="TextBody"/>
+              <w:widowControl w:val="false"/>
+              <w:bidi w:val="0"/>
+              <w:spacing w:before="0" w:after="140"/>
+              <w:jc w:val="left"/>
+              <w:rPr>
+                <w:rFonts w:ascii="Source Code Pro" w:hAnsi="Source Code Pro"/>
+                <w:sz w:val="20"/>
+                <w:szCs w:val="20"/>
+              </w:rPr>
+            </w:pPr>
+            <w:r>
+              <w:rPr>
+                <w:rFonts w:ascii="Source Code Pro" w:hAnsi="Source Code Pro"/>
+                <w:sz w:val="20"/>
+                <w:szCs w:val="20"/>
+              </w:rPr>
+              <w:t>GetAccessQyeryHandler</w:t>
+            </w:r>
+          </w:p>
+        </w:tc>
+        <w:tc>
+          <w:tcPr>
+            <w:tcW w:w="1812" w:type="dxa"/>
+            <w:tcBorders>
+              <w:left w:val="single" w:sz="2" w:space="0" w:color="000000"/>
+              <w:bottom w:val="single" w:sz="2" w:space="0" w:color="000000"/>
+            </w:tcBorders>
+          </w:tcPr>
+          <w:p>
+            <w:pPr>
+              <w:pStyle w:val="TextBody"/>
+              <w:widowControl w:val="false"/>
+              <w:bidi w:val="0"/>
+              <w:spacing w:before="0" w:after="140"/>
+              <w:jc w:val="left"/>
+              <w:rPr>
+                <w:rFonts w:ascii="Arial" w:hAnsi="Arial"/>
+                <w:sz w:val="20"/>
+                <w:szCs w:val="20"/>
+              </w:rPr>
+            </w:pPr>
+            <w:r>
+              <w:rPr>
+                <w:rFonts w:ascii="Arial" w:hAnsi="Arial"/>
+                <w:sz w:val="20"/>
+                <w:szCs w:val="20"/>
+              </w:rPr>
+              <w:t>Audit</w:t>
+            </w:r>
+          </w:p>
+        </w:tc>
+        <w:tc>
+          <w:tcPr>
+            <w:tcW w:w="4680" w:type="dxa"/>
+            <w:tcBorders>
+              <w:left w:val="single" w:sz="2" w:space="0" w:color="000000"/>
+              <w:bottom w:val="single" w:sz="2" w:space="0" w:color="000000"/>
+              <w:right w:val="single" w:sz="2" w:space="0" w:color="000000"/>
+            </w:tcBorders>
+          </w:tcPr>
+          <w:p>
+            <w:pPr>
+              <w:pStyle w:val="TextBody"/>
+              <w:widowControl w:val="false"/>
+              <w:bidi w:val="0"/>
+              <w:spacing w:before="0" w:after="140"/>
+              <w:jc w:val="left"/>
+              <w:rPr>
+                <w:rFonts w:ascii="Arial" w:hAnsi="Arial"/>
+                <w:sz w:val="20"/>
+                <w:szCs w:val="20"/>
+              </w:rPr>
+            </w:pPr>
+            <w:r>
+              <w:rPr>
+                <w:rFonts w:ascii="Arial" w:hAnsi="Arial"/>
+                <w:sz w:val="20"/>
+                <w:szCs w:val="20"/>
+              </w:rPr>
+              <w:t>Handles the GetAccessQuery request inside the MediatR pipeline. Implements the IRequestHandler interface.</w:t>
+            </w:r>
+          </w:p>
+        </w:tc>
+      </w:tr>
+      <w:tr>
+        <w:trPr/>
+        <w:tc>
+          <w:tcPr>
+            <w:tcW w:w="3768" w:type="dxa"/>
+            <w:tcBorders>
+              <w:left w:val="single" w:sz="2" w:space="0" w:color="000000"/>
+              <w:bottom w:val="single" w:sz="2" w:space="0" w:color="000000"/>
+            </w:tcBorders>
+          </w:tcPr>
+          <w:p>
+            <w:pPr>
+              <w:pStyle w:val="TextBody"/>
+              <w:widowControl w:val="false"/>
+              <w:bidi w:val="0"/>
+              <w:spacing w:before="0" w:after="140"/>
+              <w:jc w:val="left"/>
+              <w:rPr>
+                <w:rFonts w:ascii="Source Code Pro" w:hAnsi="Source Code Pro"/>
+                <w:sz w:val="20"/>
+                <w:szCs w:val="20"/>
+              </w:rPr>
+            </w:pPr>
+            <w:r>
+              <w:rPr>
+                <w:rFonts w:ascii="Source Code Pro" w:hAnsi="Source Code Pro"/>
+                <w:sz w:val="20"/>
+                <w:szCs w:val="20"/>
+              </w:rPr>
+              <w:t>GetAllAccessQuery</w:t>
+            </w:r>
+          </w:p>
+        </w:tc>
+        <w:tc>
+          <w:tcPr>
+            <w:tcW w:w="1812" w:type="dxa"/>
+            <w:tcBorders>
+              <w:left w:val="single" w:sz="2" w:space="0" w:color="000000"/>
+              <w:bottom w:val="single" w:sz="2" w:space="0" w:color="000000"/>
+            </w:tcBorders>
+          </w:tcPr>
+          <w:p>
+            <w:pPr>
+              <w:pStyle w:val="TextBody"/>
+              <w:widowControl w:val="false"/>
+              <w:bidi w:val="0"/>
+              <w:spacing w:before="0" w:after="140"/>
+              <w:jc w:val="left"/>
+              <w:rPr>
+                <w:rFonts w:ascii="Arial" w:hAnsi="Arial"/>
+                <w:sz w:val="20"/>
+                <w:szCs w:val="20"/>
+              </w:rPr>
+            </w:pPr>
+            <w:r>
+              <w:rPr>
+                <w:rFonts w:ascii="Arial" w:hAnsi="Arial"/>
+                <w:sz w:val="20"/>
+                <w:szCs w:val="20"/>
+              </w:rPr>
+              <w:t>Audit</w:t>
+            </w:r>
+          </w:p>
+        </w:tc>
+        <w:tc>
+          <w:tcPr>
+            <w:tcW w:w="4680" w:type="dxa"/>
+            <w:tcBorders>
+              <w:left w:val="single" w:sz="2" w:space="0" w:color="000000"/>
+              <w:bottom w:val="single" w:sz="2" w:space="0" w:color="000000"/>
+              <w:right w:val="single" w:sz="2" w:space="0" w:color="000000"/>
+            </w:tcBorders>
+          </w:tcPr>
+          <w:p>
+            <w:pPr>
+              <w:pStyle w:val="TextBody"/>
+              <w:widowControl w:val="false"/>
+              <w:bidi w:val="0"/>
+              <w:spacing w:before="0" w:after="140"/>
+              <w:jc w:val="left"/>
+              <w:rPr>
+                <w:rFonts w:ascii="Arial" w:hAnsi="Arial"/>
+                <w:sz w:val="20"/>
+                <w:szCs w:val="20"/>
+              </w:rPr>
+            </w:pPr>
+            <w:r>
+              <w:rPr>
+                <w:rFonts w:ascii="Arial" w:hAnsi="Arial"/>
+                <w:sz w:val="20"/>
+                <w:szCs w:val="20"/>
+              </w:rPr>
+              <w:t>The query that will be send through the MediatR pipeline to retrieve all Access records. Has to implement IRequest to be accepted as a MediatR request.</w:t>
+            </w:r>
+          </w:p>
+        </w:tc>
+      </w:tr>
+      <w:tr>
+        <w:trPr/>
+        <w:tc>
+          <w:tcPr>
+            <w:tcW w:w="3768" w:type="dxa"/>
+            <w:tcBorders>
+              <w:left w:val="single" w:sz="2" w:space="0" w:color="000000"/>
+              <w:bottom w:val="single" w:sz="2" w:space="0" w:color="000000"/>
+            </w:tcBorders>
+          </w:tcPr>
+          <w:p>
+            <w:pPr>
+              <w:pStyle w:val="TextBody"/>
+              <w:widowControl w:val="false"/>
+              <w:bidi w:val="0"/>
+              <w:spacing w:before="0" w:after="140"/>
+              <w:jc w:val="left"/>
+              <w:rPr>
+                <w:rFonts w:ascii="Source Code Pro" w:hAnsi="Source Code Pro"/>
+                <w:sz w:val="20"/>
+                <w:szCs w:val="20"/>
+              </w:rPr>
+            </w:pPr>
+            <w:r>
+              <w:rPr>
+                <w:rFonts w:ascii="Source Code Pro" w:hAnsi="Source Code Pro"/>
+                <w:sz w:val="20"/>
+                <w:szCs w:val="20"/>
+              </w:rPr>
+              <w:t>GetAllAccessQueryHandler</w:t>
+            </w:r>
+          </w:p>
+        </w:tc>
+        <w:tc>
+          <w:tcPr>
+            <w:tcW w:w="1812" w:type="dxa"/>
+            <w:tcBorders>
+              <w:left w:val="single" w:sz="2" w:space="0" w:color="000000"/>
+              <w:bottom w:val="single" w:sz="2" w:space="0" w:color="000000"/>
+            </w:tcBorders>
+          </w:tcPr>
+          <w:p>
+            <w:pPr>
+              <w:pStyle w:val="TextBody"/>
+              <w:widowControl w:val="false"/>
+              <w:bidi w:val="0"/>
+              <w:spacing w:before="0" w:after="140"/>
+              <w:jc w:val="left"/>
+              <w:rPr>
+                <w:rFonts w:ascii="Arial" w:hAnsi="Arial"/>
+                <w:sz w:val="20"/>
+                <w:szCs w:val="20"/>
+              </w:rPr>
+            </w:pPr>
+            <w:r>
+              <w:rPr>
+                <w:rFonts w:ascii="Arial" w:hAnsi="Arial"/>
+                <w:sz w:val="20"/>
+                <w:szCs w:val="20"/>
+              </w:rPr>
+              <w:t>Audit</w:t>
+            </w:r>
+          </w:p>
+        </w:tc>
+        <w:tc>
+          <w:tcPr>
+            <w:tcW w:w="4680" w:type="dxa"/>
+            <w:tcBorders>
+              <w:left w:val="single" w:sz="2" w:space="0" w:color="000000"/>
+              <w:bottom w:val="single" w:sz="2" w:space="0" w:color="000000"/>
+              <w:right w:val="single" w:sz="2" w:space="0" w:color="000000"/>
+            </w:tcBorders>
+          </w:tcPr>
+          <w:p>
+            <w:pPr>
+              <w:pStyle w:val="TextBody"/>
+              <w:widowControl w:val="false"/>
+              <w:bidi w:val="0"/>
+              <w:spacing w:before="0" w:after="140"/>
+              <w:jc w:val="left"/>
+              <w:rPr>
+                <w:rFonts w:ascii="Arial" w:hAnsi="Arial"/>
+                <w:sz w:val="20"/>
+                <w:szCs w:val="20"/>
+              </w:rPr>
+            </w:pPr>
+            <w:r>
+              <w:rPr>
+                <w:rFonts w:ascii="Arial" w:hAnsi="Arial"/>
+                <w:sz w:val="20"/>
+                <w:szCs w:val="20"/>
+              </w:rPr>
+              <w:t>Handles the GetAllAccessQuery request inside the MediatR pipeline. Implements the IRequestHandler interface.</w:t>
+            </w:r>
+          </w:p>
+        </w:tc>
+      </w:tr>
+      <w:tr>
+        <w:trPr/>
+        <w:tc>
+          <w:tcPr>
+            <w:tcW w:w="3768" w:type="dxa"/>
+            <w:tcBorders>
+              <w:left w:val="single" w:sz="2" w:space="0" w:color="000000"/>
+              <w:bottom w:val="single" w:sz="2" w:space="0" w:color="000000"/>
+            </w:tcBorders>
+          </w:tcPr>
+          <w:p>
+            <w:pPr>
+              <w:pStyle w:val="TextBody"/>
+              <w:widowControl w:val="false"/>
+              <w:bidi w:val="0"/>
+              <w:spacing w:before="0" w:after="140"/>
+              <w:jc w:val="left"/>
+              <w:rPr>
+                <w:rFonts w:ascii="Source Code Pro" w:hAnsi="Source Code Pro"/>
+                <w:sz w:val="20"/>
+                <w:szCs w:val="20"/>
+              </w:rPr>
+            </w:pPr>
+            <w:r>
+              <w:rPr>
+                <w:rFonts w:ascii="Source Code Pro" w:hAnsi="Source Code Pro"/>
+                <w:sz w:val="20"/>
+                <w:szCs w:val="20"/>
+              </w:rPr>
+              <w:t>AuditDto</w:t>
+            </w:r>
+          </w:p>
+        </w:tc>
+        <w:tc>
+          <w:tcPr>
+            <w:tcW w:w="1812" w:type="dxa"/>
+            <w:tcBorders>
+              <w:left w:val="single" w:sz="2" w:space="0" w:color="000000"/>
+              <w:bottom w:val="single" w:sz="2" w:space="0" w:color="000000"/>
+            </w:tcBorders>
+          </w:tcPr>
+          <w:p>
+            <w:pPr>
+              <w:pStyle w:val="TextBody"/>
+              <w:widowControl w:val="false"/>
+              <w:bidi w:val="0"/>
+              <w:spacing w:before="0" w:after="140"/>
+              <w:jc w:val="left"/>
+              <w:rPr>
+                <w:rFonts w:ascii="Arial" w:hAnsi="Arial"/>
+                <w:sz w:val="20"/>
+                <w:szCs w:val="20"/>
+              </w:rPr>
+            </w:pPr>
+            <w:r>
+              <w:rPr>
+                <w:rFonts w:ascii="Arial" w:hAnsi="Arial"/>
+                <w:sz w:val="20"/>
+                <w:szCs w:val="20"/>
+              </w:rPr>
+              <w:t>Audit</w:t>
+            </w:r>
+          </w:p>
+        </w:tc>
+        <w:tc>
+          <w:tcPr>
+            <w:tcW w:w="4680" w:type="dxa"/>
+            <w:tcBorders>
+              <w:left w:val="single" w:sz="2" w:space="0" w:color="000000"/>
+              <w:bottom w:val="single" w:sz="2" w:space="0" w:color="000000"/>
+              <w:right w:val="single" w:sz="2" w:space="0" w:color="000000"/>
+            </w:tcBorders>
+          </w:tcPr>
+          <w:p>
+            <w:pPr>
+              <w:pStyle w:val="TextBody"/>
+              <w:widowControl w:val="false"/>
+              <w:bidi w:val="0"/>
+              <w:spacing w:before="0" w:after="140"/>
+              <w:jc w:val="left"/>
+              <w:rPr>
+                <w:rFonts w:ascii="Arial" w:hAnsi="Arial"/>
+                <w:sz w:val="20"/>
+                <w:szCs w:val="20"/>
+              </w:rPr>
+            </w:pPr>
+            <w:r>
+              <w:rPr>
+                <w:rFonts w:ascii="Arial" w:hAnsi="Arial"/>
+                <w:sz w:val="20"/>
+                <w:szCs w:val="20"/>
+              </w:rPr>
+              <w:t>The result type of the GetAllAuditQuery that will be wrapped with the RequestResult class.</w:t>
+            </w:r>
+          </w:p>
+        </w:tc>
+      </w:tr>
+      <w:tr>
+        <w:trPr/>
+        <w:tc>
+          <w:tcPr>
+            <w:tcW w:w="3768" w:type="dxa"/>
+            <w:tcBorders>
+              <w:left w:val="single" w:sz="2" w:space="0" w:color="000000"/>
+              <w:bottom w:val="single" w:sz="2" w:space="0" w:color="000000"/>
+            </w:tcBorders>
+          </w:tcPr>
+          <w:p>
+            <w:pPr>
+              <w:pStyle w:val="TextBody"/>
+              <w:widowControl w:val="false"/>
+              <w:bidi w:val="0"/>
+              <w:spacing w:before="0" w:after="140"/>
+              <w:jc w:val="left"/>
+              <w:rPr>
+                <w:rFonts w:ascii="Source Code Pro" w:hAnsi="Source Code Pro"/>
+                <w:sz w:val="20"/>
+                <w:szCs w:val="20"/>
+              </w:rPr>
+            </w:pPr>
+            <w:r>
+              <w:rPr>
+                <w:rFonts w:ascii="Source Code Pro" w:hAnsi="Source Code Pro"/>
+                <w:sz w:val="20"/>
+                <w:szCs w:val="20"/>
+              </w:rPr>
+              <w:t>AuditDetailsDto</w:t>
+            </w:r>
+          </w:p>
+        </w:tc>
+        <w:tc>
+          <w:tcPr>
+            <w:tcW w:w="1812" w:type="dxa"/>
+            <w:tcBorders>
+              <w:left w:val="single" w:sz="2" w:space="0" w:color="000000"/>
+              <w:bottom w:val="single" w:sz="2" w:space="0" w:color="000000"/>
+            </w:tcBorders>
+          </w:tcPr>
+          <w:p>
+            <w:pPr>
+              <w:pStyle w:val="TextBody"/>
+              <w:widowControl w:val="false"/>
+              <w:bidi w:val="0"/>
+              <w:spacing w:before="0" w:after="140"/>
+              <w:jc w:val="left"/>
+              <w:rPr>
+                <w:rFonts w:ascii="Arial" w:hAnsi="Arial"/>
+                <w:sz w:val="20"/>
+                <w:szCs w:val="20"/>
+              </w:rPr>
+            </w:pPr>
+            <w:r>
+              <w:rPr>
+                <w:rFonts w:ascii="Arial" w:hAnsi="Arial"/>
+                <w:sz w:val="20"/>
+                <w:szCs w:val="20"/>
+              </w:rPr>
+              <w:t>Audit</w:t>
+            </w:r>
+          </w:p>
+        </w:tc>
+        <w:tc>
+          <w:tcPr>
+            <w:tcW w:w="4680" w:type="dxa"/>
+            <w:tcBorders>
+              <w:left w:val="single" w:sz="2" w:space="0" w:color="000000"/>
+              <w:bottom w:val="single" w:sz="2" w:space="0" w:color="000000"/>
+              <w:right w:val="single" w:sz="2" w:space="0" w:color="000000"/>
+            </w:tcBorders>
+          </w:tcPr>
+          <w:p>
+            <w:pPr>
+              <w:pStyle w:val="TextBody"/>
+              <w:widowControl w:val="false"/>
+              <w:bidi w:val="0"/>
+              <w:spacing w:before="0" w:after="140"/>
+              <w:jc w:val="left"/>
+              <w:rPr>
+                <w:rFonts w:ascii="Arial" w:hAnsi="Arial"/>
+                <w:sz w:val="20"/>
+                <w:szCs w:val="20"/>
+              </w:rPr>
+            </w:pPr>
+            <w:r>
+              <w:rPr>
+                <w:rFonts w:ascii="Arial" w:hAnsi="Arial"/>
+                <w:sz w:val="20"/>
+                <w:szCs w:val="20"/>
+              </w:rPr>
+              <w:t>The result type of the GetAuditQuery that will be wrapped with the RequestResult class.</w:t>
+            </w:r>
+          </w:p>
+        </w:tc>
+      </w:tr>
+      <w:tr>
+        <w:trPr/>
+        <w:tc>
+          <w:tcPr>
+            <w:tcW w:w="3768" w:type="dxa"/>
+            <w:tcBorders>
+              <w:left w:val="single" w:sz="2" w:space="0" w:color="000000"/>
+              <w:bottom w:val="single" w:sz="2" w:space="0" w:color="000000"/>
+            </w:tcBorders>
+          </w:tcPr>
+          <w:p>
+            <w:pPr>
+              <w:pStyle w:val="TextBody"/>
+              <w:widowControl w:val="false"/>
+              <w:bidi w:val="0"/>
+              <w:spacing w:before="0" w:after="140"/>
+              <w:jc w:val="left"/>
+              <w:rPr>
+                <w:rFonts w:ascii="Source Code Pro" w:hAnsi="Source Code Pro"/>
+                <w:sz w:val="20"/>
+                <w:szCs w:val="20"/>
+              </w:rPr>
+            </w:pPr>
+            <w:r>
+              <w:rPr>
+                <w:rFonts w:ascii="Source Code Pro" w:hAnsi="Source Code Pro"/>
+                <w:sz w:val="20"/>
+                <w:szCs w:val="20"/>
+              </w:rPr>
+              <w:t>IAuditQueries</w:t>
+            </w:r>
+          </w:p>
+        </w:tc>
+        <w:tc>
+          <w:tcPr>
+            <w:tcW w:w="1812" w:type="dxa"/>
+            <w:tcBorders>
+              <w:left w:val="single" w:sz="2" w:space="0" w:color="000000"/>
+              <w:bottom w:val="single" w:sz="2" w:space="0" w:color="000000"/>
+            </w:tcBorders>
+          </w:tcPr>
+          <w:p>
+            <w:pPr>
+              <w:pStyle w:val="TextBody"/>
+              <w:widowControl w:val="false"/>
+              <w:bidi w:val="0"/>
+              <w:spacing w:before="0" w:after="140"/>
+              <w:jc w:val="left"/>
+              <w:rPr>
+                <w:rFonts w:ascii="Arial" w:hAnsi="Arial"/>
+                <w:sz w:val="20"/>
+                <w:szCs w:val="20"/>
+              </w:rPr>
+            </w:pPr>
+            <w:r>
+              <w:rPr>
+                <w:rFonts w:ascii="Arial" w:hAnsi="Arial"/>
+                <w:sz w:val="20"/>
+                <w:szCs w:val="20"/>
+              </w:rPr>
+              <w:t>Audit</w:t>
+            </w:r>
+          </w:p>
+        </w:tc>
+        <w:tc>
+          <w:tcPr>
+            <w:tcW w:w="4680" w:type="dxa"/>
+            <w:tcBorders>
+              <w:left w:val="single" w:sz="2" w:space="0" w:color="000000"/>
+              <w:bottom w:val="single" w:sz="2" w:space="0" w:color="000000"/>
+              <w:right w:val="single" w:sz="2" w:space="0" w:color="000000"/>
+            </w:tcBorders>
+          </w:tcPr>
+          <w:p>
+            <w:pPr>
+              <w:pStyle w:val="TextBody"/>
+              <w:widowControl w:val="false"/>
+              <w:bidi w:val="0"/>
+              <w:spacing w:before="0" w:after="140"/>
+              <w:jc w:val="left"/>
+              <w:rPr>
+                <w:rFonts w:ascii="Arial" w:hAnsi="Arial"/>
+                <w:sz w:val="20"/>
+                <w:szCs w:val="20"/>
+              </w:rPr>
+            </w:pPr>
+            <w:r>
+              <w:rPr>
+                <w:rFonts w:ascii="Arial" w:hAnsi="Arial"/>
+                <w:sz w:val="20"/>
+                <w:szCs w:val="20"/>
+              </w:rPr>
+              <w:t>Defines</w:t>
             </w:r>
             <w:r>
               <w:rPr>
@@ -18753,40 +19458,7 @@
                 <w:szCs w:val="20"/>
                 <w:lang w:val="en-US" w:eastAsia="zh-CN" w:bidi="hi-IN"/>
               </w:rPr>
-              <w:t>Access</w:t>
-            </w:r>
-            <w:r>
-              <w:rPr>
-                <w:rFonts w:eastAsia="NSimSun" w:cs="Arial" w:ascii="Arial" w:hAnsi="Arial"/>
-                <w:color w:val="auto"/>
-                <w:kern w:val="2"/>
-                <w:sz w:val="20"/>
-                <w:szCs w:val="20"/>
-                <w:lang w:val="en-US" w:eastAsia="zh-CN" w:bidi="hi-IN"/>
-              </w:rPr>
-              <w:t xml:space="preserve"> query operations. This </w:t>
-            </w:r>
-            <w:r>
-              <w:rPr>
-                <w:rFonts w:eastAsia="NSimSun" w:cs="Arial" w:ascii="Arial" w:hAnsi="Arial"/>
-                <w:color w:val="auto"/>
-                <w:kern w:val="2"/>
-                <w:sz w:val="20"/>
-                <w:szCs w:val="20"/>
-                <w:lang w:val="en-US" w:eastAsia="zh-CN" w:bidi="hi-IN"/>
-              </w:rPr>
-              <w:t>interface</w:t>
-            </w:r>
-            <w:r>
-              <w:rPr>
-                <w:rFonts w:eastAsia="NSimSun" w:cs="Arial" w:ascii="Arial" w:hAnsi="Arial"/>
-                <w:color w:val="auto"/>
-                <w:kern w:val="2"/>
-                <w:sz w:val="20"/>
-                <w:szCs w:val="20"/>
-                <w:lang w:val="en-US" w:eastAsia="zh-CN" w:bidi="hi-IN"/>
-              </w:rPr>
-              <w:t xml:space="preserve"> will be used by the query handlers.</w:t>
+              <w:t xml:space="preserve"> the Audit query operations. This interface will be used by the query handlers.</w:t>
             </w:r>
           </w:p>
         </w:tc>
@@ -18820,7 +19492,7 @@
                 <w:sz w:val="20"/>
                 <w:szCs w:val="20"/>
               </w:rPr>
-              <w:t>GetAccessQuery</w:t>
+              <w:t>GetAuditQuery</w:t>
             </w:r>
           </w:p>
         </w:tc>
@@ -18883,23 +19555,7 @@
                 <w:sz w:val="20"/>
                 <w:szCs w:val="20"/>
               </w:rPr>
-              <w:t xml:space="preserve">The query that will be send through the MediatR pipeline to retrieve the </w:t>
-            </w:r>
-            <w:r>
-              <w:rPr>
-                <w:rFonts w:ascii="Arial" w:hAnsi="Arial"/>
-                <w:sz w:val="20"/>
-                <w:szCs w:val="20"/>
-              </w:rPr>
-              <w:t>specific Access</w:t>
-            </w:r>
-            <w:r>
-              <w:rPr>
-                <w:rFonts w:ascii="Arial" w:hAnsi="Arial"/>
-                <w:sz w:val="20"/>
-                <w:szCs w:val="20"/>
-              </w:rPr>
-              <w:t xml:space="preserve"> record. Has to implement IRequest to be accepted as a MediatR request.</w:t>
+              <w:t>The query that will be send through the MediatR pipeline to retrieve the specific Audit record. Has to implement IRequest to be accepted as a MediatR request.</w:t>
             </w:r>
           </w:p>
         </w:tc>
@@ -18933,7 +19589,7 @@
                 <w:sz w:val="20"/>
                 <w:szCs w:val="20"/>
               </w:rPr>
-              <w:t>GetAccessQyeryHandler</w:t>
+              <w:t>GetAuditQyeryHandler</w:t>
             </w:r>
           </w:p>
         </w:tc>
@@ -18996,23 +19652,7 @@
                 <w:sz w:val="20"/>
                 <w:szCs w:val="20"/>
               </w:rPr>
-              <w:t>Handles the Get</w:t>
-            </w:r>
-            <w:r>
-              <w:rPr>
-                <w:rFonts w:ascii="Arial" w:hAnsi="Arial"/>
-                <w:sz w:val="20"/>
-                <w:szCs w:val="20"/>
-              </w:rPr>
-              <w:t>Access</w:t>
-            </w:r>
-            <w:r>
-              <w:rPr>
-                <w:rFonts w:ascii="Arial" w:hAnsi="Arial"/>
-                <w:sz w:val="20"/>
-                <w:szCs w:val="20"/>
-              </w:rPr>
-              <w:t>Query request inside the MediatR pipeline. Implements the IRequestHandler interface.</w:t>
+              <w:t>Handles the GetAuditQuery request inside the MediatR pipeline. Implements the IRequestHandler interface.</w:t>
             </w:r>
           </w:p>
         </w:tc>
@@ -19046,7 +19686,7 @@
                 <w:sz w:val="20"/>
                 <w:szCs w:val="20"/>
               </w:rPr>
-              <w:t>GetAllAccessQuery</w:t>
+              <w:t>GetAllAuditQuery</w:t>
             </w:r>
           </w:p>
         </w:tc>
@@ -19109,39 +19749,7 @@
                 <w:sz w:val="20"/>
                 <w:szCs w:val="20"/>
               </w:rPr>
-              <w:t xml:space="preserve">The query that will be send through the MediatR pipeline to retrieve </w:t>
-            </w:r>
-            <w:r>
-              <w:rPr>
-                <w:rFonts w:ascii="Arial" w:hAnsi="Arial"/>
-                <w:sz w:val="20"/>
-                <w:szCs w:val="20"/>
-              </w:rPr>
-              <w:t>all Access</w:t>
-            </w:r>
-            <w:r>
-              <w:rPr>
-                <w:rFonts w:ascii="Arial" w:hAnsi="Arial"/>
-                <w:sz w:val="20"/>
-                <w:szCs w:val="20"/>
-              </w:rPr>
-              <w:t xml:space="preserve"> record</w:t>
-            </w:r>
-            <w:r>
-              <w:rPr>
-                <w:rFonts w:ascii="Arial" w:hAnsi="Arial"/>
-                <w:sz w:val="20"/>
-                <w:szCs w:val="20"/>
-              </w:rPr>
-              <w:t>s</w:t>
-            </w:r>
-            <w:r>
-              <w:rPr>
-                <w:rFonts w:ascii="Arial" w:hAnsi="Arial"/>
-                <w:sz w:val="20"/>
-                <w:szCs w:val="20"/>
-              </w:rPr>
-              <w:t>. Has to implement IRequest to be accepted as a MediatR request.</w:t>
+              <w:t>The query that will be send through the MediatR pipeline to retrieve all Audit records. Has to implement IRequest to be accepted as a MediatR request.</w:t>
             </w:r>
           </w:p>
         </w:tc>
@@ -19175,7 +19783,7 @@
                 <w:sz w:val="20"/>
                 <w:szCs w:val="20"/>
               </w:rPr>
-              <w:t>GetAllAccessQueryHandler</w:t>
+              <w:t>GetAllAuditQueryHandler</w:t>
             </w:r>
           </w:p>
         </w:tc>
@@ -19238,869 +19846,7 @@
                 <w:sz w:val="20"/>
                 <w:szCs w:val="20"/>
               </w:rPr>
-              <w:t>Handles the Get</w:t>
-            </w:r>
-            <w:r>
-              <w:rPr>
-                <w:rFonts w:ascii="Arial" w:hAnsi="Arial"/>
-                <w:sz w:val="20"/>
-                <w:szCs w:val="20"/>
-              </w:rPr>
-              <w:t>AllAccess</w:t>
-            </w:r>
-            <w:r>
-              <w:rPr>
-                <w:rFonts w:ascii="Arial" w:hAnsi="Arial"/>
-                <w:sz w:val="20"/>
-                <w:szCs w:val="20"/>
-              </w:rPr>
-              <w:t>Query request inside the MediatR pipeline. Implements the IRequestHandler interface.</w:t>
-            </w:r>
-          </w:p>
-        </w:tc>
-      </w:tr>
-      <w:tr>
-        <w:trPr/>
-        <w:tc>
-          <w:tcPr>
-            <w:tcW w:w="3768" w:type="dxa"/>
-            <w:tcBorders>
-              <w:left w:val="single" w:sz="2" w:space="0" w:color="000000"/>
-              <w:bottom w:val="single" w:sz="2" w:space="0" w:color="000000"/>
-            </w:tcBorders>
-          </w:tcPr>
-          <w:p>
-            <w:pPr>
-              <w:pStyle w:val="TextBody"/>
-              <w:widowControl w:val="false"/>
-              <w:bidi w:val="0"/>
-              <w:spacing w:before="0" w:after="140"/>
-              <w:jc w:val="left"/>
-              <w:rPr>
-                <w:rFonts w:ascii="Source Code Pro" w:hAnsi="Source Code Pro"/>
-                <w:sz w:val="20"/>
-                <w:szCs w:val="20"/>
-              </w:rPr>
-            </w:pPr>
-            <w:r>
-              <w:rPr>
-                <w:rFonts w:ascii="Source Code Pro" w:hAnsi="Source Code Pro"/>
-                <w:sz w:val="20"/>
-                <w:szCs w:val="20"/>
-              </w:rPr>
-              <w:t>AuditDto</w:t>
-            </w:r>
-          </w:p>
-        </w:tc>
-        <w:tc>
-          <w:tcPr>
-            <w:tcW w:w="1812" w:type="dxa"/>
-            <w:tcBorders>
-              <w:left w:val="single" w:sz="2" w:space="0" w:color="000000"/>
-              <w:bottom w:val="single" w:sz="2" w:space="0" w:color="000000"/>
-            </w:tcBorders>
-          </w:tcPr>
-          <w:p>
-            <w:pPr>
-              <w:pStyle w:val="TextBody"/>
-              <w:widowControl w:val="false"/>
-              <w:bidi w:val="0"/>
-              <w:spacing w:before="0" w:after="140"/>
-              <w:jc w:val="left"/>
-              <w:rPr>
-                <w:rFonts w:ascii="Arial" w:hAnsi="Arial"/>
-                <w:sz w:val="20"/>
-                <w:szCs w:val="20"/>
-              </w:rPr>
-            </w:pPr>
-            <w:r>
-              <w:rPr>
-                <w:rFonts w:ascii="Arial" w:hAnsi="Arial"/>
-                <w:sz w:val="20"/>
-                <w:szCs w:val="20"/>
-              </w:rPr>
-              <w:t>Audit</w:t>
-            </w:r>
-          </w:p>
-        </w:tc>
-        <w:tc>
-          <w:tcPr>
-            <w:tcW w:w="4680" w:type="dxa"/>
-            <w:tcBorders>
-              <w:left w:val="single" w:sz="2" w:space="0" w:color="000000"/>
-              <w:bottom w:val="single" w:sz="2" w:space="0" w:color="000000"/>
-              <w:right w:val="single" w:sz="2" w:space="0" w:color="000000"/>
-            </w:tcBorders>
-          </w:tcPr>
-          <w:p>
-            <w:pPr>
-              <w:pStyle w:val="TextBody"/>
-              <w:widowControl w:val="false"/>
-              <w:bidi w:val="0"/>
-              <w:spacing w:before="0" w:after="140"/>
-              <w:jc w:val="left"/>
-              <w:rPr>
-                <w:rFonts w:ascii="Arial" w:hAnsi="Arial"/>
-                <w:sz w:val="20"/>
-                <w:szCs w:val="20"/>
-              </w:rPr>
-            </w:pPr>
-            <w:r>
-              <w:rPr>
-                <w:rFonts w:ascii="Arial" w:hAnsi="Arial"/>
-                <w:sz w:val="20"/>
-                <w:szCs w:val="20"/>
-              </w:rPr>
-              <w:t>The result type of the Get</w:t>
-            </w:r>
-            <w:r>
-              <w:rPr>
-                <w:rFonts w:ascii="Arial" w:hAnsi="Arial"/>
-                <w:sz w:val="20"/>
-                <w:szCs w:val="20"/>
-              </w:rPr>
-              <w:t>AllAudit</w:t>
-            </w:r>
-            <w:r>
-              <w:rPr>
-                <w:rFonts w:ascii="Arial" w:hAnsi="Arial"/>
-                <w:sz w:val="20"/>
-                <w:szCs w:val="20"/>
-              </w:rPr>
-              <w:t>Query that will be wrapped with the RequestResult class.</w:t>
-            </w:r>
-          </w:p>
-        </w:tc>
-      </w:tr>
-      <w:tr>
-        <w:trPr/>
-        <w:tc>
-          <w:tcPr>
-            <w:tcW w:w="3768" w:type="dxa"/>
-            <w:tcBorders>
-              <w:left w:val="single" w:sz="2" w:space="0" w:color="000000"/>
-              <w:bottom w:val="single" w:sz="2" w:space="0" w:color="000000"/>
-            </w:tcBorders>
-          </w:tcPr>
-          <w:p>
-            <w:pPr>
-              <w:pStyle w:val="TextBody"/>
-              <w:widowControl w:val="false"/>
-              <w:bidi w:val="0"/>
-              <w:spacing w:before="0" w:after="140"/>
-              <w:jc w:val="left"/>
-              <w:rPr>
-                <w:rFonts w:ascii="Source Code Pro" w:hAnsi="Source Code Pro"/>
-                <w:sz w:val="20"/>
-                <w:szCs w:val="20"/>
-              </w:rPr>
-            </w:pPr>
-            <w:r>
-              <w:rPr>
-                <w:rFonts w:ascii="Source Code Pro" w:hAnsi="Source Code Pro"/>
-                <w:sz w:val="20"/>
-                <w:szCs w:val="20"/>
-              </w:rPr>
-              <w:t>AuditDetailsDto</w:t>
-            </w:r>
-          </w:p>
-        </w:tc>
-        <w:tc>
-          <w:tcPr>
-            <w:tcW w:w="1812" w:type="dxa"/>
-            <w:tcBorders>
-              <w:left w:val="single" w:sz="2" w:space="0" w:color="000000"/>
-              <w:bottom w:val="single" w:sz="2" w:space="0" w:color="000000"/>
-            </w:tcBorders>
-          </w:tcPr>
-          <w:p>
-            <w:pPr>
-              <w:pStyle w:val="TextBody"/>
-              <w:widowControl w:val="false"/>
-              <w:bidi w:val="0"/>
-              <w:spacing w:before="0" w:after="140"/>
-              <w:jc w:val="left"/>
-              <w:rPr>
-                <w:rFonts w:ascii="Arial" w:hAnsi="Arial"/>
-                <w:sz w:val="20"/>
-                <w:szCs w:val="20"/>
-              </w:rPr>
-            </w:pPr>
-            <w:r>
-              <w:rPr>
-                <w:rFonts w:ascii="Arial" w:hAnsi="Arial"/>
-                <w:sz w:val="20"/>
-                <w:szCs w:val="20"/>
-              </w:rPr>
-              <w:t>Audit</w:t>
-            </w:r>
-          </w:p>
-        </w:tc>
-        <w:tc>
-          <w:tcPr>
-            <w:tcW w:w="4680" w:type="dxa"/>
-            <w:tcBorders>
-              <w:left w:val="single" w:sz="2" w:space="0" w:color="000000"/>
-              <w:bottom w:val="single" w:sz="2" w:space="0" w:color="000000"/>
-              <w:right w:val="single" w:sz="2" w:space="0" w:color="000000"/>
-            </w:tcBorders>
-          </w:tcPr>
-          <w:p>
-            <w:pPr>
-              <w:pStyle w:val="TextBody"/>
-              <w:widowControl w:val="false"/>
-              <w:bidi w:val="0"/>
-              <w:spacing w:before="0" w:after="140"/>
-              <w:jc w:val="left"/>
-              <w:rPr>
-                <w:rFonts w:ascii="Arial" w:hAnsi="Arial"/>
-                <w:sz w:val="20"/>
-                <w:szCs w:val="20"/>
-              </w:rPr>
-            </w:pPr>
-            <w:r>
-              <w:rPr>
-                <w:rFonts w:ascii="Arial" w:hAnsi="Arial"/>
-                <w:sz w:val="20"/>
-                <w:szCs w:val="20"/>
-              </w:rPr>
-              <w:t>The result type of the Get</w:t>
-            </w:r>
-            <w:r>
-              <w:rPr>
-                <w:rFonts w:ascii="Arial" w:hAnsi="Arial"/>
-                <w:sz w:val="20"/>
-                <w:szCs w:val="20"/>
-              </w:rPr>
-              <w:t>Audit</w:t>
-            </w:r>
-            <w:r>
-              <w:rPr>
-                <w:rFonts w:ascii="Arial" w:hAnsi="Arial"/>
-                <w:sz w:val="20"/>
-                <w:szCs w:val="20"/>
-              </w:rPr>
-              <w:t>Query that will be wrapped with the RequestResult class.</w:t>
-            </w:r>
-          </w:p>
-        </w:tc>
-      </w:tr>
-      <w:tr>
-        <w:trPr/>
-        <w:tc>
-          <w:tcPr>
-            <w:tcW w:w="3768" w:type="dxa"/>
-            <w:tcBorders>
-              <w:left w:val="single" w:sz="2" w:space="0" w:color="000000"/>
-              <w:bottom w:val="single" w:sz="2" w:space="0" w:color="000000"/>
-            </w:tcBorders>
-          </w:tcPr>
-          <w:p>
-            <w:pPr>
-              <w:pStyle w:val="TextBody"/>
-              <w:widowControl w:val="false"/>
-              <w:bidi w:val="0"/>
-              <w:spacing w:before="0" w:after="140"/>
-              <w:jc w:val="left"/>
-              <w:rPr>
-                <w:rFonts w:ascii="Source Code Pro" w:hAnsi="Source Code Pro"/>
-                <w:sz w:val="20"/>
-                <w:szCs w:val="20"/>
-              </w:rPr>
-            </w:pPr>
-            <w:r>
-              <w:rPr>
-                <w:rFonts w:ascii="Source Code Pro" w:hAnsi="Source Code Pro"/>
-                <w:sz w:val="20"/>
-                <w:szCs w:val="20"/>
-              </w:rPr>
-              <w:t>IAuditQueries</w:t>
-            </w:r>
-          </w:p>
-        </w:tc>
-        <w:tc>
-          <w:tcPr>
-            <w:tcW w:w="1812" w:type="dxa"/>
-            <w:tcBorders>
-              <w:left w:val="single" w:sz="2" w:space="0" w:color="000000"/>
-              <w:bottom w:val="single" w:sz="2" w:space="0" w:color="000000"/>
-            </w:tcBorders>
-          </w:tcPr>
-          <w:p>
-            <w:pPr>
-              <w:pStyle w:val="TextBody"/>
-              <w:widowControl w:val="false"/>
-              <w:bidi w:val="0"/>
-              <w:spacing w:before="0" w:after="140"/>
-              <w:jc w:val="left"/>
-              <w:rPr>
-                <w:rFonts w:ascii="Arial" w:hAnsi="Arial"/>
-                <w:sz w:val="20"/>
-                <w:szCs w:val="20"/>
-              </w:rPr>
-            </w:pPr>
-            <w:r>
-              <w:rPr>
-                <w:rFonts w:ascii="Arial" w:hAnsi="Arial"/>
-                <w:sz w:val="20"/>
-                <w:szCs w:val="20"/>
-              </w:rPr>
-              <w:t>Audit</w:t>
-            </w:r>
-          </w:p>
-        </w:tc>
-        <w:tc>
-          <w:tcPr>
-            <w:tcW w:w="4680" w:type="dxa"/>
-            <w:tcBorders>
-              <w:left w:val="single" w:sz="2" w:space="0" w:color="000000"/>
-              <w:bottom w:val="single" w:sz="2" w:space="0" w:color="000000"/>
-              <w:right w:val="single" w:sz="2" w:space="0" w:color="000000"/>
-            </w:tcBorders>
-          </w:tcPr>
-          <w:p>
-            <w:pPr>
-              <w:pStyle w:val="TextBody"/>
-              <w:widowControl w:val="false"/>
-              <w:bidi w:val="0"/>
-              <w:spacing w:before="0" w:after="140"/>
-              <w:jc w:val="left"/>
-              <w:rPr>
-                <w:rFonts w:ascii="Arial" w:hAnsi="Arial"/>
-                <w:sz w:val="20"/>
-                <w:szCs w:val="20"/>
-              </w:rPr>
-            </w:pPr>
-            <w:r>
-              <w:rPr>
-                <w:rFonts w:ascii="Arial" w:hAnsi="Arial"/>
-                <w:sz w:val="20"/>
-                <w:szCs w:val="20"/>
-              </w:rPr>
-              <w:t>Defines</w:t>
-            </w:r>
-            <w:r>
-              <w:rPr>
-                <w:rFonts w:eastAsia="NSimSun" w:cs="Arial" w:ascii="Arial" w:hAnsi="Arial"/>
-                <w:color w:val="auto"/>
-                <w:kern w:val="2"/>
-                <w:sz w:val="20"/>
-                <w:szCs w:val="20"/>
-                <w:lang w:val="en-US" w:eastAsia="zh-CN" w:bidi="hi-IN"/>
-              </w:rPr>
-              <w:t xml:space="preserve"> the </w:t>
-            </w:r>
-            <w:r>
-              <w:rPr>
-                <w:rFonts w:eastAsia="NSimSun" w:cs="Arial" w:ascii="Arial" w:hAnsi="Arial"/>
-                <w:color w:val="auto"/>
-                <w:kern w:val="2"/>
-                <w:sz w:val="20"/>
-                <w:szCs w:val="20"/>
-                <w:lang w:val="en-US" w:eastAsia="zh-CN" w:bidi="hi-IN"/>
-              </w:rPr>
-              <w:t>Audit</w:t>
-            </w:r>
-            <w:r>
-              <w:rPr>
-                <w:rFonts w:eastAsia="NSimSun" w:cs="Arial" w:ascii="Arial" w:hAnsi="Arial"/>
-                <w:color w:val="auto"/>
-                <w:kern w:val="2"/>
-                <w:sz w:val="20"/>
-                <w:szCs w:val="20"/>
-                <w:lang w:val="en-US" w:eastAsia="zh-CN" w:bidi="hi-IN"/>
-              </w:rPr>
-              <w:t xml:space="preserve"> query operations. This </w:t>
-            </w:r>
-            <w:r>
-              <w:rPr>
-                <w:rFonts w:eastAsia="NSimSun" w:cs="Arial" w:ascii="Arial" w:hAnsi="Arial"/>
-                <w:color w:val="auto"/>
-                <w:kern w:val="2"/>
-                <w:sz w:val="20"/>
-                <w:szCs w:val="20"/>
-                <w:lang w:val="en-US" w:eastAsia="zh-CN" w:bidi="hi-IN"/>
-              </w:rPr>
-              <w:t>interface</w:t>
-            </w:r>
-            <w:r>
-              <w:rPr>
-                <w:rFonts w:eastAsia="NSimSun" w:cs="Arial" w:ascii="Arial" w:hAnsi="Arial"/>
-                <w:color w:val="auto"/>
-                <w:kern w:val="2"/>
-                <w:sz w:val="20"/>
-                <w:szCs w:val="20"/>
-                <w:lang w:val="en-US" w:eastAsia="zh-CN" w:bidi="hi-IN"/>
-              </w:rPr>
-              <w:t xml:space="preserve"> will be used by the query handlers.</w:t>
-            </w:r>
-          </w:p>
-        </w:tc>
-      </w:tr>
-      <w:tr>
-        <w:trPr/>
-        <w:tc>
-          <w:tcPr>
-            <w:tcW w:w="3768" w:type="dxa"/>
-            <w:tcBorders>
-              <w:left w:val="single" w:sz="2" w:space="0" w:color="000000"/>
-              <w:bottom w:val="single" w:sz="2" w:space="0" w:color="000000"/>
-            </w:tcBorders>
-          </w:tcPr>
-          <w:p>
-            <w:pPr>
-              <w:pStyle w:val="TextBody"/>
-              <w:widowControl w:val="false"/>
-              <w:bidi w:val="0"/>
-              <w:spacing w:before="0" w:after="140"/>
-              <w:jc w:val="left"/>
-              <w:rPr>
-                <w:rFonts w:ascii="Source Code Pro" w:hAnsi="Source Code Pro"/>
-                <w:sz w:val="20"/>
-                <w:szCs w:val="20"/>
-              </w:rPr>
-            </w:pPr>
-            <w:r>
-              <w:rPr>
-                <w:rFonts w:ascii="Source Code Pro" w:hAnsi="Source Code Pro"/>
-                <w:sz w:val="20"/>
-                <w:szCs w:val="20"/>
-              </w:rPr>
-              <w:t>GetAuditQuery</w:t>
-            </w:r>
-          </w:p>
-        </w:tc>
-        <w:tc>
-          <w:tcPr>
-            <w:tcW w:w="1812" w:type="dxa"/>
-            <w:tcBorders>
-              <w:left w:val="single" w:sz="2" w:space="0" w:color="000000"/>
-              <w:bottom w:val="single" w:sz="2" w:space="0" w:color="000000"/>
-            </w:tcBorders>
-          </w:tcPr>
-          <w:p>
-            <w:pPr>
-              <w:pStyle w:val="TextBody"/>
-              <w:widowControl w:val="false"/>
-              <w:bidi w:val="0"/>
-              <w:spacing w:before="0" w:after="140"/>
-              <w:jc w:val="left"/>
-              <w:rPr>
-                <w:rFonts w:ascii="Arial" w:hAnsi="Arial"/>
-                <w:sz w:val="20"/>
-                <w:szCs w:val="20"/>
-              </w:rPr>
-            </w:pPr>
-            <w:r>
-              <w:rPr>
-                <w:rFonts w:ascii="Arial" w:hAnsi="Arial"/>
-                <w:sz w:val="20"/>
-                <w:szCs w:val="20"/>
-              </w:rPr>
-              <w:t>Audit</w:t>
-            </w:r>
-          </w:p>
-        </w:tc>
-        <w:tc>
-          <w:tcPr>
-            <w:tcW w:w="4680" w:type="dxa"/>
-            <w:tcBorders>
-              <w:left w:val="single" w:sz="2" w:space="0" w:color="000000"/>
-              <w:bottom w:val="single" w:sz="2" w:space="0" w:color="000000"/>
-              <w:right w:val="single" w:sz="2" w:space="0" w:color="000000"/>
-            </w:tcBorders>
-          </w:tcPr>
-          <w:p>
-            <w:pPr>
-              <w:pStyle w:val="TextBody"/>
-              <w:widowControl w:val="false"/>
-              <w:bidi w:val="0"/>
-              <w:spacing w:before="0" w:after="140"/>
-              <w:jc w:val="left"/>
-              <w:rPr>
-                <w:rFonts w:ascii="Arial" w:hAnsi="Arial"/>
-                <w:sz w:val="20"/>
-                <w:szCs w:val="20"/>
-              </w:rPr>
-            </w:pPr>
-            <w:r>
-              <w:rPr>
-                <w:rFonts w:ascii="Arial" w:hAnsi="Arial"/>
-                <w:sz w:val="20"/>
-                <w:szCs w:val="20"/>
-              </w:rPr>
-              <w:t xml:space="preserve">The query that will be send through the MediatR pipeline to retrieve the </w:t>
-            </w:r>
-            <w:r>
-              <w:rPr>
-                <w:rFonts w:ascii="Arial" w:hAnsi="Arial"/>
-                <w:sz w:val="20"/>
-                <w:szCs w:val="20"/>
-              </w:rPr>
-              <w:t>specific Audit</w:t>
-            </w:r>
-            <w:r>
-              <w:rPr>
-                <w:rFonts w:ascii="Arial" w:hAnsi="Arial"/>
-                <w:sz w:val="20"/>
-                <w:szCs w:val="20"/>
-              </w:rPr>
-              <w:t xml:space="preserve"> record. Has to implement IRequest to be accepted as a MediatR request.</w:t>
-            </w:r>
-          </w:p>
-        </w:tc>
-      </w:tr>
-      <w:tr>
-        <w:trPr/>
-        <w:tc>
-          <w:tcPr>
-            <w:tcW w:w="3768" w:type="dxa"/>
-            <w:tcBorders>
-              <w:left w:val="single" w:sz="2" w:space="0" w:color="000000"/>
-              <w:bottom w:val="single" w:sz="2" w:space="0" w:color="000000"/>
-            </w:tcBorders>
-          </w:tcPr>
-          <w:p>
-            <w:pPr>
-              <w:pStyle w:val="TextBody"/>
-              <w:widowControl w:val="false"/>
-              <w:bidi w:val="0"/>
-              <w:spacing w:before="0" w:after="140"/>
-              <w:jc w:val="left"/>
-              <w:rPr>
-                <w:rFonts w:ascii="Source Code Pro" w:hAnsi="Source Code Pro"/>
-                <w:sz w:val="20"/>
-                <w:szCs w:val="20"/>
-              </w:rPr>
-            </w:pPr>
-            <w:r>
-              <w:rPr>
-                <w:rFonts w:ascii="Source Code Pro" w:hAnsi="Source Code Pro"/>
-                <w:sz w:val="20"/>
-                <w:szCs w:val="20"/>
-              </w:rPr>
-              <w:t>GetAuditQyeryHandler</w:t>
-            </w:r>
-          </w:p>
-        </w:tc>
-        <w:tc>
-          <w:tcPr>
-            <w:tcW w:w="1812" w:type="dxa"/>
-            <w:tcBorders>
-              <w:left w:val="single" w:sz="2" w:space="0" w:color="000000"/>
-              <w:bottom w:val="single" w:sz="2" w:space="0" w:color="000000"/>
-            </w:tcBorders>
-          </w:tcPr>
-          <w:p>
-            <w:pPr>
-              <w:pStyle w:val="TextBody"/>
-              <w:widowControl w:val="false"/>
-              <w:bidi w:val="0"/>
-              <w:spacing w:before="0" w:after="140"/>
-              <w:jc w:val="left"/>
-              <w:rPr>
-                <w:rFonts w:ascii="Arial" w:hAnsi="Arial"/>
-                <w:sz w:val="20"/>
-                <w:szCs w:val="20"/>
-              </w:rPr>
-            </w:pPr>
-            <w:r>
-              <w:rPr>
-                <w:rFonts w:ascii="Arial" w:hAnsi="Arial"/>
-                <w:sz w:val="20"/>
-                <w:szCs w:val="20"/>
-              </w:rPr>
-              <w:t>Audit</w:t>
-            </w:r>
-          </w:p>
-        </w:tc>
-        <w:tc>
-          <w:tcPr>
-            <w:tcW w:w="4680" w:type="dxa"/>
-            <w:tcBorders>
-              <w:left w:val="single" w:sz="2" w:space="0" w:color="000000"/>
-              <w:bottom w:val="single" w:sz="2" w:space="0" w:color="000000"/>
-              <w:right w:val="single" w:sz="2" w:space="0" w:color="000000"/>
-            </w:tcBorders>
-          </w:tcPr>
-          <w:p>
-            <w:pPr>
-              <w:pStyle w:val="TextBody"/>
-              <w:widowControl w:val="false"/>
-              <w:bidi w:val="0"/>
-              <w:spacing w:before="0" w:after="140"/>
-              <w:jc w:val="left"/>
-              <w:rPr>
-                <w:rFonts w:ascii="Arial" w:hAnsi="Arial"/>
-                <w:sz w:val="20"/>
-                <w:szCs w:val="20"/>
-              </w:rPr>
-            </w:pPr>
-            <w:r>
-              <w:rPr>
-                <w:rFonts w:ascii="Arial" w:hAnsi="Arial"/>
-                <w:sz w:val="20"/>
-                <w:szCs w:val="20"/>
-              </w:rPr>
-              <w:t>Handles the Get</w:t>
-            </w:r>
-            <w:r>
-              <w:rPr>
-                <w:rFonts w:ascii="Arial" w:hAnsi="Arial"/>
-                <w:sz w:val="20"/>
-                <w:szCs w:val="20"/>
-              </w:rPr>
-              <w:t>Audit</w:t>
-            </w:r>
-            <w:r>
-              <w:rPr>
-                <w:rFonts w:ascii="Arial" w:hAnsi="Arial"/>
-                <w:sz w:val="20"/>
-                <w:szCs w:val="20"/>
-              </w:rPr>
-              <w:t>Query request inside the MediatR pipeline. Implements the IRequestHandler interface.</w:t>
-            </w:r>
-          </w:p>
-        </w:tc>
-      </w:tr>
-      <w:tr>
-        <w:trPr/>
-        <w:tc>
-          <w:tcPr>
-            <w:tcW w:w="3768" w:type="dxa"/>
-            <w:tcBorders>
-              <w:left w:val="single" w:sz="2" w:space="0" w:color="000000"/>
-              <w:bottom w:val="single" w:sz="2" w:space="0" w:color="000000"/>
-            </w:tcBorders>
-          </w:tcPr>
-          <w:p>
-            <w:pPr>
-              <w:pStyle w:val="TextBody"/>
-              <w:widowControl w:val="false"/>
-              <w:bidi w:val="0"/>
-              <w:spacing w:before="0" w:after="140"/>
-              <w:jc w:val="left"/>
-              <w:rPr>
-                <w:rFonts w:ascii="Source Code Pro" w:hAnsi="Source Code Pro"/>
-                <w:sz w:val="20"/>
-                <w:szCs w:val="20"/>
-              </w:rPr>
-            </w:pPr>
-            <w:r>
-              <w:rPr>
-                <w:rFonts w:ascii="Source Code Pro" w:hAnsi="Source Code Pro"/>
-                <w:sz w:val="20"/>
-                <w:szCs w:val="20"/>
-              </w:rPr>
-              <w:t>GetAllAuditQuery</w:t>
-            </w:r>
-          </w:p>
-        </w:tc>
-        <w:tc>
-          <w:tcPr>
-            <w:tcW w:w="1812" w:type="dxa"/>
-            <w:tcBorders>
-              <w:left w:val="single" w:sz="2" w:space="0" w:color="000000"/>
-              <w:bottom w:val="single" w:sz="2" w:space="0" w:color="000000"/>
-            </w:tcBorders>
-          </w:tcPr>
-          <w:p>
-            <w:pPr>
-              <w:pStyle w:val="TextBody"/>
-              <w:widowControl w:val="false"/>
-              <w:bidi w:val="0"/>
-              <w:spacing w:before="0" w:after="140"/>
-              <w:jc w:val="left"/>
-              <w:rPr>
-                <w:rFonts w:ascii="Arial" w:hAnsi="Arial"/>
-                <w:sz w:val="20"/>
-                <w:szCs w:val="20"/>
-              </w:rPr>
-            </w:pPr>
-            <w:r>
-              <w:rPr>
-                <w:rFonts w:ascii="Arial" w:hAnsi="Arial"/>
-                <w:sz w:val="20"/>
-                <w:szCs w:val="20"/>
-              </w:rPr>
-              <w:t>Audit</w:t>
-            </w:r>
-          </w:p>
-        </w:tc>
-        <w:tc>
-          <w:tcPr>
-            <w:tcW w:w="4680" w:type="dxa"/>
-            <w:tcBorders>
-              <w:left w:val="single" w:sz="2" w:space="0" w:color="000000"/>
-              <w:bottom w:val="single" w:sz="2" w:space="0" w:color="000000"/>
-              <w:right w:val="single" w:sz="2" w:space="0" w:color="000000"/>
-            </w:tcBorders>
-          </w:tcPr>
-          <w:p>
-            <w:pPr>
-              <w:pStyle w:val="TextBody"/>
-              <w:widowControl w:val="false"/>
-              <w:bidi w:val="0"/>
-              <w:spacing w:before="0" w:after="140"/>
-              <w:jc w:val="left"/>
-              <w:rPr>
-                <w:rFonts w:ascii="Arial" w:hAnsi="Arial"/>
-                <w:sz w:val="20"/>
-                <w:szCs w:val="20"/>
-              </w:rPr>
-            </w:pPr>
-            <w:r>
-              <w:rPr>
-                <w:rFonts w:ascii="Arial" w:hAnsi="Arial"/>
-                <w:sz w:val="20"/>
-                <w:szCs w:val="20"/>
-              </w:rPr>
-              <w:t xml:space="preserve">The query that will be send through the MediatR pipeline to retrieve </w:t>
-            </w:r>
-            <w:r>
-              <w:rPr>
-                <w:rFonts w:ascii="Arial" w:hAnsi="Arial"/>
-                <w:sz w:val="20"/>
-                <w:szCs w:val="20"/>
-              </w:rPr>
-              <w:t>all Audit</w:t>
-            </w:r>
-            <w:r>
-              <w:rPr>
-                <w:rFonts w:ascii="Arial" w:hAnsi="Arial"/>
-                <w:sz w:val="20"/>
-                <w:szCs w:val="20"/>
-              </w:rPr>
-              <w:t xml:space="preserve"> record</w:t>
-            </w:r>
-            <w:r>
-              <w:rPr>
-                <w:rFonts w:ascii="Arial" w:hAnsi="Arial"/>
-                <w:sz w:val="20"/>
-                <w:szCs w:val="20"/>
-              </w:rPr>
-              <w:t>s</w:t>
-            </w:r>
-            <w:r>
-              <w:rPr>
-                <w:rFonts w:ascii="Arial" w:hAnsi="Arial"/>
-                <w:sz w:val="20"/>
-                <w:szCs w:val="20"/>
-              </w:rPr>
-              <w:t>. Has to implement IRequest to be accepted as a MediatR request.</w:t>
-            </w:r>
-          </w:p>
-        </w:tc>
-      </w:tr>
-      <w:tr>
-        <w:trPr/>
-        <w:tc>
-          <w:tcPr>
-            <w:tcW w:w="3768" w:type="dxa"/>
-            <w:tcBorders>
-              <w:left w:val="single" w:sz="2" w:space="0" w:color="000000"/>
-              <w:bottom w:val="single" w:sz="2" w:space="0" w:color="000000"/>
-            </w:tcBorders>
-          </w:tcPr>
-          <w:p>
-            <w:pPr>
-              <w:pStyle w:val="TextBody"/>
-              <w:widowControl w:val="false"/>
-              <w:bidi w:val="0"/>
-              <w:spacing w:before="0" w:after="140"/>
-              <w:jc w:val="left"/>
-              <w:rPr>
-                <w:rFonts w:ascii="Source Code Pro" w:hAnsi="Source Code Pro"/>
-                <w:sz w:val="20"/>
-                <w:szCs w:val="20"/>
-              </w:rPr>
-            </w:pPr>
-            <w:r>
-              <w:rPr>
-                <w:rFonts w:ascii="Source Code Pro" w:hAnsi="Source Code Pro"/>
-                <w:sz w:val="20"/>
-                <w:szCs w:val="20"/>
-              </w:rPr>
-              <w:t>GetAllAuditQueryHandler</w:t>
-            </w:r>
-          </w:p>
-        </w:tc>
-        <w:tc>
-          <w:tcPr>
-            <w:tcW w:w="1812" w:type="dxa"/>
-            <w:tcBorders>
-              <w:left w:val="single" w:sz="2" w:space="0" w:color="000000"/>
-              <w:bottom w:val="single" w:sz="2" w:space="0" w:color="000000"/>
-            </w:tcBorders>
-          </w:tcPr>
-          <w:p>
-            <w:pPr>
-              <w:pStyle w:val="TextBody"/>
-              <w:widowControl w:val="false"/>
-              <w:bidi w:val="0"/>
-              <w:spacing w:before="0" w:after="140"/>
-              <w:jc w:val="left"/>
-              <w:rPr>
-                <w:rFonts w:ascii="Arial" w:hAnsi="Arial"/>
-                <w:sz w:val="20"/>
-                <w:szCs w:val="20"/>
-              </w:rPr>
-            </w:pPr>
-            <w:r>
-              <w:rPr>
-                <w:rFonts w:ascii="Arial" w:hAnsi="Arial"/>
-                <w:sz w:val="20"/>
-                <w:szCs w:val="20"/>
-              </w:rPr>
-              <w:t>Audit</w:t>
-            </w:r>
-          </w:p>
-        </w:tc>
-        <w:tc>
-          <w:tcPr>
-            <w:tcW w:w="4680" w:type="dxa"/>
-            <w:tcBorders>
-              <w:left w:val="single" w:sz="2" w:space="0" w:color="000000"/>
-              <w:bottom w:val="single" w:sz="2" w:space="0" w:color="000000"/>
-              <w:right w:val="single" w:sz="2" w:space="0" w:color="000000"/>
-            </w:tcBorders>
-          </w:tcPr>
-          <w:p>
-            <w:pPr>
-              <w:pStyle w:val="TextBody"/>
-              <w:widowControl w:val="false"/>
-              <w:bidi w:val="0"/>
-              <w:spacing w:before="0" w:after="140"/>
-              <w:jc w:val="left"/>
-              <w:rPr>
-                <w:rFonts w:ascii="Arial" w:hAnsi="Arial"/>
-                <w:sz w:val="20"/>
-                <w:szCs w:val="20"/>
-              </w:rPr>
-            </w:pPr>
-            <w:r>
-              <w:rPr>
-                <w:rFonts w:ascii="Arial" w:hAnsi="Arial"/>
-                <w:sz w:val="20"/>
-                <w:szCs w:val="20"/>
-              </w:rPr>
-              <w:t>Handles the Get</w:t>
-            </w:r>
-            <w:r>
-              <w:rPr>
-                <w:rFonts w:ascii="Arial" w:hAnsi="Arial"/>
-                <w:sz w:val="20"/>
-                <w:szCs w:val="20"/>
-              </w:rPr>
-              <w:t>AllAudit</w:t>
-            </w:r>
-            <w:r>
-              <w:rPr>
-                <w:rFonts w:ascii="Arial" w:hAnsi="Arial"/>
-                <w:sz w:val="20"/>
-                <w:szCs w:val="20"/>
-              </w:rPr>
-              <w:t>Query request inside the MediatR pipeline. Implements the IRequestHandler interface.</w:t>
+              <w:t>Handles the GetAllAuditQuery request inside the MediatR pipeline. Implements the IRequestHandler interface.</w:t>
             </w:r>
           </w:p>
         </w:tc>
@@ -20121,7 +19867,9 @@
         </w:rPr>
       </w:pPr>
       <w:r>
-        <w:rPr/>
+        <w:rPr>
+          <w:rFonts w:ascii="Arial" w:hAnsi="Arial"/>
+        </w:rPr>
       </w:r>
     </w:p>
     <w:p>
@@ -20152,7 +19900,9 @@
         </w:rPr>
       </w:pPr>
       <w:r>
-        <w:rPr/>
+        <w:rPr>
+          <w:rFonts w:ascii="Arial" w:hAnsi="Arial"/>
+        </w:rPr>
         <w:drawing>
           <wp:anchor behindDoc="0" distT="0" distB="0" distL="0" distR="0" simplePos="0" locked="0" layoutInCell="0" allowOverlap="1" relativeHeight="18">
             <wp:simplePos x="0" y="0"/>
@@ -20365,8 +20115,104 @@
                 <w:szCs w:val="20"/>
                 <w:lang w:val="en-US" w:eastAsia="zh-CN" w:bidi="hi-IN"/>
               </w:rPr>
-              <w:t>I</w:t>
-            </w:r>
+              <w:t>IAuditDbContext</w:t>
+            </w:r>
+          </w:p>
+        </w:tc>
+        <w:tc>
+          <w:tcPr>
+            <w:tcW w:w="1812" w:type="dxa"/>
+            <w:tcBorders>
+              <w:left w:val="single" w:sz="2" w:space="0" w:color="000000"/>
+              <w:bottom w:val="single" w:sz="2" w:space="0" w:color="000000"/>
+            </w:tcBorders>
+          </w:tcPr>
+          <w:p>
+            <w:pPr>
+              <w:pStyle w:val="TextBody"/>
+              <w:widowControl w:val="false"/>
+              <w:bidi w:val="0"/>
+              <w:spacing w:before="0" w:after="140"/>
+              <w:jc w:val="left"/>
+              <w:rPr>
+                <w:rFonts w:ascii="Arial" w:hAnsi="Arial"/>
+                <w:sz w:val="20"/>
+                <w:szCs w:val="20"/>
+              </w:rPr>
+            </w:pPr>
+            <w:r>
+              <w:rPr>
+                <w:rFonts w:ascii="Arial" w:hAnsi="Arial"/>
+                <w:sz w:val="20"/>
+                <w:szCs w:val="20"/>
+              </w:rPr>
+              <w:t>Audit</w:t>
+            </w:r>
+          </w:p>
+        </w:tc>
+        <w:tc>
+          <w:tcPr>
+            <w:tcW w:w="4680" w:type="dxa"/>
+            <w:tcBorders>
+              <w:left w:val="single" w:sz="2" w:space="0" w:color="000000"/>
+              <w:bottom w:val="single" w:sz="2" w:space="0" w:color="000000"/>
+              <w:right w:val="single" w:sz="2" w:space="0" w:color="000000"/>
+            </w:tcBorders>
+          </w:tcPr>
+          <w:p>
+            <w:pPr>
+              <w:pStyle w:val="Normal"/>
+              <w:widowControl w:val="false"/>
+              <w:bidi w:val="0"/>
+              <w:jc w:val="left"/>
+              <w:rPr>
+                <w:rFonts w:ascii="Arial" w:hAnsi="Arial" w:eastAsia="NSimSun" w:cs="Arial"/>
+                <w:color w:val="auto"/>
+                <w:kern w:val="2"/>
+                <w:sz w:val="20"/>
+                <w:szCs w:val="20"/>
+                <w:lang w:val="en-US" w:eastAsia="zh-CN" w:bidi="hi-IN"/>
+              </w:rPr>
+            </w:pPr>
+            <w:r>
+              <w:rPr>
+                <w:rFonts w:eastAsia="NSimSun" w:cs="Arial" w:ascii="Arial" w:hAnsi="Arial"/>
+                <w:color w:val="auto"/>
+                <w:kern w:val="2"/>
+                <w:sz w:val="20"/>
+                <w:szCs w:val="20"/>
+                <w:lang w:val="en-US" w:eastAsia="zh-CN" w:bidi="hi-IN"/>
+              </w:rPr>
+              <w:t>Defines the interface used by the application to access the AuditDbContext. This interface will be used by the consumers and queries implementation.</w:t>
+            </w:r>
+          </w:p>
+        </w:tc>
+      </w:tr>
+      <w:tr>
+        <w:trPr/>
+        <w:tc>
+          <w:tcPr>
+            <w:tcW w:w="3768" w:type="dxa"/>
+            <w:tcBorders>
+              <w:left w:val="single" w:sz="2" w:space="0" w:color="000000"/>
+              <w:bottom w:val="single" w:sz="2" w:space="0" w:color="000000"/>
+            </w:tcBorders>
+          </w:tcPr>
+          <w:p>
+            <w:pPr>
+              <w:pStyle w:val="Normal"/>
+              <w:widowControl w:val="false"/>
+              <w:bidi w:val="0"/>
+              <w:jc w:val="left"/>
+              <w:rPr>
+                <w:rFonts w:ascii="Source Code Pro" w:hAnsi="Source Code Pro" w:eastAsia="NSimSun" w:cs="Arial"/>
+                <w:color w:val="auto"/>
+                <w:kern w:val="2"/>
+                <w:sz w:val="20"/>
+                <w:szCs w:val="20"/>
+                <w:lang w:val="en-US" w:eastAsia="zh-CN" w:bidi="hi-IN"/>
+              </w:rPr>
+            </w:pPr>
             <w:r>
               <w:rPr>
                 <w:rFonts w:eastAsia="NSimSun" w:cs="Arial" w:ascii="Source Code Pro" w:hAnsi="Source Code Pro"/>
@@ -20376,8 +20222,104 @@
                 <w:szCs w:val="20"/>
                 <w:lang w:val="en-US" w:eastAsia="zh-CN" w:bidi="hi-IN"/>
               </w:rPr>
+              <w:t>AuditDbContext</w:t>
+            </w:r>
+          </w:p>
+        </w:tc>
+        <w:tc>
+          <w:tcPr>
+            <w:tcW w:w="1812" w:type="dxa"/>
+            <w:tcBorders>
+              <w:left w:val="single" w:sz="2" w:space="0" w:color="000000"/>
+              <w:bottom w:val="single" w:sz="2" w:space="0" w:color="000000"/>
+            </w:tcBorders>
+          </w:tcPr>
+          <w:p>
+            <w:pPr>
+              <w:pStyle w:val="TextBody"/>
+              <w:widowControl w:val="false"/>
+              <w:bidi w:val="0"/>
+              <w:spacing w:before="0" w:after="140"/>
+              <w:jc w:val="left"/>
+              <w:rPr>
+                <w:rFonts w:ascii="Arial" w:hAnsi="Arial"/>
+                <w:sz w:val="20"/>
+                <w:szCs w:val="20"/>
+              </w:rPr>
+            </w:pPr>
+            <w:r>
+              <w:rPr>
+                <w:rFonts w:ascii="Arial" w:hAnsi="Arial"/>
+                <w:sz w:val="20"/>
+                <w:szCs w:val="20"/>
+              </w:rPr>
               <w:t>Audit</w:t>
             </w:r>
+          </w:p>
+        </w:tc>
+        <w:tc>
+          <w:tcPr>
+            <w:tcW w:w="4680" w:type="dxa"/>
+            <w:tcBorders>
+              <w:left w:val="single" w:sz="2" w:space="0" w:color="000000"/>
+              <w:bottom w:val="single" w:sz="2" w:space="0" w:color="000000"/>
+              <w:right w:val="single" w:sz="2" w:space="0" w:color="000000"/>
+            </w:tcBorders>
+          </w:tcPr>
+          <w:p>
+            <w:pPr>
+              <w:pStyle w:val="Normal"/>
+              <w:widowControl w:val="false"/>
+              <w:bidi w:val="0"/>
+              <w:jc w:val="left"/>
+              <w:rPr>
+                <w:rFonts w:ascii="Arial" w:hAnsi="Arial" w:eastAsia="NSimSun" w:cs="Arial"/>
+                <w:color w:val="auto"/>
+                <w:kern w:val="2"/>
+                <w:sz w:val="20"/>
+                <w:szCs w:val="20"/>
+                <w:lang w:val="en-US" w:eastAsia="zh-CN" w:bidi="hi-IN"/>
+              </w:rPr>
+            </w:pPr>
+            <w:r>
+              <w:rPr>
+                <w:rFonts w:eastAsia="NSimSun" w:cs="Arial" w:ascii="Arial" w:hAnsi="Arial"/>
+                <w:color w:val="auto"/>
+                <w:kern w:val="2"/>
+                <w:sz w:val="20"/>
+                <w:szCs w:val="20"/>
+                <w:lang w:val="en-US" w:eastAsia="zh-CN" w:bidi="hi-IN"/>
+              </w:rPr>
+              <w:t>Implements the IAuditDbContext interface used by the application to provide data operations through Entity Framework Core.</w:t>
+            </w:r>
+          </w:p>
+        </w:tc>
+      </w:tr>
+      <w:tr>
+        <w:trPr/>
+        <w:tc>
+          <w:tcPr>
+            <w:tcW w:w="3768" w:type="dxa"/>
+            <w:tcBorders>
+              <w:left w:val="single" w:sz="2" w:space="0" w:color="000000"/>
+              <w:bottom w:val="single" w:sz="2" w:space="0" w:color="000000"/>
+            </w:tcBorders>
+          </w:tcPr>
+          <w:p>
+            <w:pPr>
+              <w:pStyle w:val="Normal"/>
+              <w:widowControl w:val="false"/>
+              <w:bidi w:val="0"/>
+              <w:jc w:val="left"/>
+              <w:rPr>
+                <w:rFonts w:ascii="Source Code Pro" w:hAnsi="Source Code Pro" w:eastAsia="NSimSun" w:cs="Arial"/>
+                <w:color w:val="auto"/>
+                <w:kern w:val="2"/>
+                <w:sz w:val="20"/>
+                <w:szCs w:val="20"/>
+                <w:lang w:val="en-US" w:eastAsia="zh-CN" w:bidi="hi-IN"/>
+              </w:rPr>
+            </w:pPr>
             <w:r>
               <w:rPr>
                 <w:rFonts w:eastAsia="NSimSun" w:cs="Arial" w:ascii="Source Code Pro" w:hAnsi="Source Code Pro"/>
@@ -20387,7 +20329,7 @@
                 <w:szCs w:val="20"/>
                 <w:lang w:val="en-US" w:eastAsia="zh-CN" w:bidi="hi-IN"/>
               </w:rPr>
-              <w:t>DbContext</w:t>
+              <w:t>AccessQueries</w:t>
             </w:r>
           </w:p>
         </w:tc>
@@ -20455,8 +20397,104 @@
                 <w:szCs w:val="20"/>
                 <w:lang w:val="en-US" w:eastAsia="zh-CN" w:bidi="hi-IN"/>
               </w:rPr>
-              <w:t xml:space="preserve">Defines the interface used by the application to access the </w:t>
-            </w:r>
+              <w:t>Implements the Access query operations. This class will be used by the Queries Component.</w:t>
+            </w:r>
+          </w:p>
+        </w:tc>
+      </w:tr>
+      <w:tr>
+        <w:trPr/>
+        <w:tc>
+          <w:tcPr>
+            <w:tcW w:w="3768" w:type="dxa"/>
+            <w:tcBorders>
+              <w:left w:val="single" w:sz="2" w:space="0" w:color="000000"/>
+              <w:bottom w:val="single" w:sz="2" w:space="0" w:color="000000"/>
+            </w:tcBorders>
+          </w:tcPr>
+          <w:p>
+            <w:pPr>
+              <w:pStyle w:val="Normal"/>
+              <w:widowControl w:val="false"/>
+              <w:bidi w:val="0"/>
+              <w:jc w:val="left"/>
+              <w:rPr>
+                <w:rFonts w:ascii="Source Code Pro" w:hAnsi="Source Code Pro" w:eastAsia="NSimSun" w:cs="Arial"/>
+                <w:color w:val="auto"/>
+                <w:kern w:val="2"/>
+                <w:sz w:val="20"/>
+                <w:szCs w:val="20"/>
+                <w:lang w:val="en-US" w:eastAsia="zh-CN" w:bidi="hi-IN"/>
+              </w:rPr>
+            </w:pPr>
+            <w:r>
+              <w:rPr>
+                <w:rFonts w:eastAsia="NSimSun" w:cs="Arial" w:ascii="Source Code Pro" w:hAnsi="Source Code Pro"/>
+                <w:color w:val="auto"/>
+                <w:kern w:val="2"/>
+                <w:sz w:val="20"/>
+                <w:szCs w:val="20"/>
+                <w:lang w:val="en-US" w:eastAsia="zh-CN" w:bidi="hi-IN"/>
+              </w:rPr>
+              <w:t>AuditQueries</w:t>
+            </w:r>
+          </w:p>
+        </w:tc>
+        <w:tc>
+          <w:tcPr>
+            <w:tcW w:w="1812" w:type="dxa"/>
+            <w:tcBorders>
+              <w:left w:val="single" w:sz="2" w:space="0" w:color="000000"/>
+              <w:bottom w:val="single" w:sz="2" w:space="0" w:color="000000"/>
+            </w:tcBorders>
+          </w:tcPr>
+          <w:p>
+            <w:pPr>
+              <w:pStyle w:val="TextBody"/>
+              <w:widowControl w:val="false"/>
+              <w:bidi w:val="0"/>
+              <w:spacing w:before="0" w:after="140"/>
+              <w:jc w:val="left"/>
+              <w:rPr>
+                <w:rFonts w:ascii="Arial" w:hAnsi="Arial"/>
+                <w:sz w:val="20"/>
+                <w:szCs w:val="20"/>
+              </w:rPr>
+            </w:pPr>
+            <w:r>
+              <w:rPr>
+                <w:rFonts w:ascii="Arial" w:hAnsi="Arial"/>
+                <w:sz w:val="20"/>
+                <w:szCs w:val="20"/>
+              </w:rPr>
+              <w:t>Audit</w:t>
+            </w:r>
+          </w:p>
+        </w:tc>
+        <w:tc>
+          <w:tcPr>
+            <w:tcW w:w="4680" w:type="dxa"/>
+            <w:tcBorders>
+              <w:left w:val="single" w:sz="2" w:space="0" w:color="000000"/>
+              <w:bottom w:val="single" w:sz="2" w:space="0" w:color="000000"/>
+              <w:right w:val="single" w:sz="2" w:space="0" w:color="000000"/>
+            </w:tcBorders>
+          </w:tcPr>
+          <w:p>
+            <w:pPr>
+              <w:pStyle w:val="Normal"/>
+              <w:widowControl w:val="false"/>
+              <w:bidi w:val="0"/>
+              <w:jc w:val="left"/>
+              <w:rPr>
+                <w:rFonts w:ascii="Arial" w:hAnsi="Arial" w:eastAsia="NSimSun" w:cs="Arial"/>
+                <w:color w:val="auto"/>
+                <w:kern w:val="2"/>
+                <w:sz w:val="20"/>
+                <w:szCs w:val="20"/>
+                <w:lang w:val="en-US" w:eastAsia="zh-CN" w:bidi="hi-IN"/>
+              </w:rPr>
+            </w:pPr>
             <w:r>
               <w:rPr>
                 <w:rFonts w:eastAsia="NSimSun" w:cs="Arial" w:ascii="Arial" w:hAnsi="Arial"/>
@@ -20466,460 +20504,7 @@
                 <w:szCs w:val="20"/>
                 <w:lang w:val="en-US" w:eastAsia="zh-CN" w:bidi="hi-IN"/>
               </w:rPr>
-              <w:t>Audit</w:t>
-            </w:r>
-            <w:r>
-              <w:rPr>
-                <w:rFonts w:eastAsia="NSimSun" w:cs="Arial" w:ascii="Arial" w:hAnsi="Arial"/>
-                <w:color w:val="auto"/>
-                <w:kern w:val="2"/>
-                <w:sz w:val="20"/>
-                <w:szCs w:val="20"/>
-                <w:lang w:val="en-US" w:eastAsia="zh-CN" w:bidi="hi-IN"/>
-              </w:rPr>
-              <w:t xml:space="preserve">DbContext. This interface will be used by the </w:t>
-            </w:r>
-            <w:r>
-              <w:rPr>
-                <w:rFonts w:eastAsia="NSimSun" w:cs="Arial" w:ascii="Arial" w:hAnsi="Arial"/>
-                <w:color w:val="auto"/>
-                <w:kern w:val="2"/>
-                <w:sz w:val="20"/>
-                <w:szCs w:val="20"/>
-                <w:lang w:val="en-US" w:eastAsia="zh-CN" w:bidi="hi-IN"/>
-              </w:rPr>
-              <w:t>consumers</w:t>
-            </w:r>
-            <w:r>
-              <w:rPr>
-                <w:rFonts w:eastAsia="NSimSun" w:cs="Arial" w:ascii="Arial" w:hAnsi="Arial"/>
-                <w:color w:val="auto"/>
-                <w:kern w:val="2"/>
-                <w:sz w:val="20"/>
-                <w:szCs w:val="20"/>
-                <w:lang w:val="en-US" w:eastAsia="zh-CN" w:bidi="hi-IN"/>
-              </w:rPr>
-              <w:t xml:space="preserve"> and queries implementation.</w:t>
-            </w:r>
-          </w:p>
-        </w:tc>
-      </w:tr>
-      <w:tr>
-        <w:trPr/>
-        <w:tc>
-          <w:tcPr>
-            <w:tcW w:w="3768" w:type="dxa"/>
-            <w:tcBorders>
-              <w:left w:val="single" w:sz="2" w:space="0" w:color="000000"/>
-              <w:bottom w:val="single" w:sz="2" w:space="0" w:color="000000"/>
-            </w:tcBorders>
-          </w:tcPr>
-          <w:p>
-            <w:pPr>
-              <w:pStyle w:val="Normal"/>
-              <w:widowControl w:val="false"/>
-              <w:bidi w:val="0"/>
-              <w:jc w:val="left"/>
-              <w:rPr>
-                <w:rFonts w:ascii="Source Code Pro" w:hAnsi="Source Code Pro" w:eastAsia="NSimSun" w:cs="Arial"/>
-                <w:color w:val="auto"/>
-                <w:kern w:val="2"/>
-                <w:sz w:val="20"/>
-                <w:szCs w:val="20"/>
-                <w:lang w:val="en-US" w:eastAsia="zh-CN" w:bidi="hi-IN"/>
-              </w:rPr>
-            </w:pPr>
-            <w:r>
-              <w:rPr>
-                <w:rFonts w:eastAsia="NSimSun" w:cs="Arial" w:ascii="Source Code Pro" w:hAnsi="Source Code Pro"/>
-                <w:color w:val="auto"/>
-                <w:kern w:val="2"/>
-                <w:sz w:val="20"/>
-                <w:szCs w:val="20"/>
-                <w:lang w:val="en-US" w:eastAsia="zh-CN" w:bidi="hi-IN"/>
-              </w:rPr>
-              <w:t>Audit</w:t>
-            </w:r>
-            <w:r>
-              <w:rPr>
-                <w:rFonts w:eastAsia="NSimSun" w:cs="Arial" w:ascii="Source Code Pro" w:hAnsi="Source Code Pro"/>
-                <w:color w:val="auto"/>
-                <w:kern w:val="2"/>
-                <w:sz w:val="20"/>
-                <w:szCs w:val="20"/>
-                <w:lang w:val="en-US" w:eastAsia="zh-CN" w:bidi="hi-IN"/>
-              </w:rPr>
-              <w:t>DbContext</w:t>
-            </w:r>
-          </w:p>
-        </w:tc>
-        <w:tc>
-          <w:tcPr>
-            <w:tcW w:w="1812" w:type="dxa"/>
-            <w:tcBorders>
-              <w:left w:val="single" w:sz="2" w:space="0" w:color="000000"/>
-              <w:bottom w:val="single" w:sz="2" w:space="0" w:color="000000"/>
-            </w:tcBorders>
-          </w:tcPr>
-          <w:p>
-            <w:pPr>
-              <w:pStyle w:val="TextBody"/>
-              <w:widowControl w:val="false"/>
-              <w:bidi w:val="0"/>
-              <w:spacing w:before="0" w:after="140"/>
-              <w:jc w:val="left"/>
-              <w:rPr>
-                <w:rFonts w:ascii="Arial" w:hAnsi="Arial"/>
-                <w:sz w:val="20"/>
-                <w:szCs w:val="20"/>
-              </w:rPr>
-            </w:pPr>
-            <w:r>
-              <w:rPr>
-                <w:rFonts w:ascii="Arial" w:hAnsi="Arial"/>
-                <w:sz w:val="20"/>
-                <w:szCs w:val="20"/>
-              </w:rPr>
-              <w:t>Audit</w:t>
-            </w:r>
-          </w:p>
-        </w:tc>
-        <w:tc>
-          <w:tcPr>
-            <w:tcW w:w="4680" w:type="dxa"/>
-            <w:tcBorders>
-              <w:left w:val="single" w:sz="2" w:space="0" w:color="000000"/>
-              <w:bottom w:val="single" w:sz="2" w:space="0" w:color="000000"/>
-              <w:right w:val="single" w:sz="2" w:space="0" w:color="000000"/>
-            </w:tcBorders>
-          </w:tcPr>
-          <w:p>
-            <w:pPr>
-              <w:pStyle w:val="Normal"/>
-              <w:widowControl w:val="false"/>
-              <w:bidi w:val="0"/>
-              <w:jc w:val="left"/>
-              <w:rPr>
-                <w:rFonts w:ascii="Arial" w:hAnsi="Arial" w:eastAsia="NSimSun" w:cs="Arial"/>
-                <w:color w:val="auto"/>
-                <w:kern w:val="2"/>
-                <w:sz w:val="20"/>
-                <w:szCs w:val="20"/>
-                <w:lang w:val="en-US" w:eastAsia="zh-CN" w:bidi="hi-IN"/>
-              </w:rPr>
-            </w:pPr>
-            <w:r>
-              <w:rPr>
-                <w:rFonts w:eastAsia="NSimSun" w:cs="Arial" w:ascii="Arial" w:hAnsi="Arial"/>
-                <w:color w:val="auto"/>
-                <w:kern w:val="2"/>
-                <w:sz w:val="20"/>
-                <w:szCs w:val="20"/>
-                <w:lang w:val="en-US" w:eastAsia="zh-CN" w:bidi="hi-IN"/>
-              </w:rPr>
-              <w:t>Implements the I</w:t>
-            </w:r>
-            <w:r>
-              <w:rPr>
-                <w:rFonts w:eastAsia="NSimSun" w:cs="Arial" w:ascii="Arial" w:hAnsi="Arial"/>
-                <w:color w:val="auto"/>
-                <w:kern w:val="2"/>
-                <w:sz w:val="20"/>
-                <w:szCs w:val="20"/>
-                <w:lang w:val="en-US" w:eastAsia="zh-CN" w:bidi="hi-IN"/>
-              </w:rPr>
-              <w:t>Audit</w:t>
-            </w:r>
-            <w:r>
-              <w:rPr>
-                <w:rFonts w:eastAsia="NSimSun" w:cs="Arial" w:ascii="Arial" w:hAnsi="Arial"/>
-                <w:color w:val="auto"/>
-                <w:kern w:val="2"/>
-                <w:sz w:val="20"/>
-                <w:szCs w:val="20"/>
-                <w:lang w:val="en-US" w:eastAsia="zh-CN" w:bidi="hi-IN"/>
-              </w:rPr>
-              <w:t>DbContext interface used by the application to provide data operations through Entity Framework Core.</w:t>
-            </w:r>
-          </w:p>
-        </w:tc>
-      </w:tr>
-      <w:tr>
-        <w:trPr/>
-        <w:tc>
-          <w:tcPr>
-            <w:tcW w:w="3768" w:type="dxa"/>
-            <w:tcBorders>
-              <w:left w:val="single" w:sz="2" w:space="0" w:color="000000"/>
-              <w:bottom w:val="single" w:sz="2" w:space="0" w:color="000000"/>
-            </w:tcBorders>
-          </w:tcPr>
-          <w:p>
-            <w:pPr>
-              <w:pStyle w:val="Normal"/>
-              <w:widowControl w:val="false"/>
-              <w:bidi w:val="0"/>
-              <w:jc w:val="left"/>
-              <w:rPr>
-                <w:rFonts w:ascii="Source Code Pro" w:hAnsi="Source Code Pro" w:eastAsia="NSimSun" w:cs="Arial"/>
-                <w:color w:val="auto"/>
-                <w:kern w:val="2"/>
-                <w:sz w:val="20"/>
-                <w:szCs w:val="20"/>
-                <w:lang w:val="en-US" w:eastAsia="zh-CN" w:bidi="hi-IN"/>
-              </w:rPr>
-            </w:pPr>
-            <w:r>
-              <w:rPr>
-                <w:rFonts w:eastAsia="NSimSun" w:cs="Arial" w:ascii="Source Code Pro" w:hAnsi="Source Code Pro"/>
-                <w:color w:val="auto"/>
-                <w:kern w:val="2"/>
-                <w:sz w:val="20"/>
-                <w:szCs w:val="20"/>
-                <w:lang w:val="en-US" w:eastAsia="zh-CN" w:bidi="hi-IN"/>
-              </w:rPr>
-              <w:t>Access</w:t>
-            </w:r>
-            <w:r>
-              <w:rPr>
-                <w:rFonts w:eastAsia="NSimSun" w:cs="Arial" w:ascii="Source Code Pro" w:hAnsi="Source Code Pro"/>
-                <w:color w:val="auto"/>
-                <w:kern w:val="2"/>
-                <w:sz w:val="20"/>
-                <w:szCs w:val="20"/>
-                <w:lang w:val="en-US" w:eastAsia="zh-CN" w:bidi="hi-IN"/>
-              </w:rPr>
-              <w:t>Queries</w:t>
-            </w:r>
-          </w:p>
-        </w:tc>
-        <w:tc>
-          <w:tcPr>
-            <w:tcW w:w="1812" w:type="dxa"/>
-            <w:tcBorders>
-              <w:left w:val="single" w:sz="2" w:space="0" w:color="000000"/>
-              <w:bottom w:val="single" w:sz="2" w:space="0" w:color="000000"/>
-            </w:tcBorders>
-          </w:tcPr>
-          <w:p>
-            <w:pPr>
-              <w:pStyle w:val="TextBody"/>
-              <w:widowControl w:val="false"/>
-              <w:bidi w:val="0"/>
-              <w:spacing w:before="0" w:after="140"/>
-              <w:jc w:val="left"/>
-              <w:rPr>
-                <w:rFonts w:ascii="Arial" w:hAnsi="Arial"/>
-                <w:sz w:val="20"/>
-                <w:szCs w:val="20"/>
-              </w:rPr>
-            </w:pPr>
-            <w:r>
-              <w:rPr>
-                <w:rFonts w:ascii="Arial" w:hAnsi="Arial"/>
-                <w:sz w:val="20"/>
-                <w:szCs w:val="20"/>
-              </w:rPr>
-              <w:t>Audit</w:t>
-            </w:r>
-          </w:p>
-        </w:tc>
-        <w:tc>
-          <w:tcPr>
-            <w:tcW w:w="4680" w:type="dxa"/>
-            <w:tcBorders>
-              <w:left w:val="single" w:sz="2" w:space="0" w:color="000000"/>
-              <w:bottom w:val="single" w:sz="2" w:space="0" w:color="000000"/>
-              <w:right w:val="single" w:sz="2" w:space="0" w:color="000000"/>
-            </w:tcBorders>
-          </w:tcPr>
-          <w:p>
-            <w:pPr>
-              <w:pStyle w:val="Normal"/>
-              <w:widowControl w:val="false"/>
-              <w:bidi w:val="0"/>
-              <w:jc w:val="left"/>
-              <w:rPr>
-                <w:rFonts w:ascii="Arial" w:hAnsi="Arial" w:eastAsia="NSimSun" w:cs="Arial"/>
-                <w:color w:val="auto"/>
-                <w:kern w:val="2"/>
-                <w:sz w:val="20"/>
-                <w:szCs w:val="20"/>
-                <w:lang w:val="en-US" w:eastAsia="zh-CN" w:bidi="hi-IN"/>
-              </w:rPr>
-            </w:pPr>
-            <w:r>
-              <w:rPr>
-                <w:rFonts w:eastAsia="NSimSun" w:cs="Arial" w:ascii="Arial" w:hAnsi="Arial"/>
-                <w:color w:val="auto"/>
-                <w:kern w:val="2"/>
-                <w:sz w:val="20"/>
-                <w:szCs w:val="20"/>
-                <w:lang w:val="en-US" w:eastAsia="zh-CN" w:bidi="hi-IN"/>
-              </w:rPr>
-              <w:t xml:space="preserve">Implements the </w:t>
-            </w:r>
-            <w:r>
-              <w:rPr>
-                <w:rFonts w:eastAsia="NSimSun" w:cs="Arial" w:ascii="Arial" w:hAnsi="Arial"/>
-                <w:color w:val="auto"/>
-                <w:kern w:val="2"/>
-                <w:sz w:val="20"/>
-                <w:szCs w:val="20"/>
-                <w:lang w:val="en-US" w:eastAsia="zh-CN" w:bidi="hi-IN"/>
-              </w:rPr>
-              <w:t>Access</w:t>
-            </w:r>
-            <w:r>
-              <w:rPr>
-                <w:rFonts w:eastAsia="NSimSun" w:cs="Arial" w:ascii="Arial" w:hAnsi="Arial"/>
-                <w:color w:val="auto"/>
-                <w:kern w:val="2"/>
-                <w:sz w:val="20"/>
-                <w:szCs w:val="20"/>
-                <w:lang w:val="en-US" w:eastAsia="zh-CN" w:bidi="hi-IN"/>
-              </w:rPr>
-              <w:t xml:space="preserve"> query operations. This class will be used by the Queries Component.</w:t>
-            </w:r>
-          </w:p>
-        </w:tc>
-      </w:tr>
-      <w:tr>
-        <w:trPr/>
-        <w:tc>
-          <w:tcPr>
-            <w:tcW w:w="3768" w:type="dxa"/>
-            <w:tcBorders>
-              <w:left w:val="single" w:sz="2" w:space="0" w:color="000000"/>
-              <w:bottom w:val="single" w:sz="2" w:space="0" w:color="000000"/>
-            </w:tcBorders>
-          </w:tcPr>
-          <w:p>
-            <w:pPr>
-              <w:pStyle w:val="Normal"/>
-              <w:widowControl w:val="false"/>
-              <w:bidi w:val="0"/>
-              <w:jc w:val="left"/>
-              <w:rPr>
-                <w:rFonts w:ascii="Source Code Pro" w:hAnsi="Source Code Pro" w:eastAsia="NSimSun" w:cs="Arial"/>
-                <w:color w:val="auto"/>
-                <w:kern w:val="2"/>
-                <w:sz w:val="20"/>
-                <w:szCs w:val="20"/>
-                <w:lang w:val="en-US" w:eastAsia="zh-CN" w:bidi="hi-IN"/>
-              </w:rPr>
-            </w:pPr>
-            <w:r>
-              <w:rPr>
-                <w:rFonts w:eastAsia="NSimSun" w:cs="Arial" w:ascii="Source Code Pro" w:hAnsi="Source Code Pro"/>
-                <w:color w:val="auto"/>
-                <w:kern w:val="2"/>
-                <w:sz w:val="20"/>
-                <w:szCs w:val="20"/>
-                <w:lang w:val="en-US" w:eastAsia="zh-CN" w:bidi="hi-IN"/>
-              </w:rPr>
-              <w:t>Audit</w:t>
-            </w:r>
-            <w:r>
-              <w:rPr>
-                <w:rFonts w:eastAsia="NSimSun" w:cs="Arial" w:ascii="Source Code Pro" w:hAnsi="Source Code Pro"/>
-                <w:color w:val="auto"/>
-                <w:kern w:val="2"/>
-                <w:sz w:val="20"/>
-                <w:szCs w:val="20"/>
-                <w:lang w:val="en-US" w:eastAsia="zh-CN" w:bidi="hi-IN"/>
-              </w:rPr>
-              <w:t>Queries</w:t>
-            </w:r>
-          </w:p>
-        </w:tc>
-        <w:tc>
-          <w:tcPr>
-            <w:tcW w:w="1812" w:type="dxa"/>
-            <w:tcBorders>
-              <w:left w:val="single" w:sz="2" w:space="0" w:color="000000"/>
-              <w:bottom w:val="single" w:sz="2" w:space="0" w:color="000000"/>
-            </w:tcBorders>
-          </w:tcPr>
-          <w:p>
-            <w:pPr>
-              <w:pStyle w:val="TextBody"/>
-              <w:widowControl w:val="false"/>
-              <w:bidi w:val="0"/>
-              <w:spacing w:before="0" w:after="140"/>
-              <w:jc w:val="left"/>
-              <w:rPr>
-                <w:rFonts w:ascii="Arial" w:hAnsi="Arial"/>
-                <w:sz w:val="20"/>
-                <w:szCs w:val="20"/>
-              </w:rPr>
-            </w:pPr>
-            <w:r>
-              <w:rPr>
-                <w:rFonts w:ascii="Arial" w:hAnsi="Arial"/>
-                <w:sz w:val="20"/>
-                <w:szCs w:val="20"/>
-              </w:rPr>
-              <w:t>Audit</w:t>
-            </w:r>
-          </w:p>
-        </w:tc>
-        <w:tc>
-          <w:tcPr>
-            <w:tcW w:w="4680" w:type="dxa"/>
-            <w:tcBorders>
-              <w:left w:val="single" w:sz="2" w:space="0" w:color="000000"/>
-              <w:bottom w:val="single" w:sz="2" w:space="0" w:color="000000"/>
-              <w:right w:val="single" w:sz="2" w:space="0" w:color="000000"/>
-            </w:tcBorders>
-          </w:tcPr>
-          <w:p>
-            <w:pPr>
-              <w:pStyle w:val="Normal"/>
-              <w:widowControl w:val="false"/>
-              <w:bidi w:val="0"/>
-              <w:jc w:val="left"/>
-              <w:rPr>
-                <w:rFonts w:ascii="Arial" w:hAnsi="Arial" w:eastAsia="NSimSun" w:cs="Arial"/>
-                <w:color w:val="auto"/>
-                <w:kern w:val="2"/>
-                <w:sz w:val="20"/>
-                <w:szCs w:val="20"/>
-                <w:lang w:val="en-US" w:eastAsia="zh-CN" w:bidi="hi-IN"/>
-              </w:rPr>
-            </w:pPr>
-            <w:r>
-              <w:rPr>
-                <w:rFonts w:eastAsia="NSimSun" w:cs="Arial" w:ascii="Arial" w:hAnsi="Arial"/>
-                <w:color w:val="auto"/>
-                <w:kern w:val="2"/>
-                <w:sz w:val="20"/>
-                <w:szCs w:val="20"/>
-                <w:lang w:val="en-US" w:eastAsia="zh-CN" w:bidi="hi-IN"/>
-              </w:rPr>
-              <w:t xml:space="preserve">Implements the </w:t>
-            </w:r>
-            <w:r>
-              <w:rPr>
-                <w:rFonts w:eastAsia="NSimSun" w:cs="Arial" w:ascii="Arial" w:hAnsi="Arial"/>
-                <w:color w:val="auto"/>
-                <w:kern w:val="2"/>
-                <w:sz w:val="20"/>
-                <w:szCs w:val="20"/>
-                <w:lang w:val="en-US" w:eastAsia="zh-CN" w:bidi="hi-IN"/>
-              </w:rPr>
-              <w:t>Audit</w:t>
-            </w:r>
-            <w:r>
-              <w:rPr>
-                <w:rFonts w:eastAsia="NSimSun" w:cs="Arial" w:ascii="Arial" w:hAnsi="Arial"/>
-                <w:color w:val="auto"/>
-                <w:kern w:val="2"/>
-                <w:sz w:val="20"/>
-                <w:szCs w:val="20"/>
-                <w:lang w:val="en-US" w:eastAsia="zh-CN" w:bidi="hi-IN"/>
-              </w:rPr>
-              <w:t xml:space="preserve"> query operations. This class will be used by the Queries Component.</w:t>
+              <w:t>Implements the Audit query operations. This class will be used by the Queries Component.</w:t>
             </w:r>
           </w:p>
         </w:tc>
@@ -21152,7 +20737,9 @@
         </w:rPr>
       </w:pPr>
       <w:r>
-        <w:rPr/>
+        <w:rPr>
+          <w:rFonts w:ascii="Arial" w:hAnsi="Arial"/>
+        </w:rPr>
       </w:r>
     </w:p>
     <w:tbl>
@@ -21396,18 +20983,7 @@
                 <w:szCs w:val="20"/>
                 <w:lang w:val="en-US" w:eastAsia="zh-CN" w:bidi="hi-IN"/>
               </w:rPr>
-              <w:t>Audit</w:t>
-            </w:r>
-            <w:r>
-              <w:rPr>
-                <w:rFonts w:eastAsia="NSimSun" w:cs="Arial" w:ascii="Source Code Pro" w:hAnsi="Source Code Pro"/>
-                <w:color w:val="auto"/>
-                <w:kern w:val="2"/>
-                <w:sz w:val="20"/>
-                <w:szCs w:val="20"/>
-                <w:lang w:val="en-US" w:eastAsia="zh-CN" w:bidi="hi-IN"/>
-              </w:rPr>
-              <w:t>DbContext</w:t>
+              <w:t>AuditDbContext</w:t>
             </w:r>
           </w:p>
         </w:tc>
@@ -23144,7 +22720,7 @@
         <w:pStyle w:val="TextBody"/>
         <w:widowControl/>
         <w:suppressAutoHyphens w:val="true"/>
-        <w:overflowPunct w:val="true"/>
+        <w:overflowPunct w:val="false"/>
         <w:bidi w:val="0"/>
         <w:spacing w:lineRule="auto" w:line="276" w:before="0" w:after="140"/>
         <w:ind w:left="1080" w:right="0" w:hanging="0"/>
@@ -23183,7 +22759,7 @@
         <w:pStyle w:val="TextBody"/>
         <w:widowControl/>
         <w:suppressAutoHyphens w:val="true"/>
-        <w:overflowPunct w:val="true"/>
+        <w:overflowPunct w:val="false"/>
         <w:bidi w:val="0"/>
         <w:spacing w:lineRule="auto" w:line="276" w:before="0" w:after="140"/>
         <w:ind w:left="1080" w:right="0" w:hanging="0"/>
@@ -23222,7 +22798,7 @@
         <w:pStyle w:val="TextBody"/>
         <w:widowControl/>
         <w:suppressAutoHyphens w:val="true"/>
-        <w:overflowPunct w:val="true"/>
+        <w:overflowPunct w:val="false"/>
         <w:bidi w:val="0"/>
         <w:spacing w:lineRule="auto" w:line="276" w:before="0" w:after="140"/>
         <w:ind w:left="1080" w:right="0" w:hanging="0"/>
@@ -23261,7 +22837,7 @@
         <w:pStyle w:val="TextBody"/>
         <w:widowControl/>
         <w:suppressAutoHyphens w:val="true"/>
-        <w:overflowPunct w:val="true"/>
+        <w:overflowPunct w:val="false"/>
         <w:bidi w:val="0"/>
         <w:spacing w:lineRule="auto" w:line="276" w:before="0" w:after="140"/>
         <w:ind w:left="1080" w:right="0" w:hanging="0"/>
@@ -23525,7 +23101,7 @@
         <w:pStyle w:val="TextBody"/>
         <w:widowControl/>
         <w:suppressAutoHyphens w:val="true"/>
-        <w:overflowPunct w:val="true"/>
+        <w:overflowPunct w:val="false"/>
         <w:bidi w:val="0"/>
         <w:spacing w:lineRule="auto" w:line="276" w:before="0" w:after="140"/>
         <w:ind w:left="1080" w:right="0" w:hanging="0"/>
@@ -23546,7 +23122,7 @@
         <w:pStyle w:val="TextBody"/>
         <w:widowControl/>
         <w:suppressAutoHyphens w:val="true"/>
-        <w:overflowPunct w:val="true"/>
+        <w:overflowPunct w:val="false"/>
         <w:bidi w:val="0"/>
         <w:spacing w:lineRule="auto" w:line="276" w:before="0" w:after="140"/>
         <w:ind w:left="1080" w:right="0" w:hanging="0"/>
@@ -23587,7 +23163,7 @@
         <w:pStyle w:val="TextBody"/>
         <w:widowControl/>
         <w:suppressAutoHyphens w:val="true"/>
-        <w:overflowPunct w:val="true"/>
+        <w:overflowPunct w:val="false"/>
         <w:bidi w:val="0"/>
         <w:spacing w:lineRule="auto" w:line="276" w:before="0" w:after="140"/>
         <w:ind w:left="1080" w:right="0" w:hanging="0"/>
@@ -23650,7 +23226,7 @@
         <w:pStyle w:val="TextBody"/>
         <w:widowControl/>
         <w:suppressAutoHyphens w:val="true"/>
-        <w:overflowPunct w:val="true"/>
+        <w:overflowPunct w:val="false"/>
         <w:bidi w:val="0"/>
         <w:spacing w:lineRule="auto" w:line="276" w:before="0" w:after="140"/>
         <w:ind w:left="1080" w:right="0" w:hanging="0"/>
@@ -23692,7 +23268,7 @@
         <w:pStyle w:val="TextBody"/>
         <w:widowControl/>
         <w:suppressAutoHyphens w:val="true"/>
-        <w:overflowPunct w:val="true"/>
+        <w:overflowPunct w:val="false"/>
         <w:bidi w:val="0"/>
         <w:spacing w:lineRule="auto" w:line="276" w:before="0" w:after="140"/>
         <w:ind w:left="1080" w:right="0" w:hanging="0"/>
@@ -28698,7 +28274,7 @@
     <w:pPr>
       <w:widowControl/>
       <w:suppressAutoHyphens w:val="true"/>
-      <w:overflowPunct w:val="true"/>
+      <w:overflowPunct w:val="false"/>
       <w:bidi w:val="0"/>
       <w:spacing w:before="0" w:after="0"/>
       <w:jc w:val="left"/>

</xml_diff>